<commit_message>
added detailed feature list to design doc
</commit_message>
<xml_diff>
--- a/docs/Psylord Tactics Gameply POC Design Document.docx
+++ b/docs/Psylord Tactics Gameply POC Design Document.docx
@@ -1709,21 +1709,2305 @@
         <w:t>POC scheduled to be finished by the end of May 2013.</w:t>
       </w:r>
     </w:p>
+    <w:tbl>
+      <w:tblPr>
+        <w:tblStyle w:val="ColorfulList-Accent5"/>
+        <w:tblW w:w="9764" w:type="dxa"/>
+        <w:tblLook w:val="04A0" w:firstRow="1" w:lastRow="0" w:firstColumn="1" w:lastColumn="0" w:noHBand="0" w:noVBand="1"/>
+      </w:tblPr>
+      <w:tblGrid>
+        <w:gridCol w:w="2609"/>
+        <w:gridCol w:w="972"/>
+        <w:gridCol w:w="4924"/>
+        <w:gridCol w:w="1259"/>
+      </w:tblGrid>
+      <w:tr>
+        <w:trPr>
+          <w:cnfStyle w:val="100000000000" w:firstRow="1" w:lastRow="0" w:firstColumn="0" w:lastColumn="0" w:oddVBand="0" w:evenVBand="0" w:oddHBand="0" w:evenHBand="0" w:firstRowFirstColumn="0" w:firstRowLastColumn="0" w:lastRowFirstColumn="0" w:lastRowLastColumn="0"/>
+          <w:cantSplit/>
+          <w:tblHeader/>
+        </w:trPr>
+        <w:tc>
+          <w:tcPr>
+            <w:cnfStyle w:val="001000000000" w:firstRow="0" w:lastRow="0" w:firstColumn="1" w:lastColumn="0" w:oddVBand="0" w:evenVBand="0" w:oddHBand="0" w:evenHBand="0" w:firstRowFirstColumn="0" w:firstRowLastColumn="0" w:lastRowFirstColumn="0" w:lastRowLastColumn="0"/>
+            <w:tcW w:w="3549" w:type="dxa"/>
+            <w:shd w:val="clear" w:color="auto" w:fill="244061" w:themeFill="accent1" w:themeFillShade="80"/>
+          </w:tcPr>
+          <w:p>
+            <w:pPr>
+              <w:spacing w:before="100" w:beforeAutospacing="1" w:after="100" w:afterAutospacing="1"/>
+              <w:rPr>
+                <w:rFonts w:ascii="Times New Roman" w:eastAsia="Times New Roman" w:hAnsi="Times New Roman" w:cs="Times New Roman"/>
+                <w:sz w:val="24"/>
+                <w:szCs w:val="24"/>
+              </w:rPr>
+            </w:pPr>
+            <w:r>
+              <w:rPr>
+                <w:rFonts w:ascii="Times New Roman" w:eastAsia="Times New Roman" w:hAnsi="Times New Roman" w:cs="Times New Roman"/>
+                <w:sz w:val="24"/>
+                <w:szCs w:val="24"/>
+              </w:rPr>
+              <w:t>Milestone</w:t>
+            </w:r>
+          </w:p>
+        </w:tc>
+        <w:tc>
+          <w:tcPr>
+            <w:tcW w:w="989" w:type="dxa"/>
+            <w:shd w:val="clear" w:color="auto" w:fill="244061" w:themeFill="accent1" w:themeFillShade="80"/>
+          </w:tcPr>
+          <w:p>
+            <w:pPr>
+              <w:spacing w:before="100" w:beforeAutospacing="1" w:after="100" w:afterAutospacing="1"/>
+              <w:cnfStyle w:val="100000000000" w:firstRow="1" w:lastRow="0" w:firstColumn="0" w:lastColumn="0" w:oddVBand="0" w:evenVBand="0" w:oddHBand="0" w:evenHBand="0" w:firstRowFirstColumn="0" w:firstRowLastColumn="0" w:lastRowFirstColumn="0" w:lastRowLastColumn="0"/>
+              <w:rPr>
+                <w:rFonts w:ascii="Times New Roman" w:eastAsia="Times New Roman" w:hAnsi="Times New Roman" w:cs="Times New Roman"/>
+                <w:sz w:val="24"/>
+                <w:szCs w:val="24"/>
+              </w:rPr>
+            </w:pPr>
+            <w:r>
+              <w:rPr>
+                <w:rFonts w:ascii="Times New Roman" w:eastAsia="Times New Roman" w:hAnsi="Times New Roman" w:cs="Times New Roman"/>
+                <w:sz w:val="24"/>
+                <w:szCs w:val="24"/>
+              </w:rPr>
+              <w:t>Date</w:t>
+            </w:r>
+          </w:p>
+        </w:tc>
+        <w:tc>
+          <w:tcPr>
+            <w:tcW w:w="3580" w:type="dxa"/>
+            <w:shd w:val="clear" w:color="auto" w:fill="244061" w:themeFill="accent1" w:themeFillShade="80"/>
+          </w:tcPr>
+          <w:p>
+            <w:pPr>
+              <w:spacing w:before="100" w:beforeAutospacing="1" w:after="100" w:afterAutospacing="1"/>
+              <w:cnfStyle w:val="100000000000" w:firstRow="1" w:lastRow="0" w:firstColumn="0" w:lastColumn="0" w:oddVBand="0" w:evenVBand="0" w:oddHBand="0" w:evenHBand="0" w:firstRowFirstColumn="0" w:firstRowLastColumn="0" w:lastRowFirstColumn="0" w:lastRowLastColumn="0"/>
+              <w:rPr>
+                <w:rFonts w:ascii="Times New Roman" w:eastAsia="Times New Roman" w:hAnsi="Times New Roman" w:cs="Times New Roman"/>
+                <w:sz w:val="24"/>
+                <w:szCs w:val="24"/>
+              </w:rPr>
+            </w:pPr>
+            <w:r>
+              <w:rPr>
+                <w:rFonts w:ascii="Times New Roman" w:eastAsia="Times New Roman" w:hAnsi="Times New Roman" w:cs="Times New Roman"/>
+                <w:sz w:val="24"/>
+                <w:szCs w:val="24"/>
+              </w:rPr>
+              <w:t>Description</w:t>
+            </w:r>
+          </w:p>
+        </w:tc>
+        <w:tc>
+          <w:tcPr>
+            <w:tcW w:w="1646" w:type="dxa"/>
+            <w:shd w:val="clear" w:color="auto" w:fill="244061" w:themeFill="accent1" w:themeFillShade="80"/>
+          </w:tcPr>
+          <w:p>
+            <w:pPr>
+              <w:spacing w:before="100" w:beforeAutospacing="1" w:after="100" w:afterAutospacing="1"/>
+              <w:cnfStyle w:val="100000000000" w:firstRow="1" w:lastRow="0" w:firstColumn="0" w:lastColumn="0" w:oddVBand="0" w:evenVBand="0" w:oddHBand="0" w:evenHBand="0" w:firstRowFirstColumn="0" w:firstRowLastColumn="0" w:lastRowFirstColumn="0" w:lastRowLastColumn="0"/>
+              <w:rPr>
+                <w:rFonts w:ascii="Times New Roman" w:eastAsia="Times New Roman" w:hAnsi="Times New Roman" w:cs="Times New Roman"/>
+                <w:sz w:val="24"/>
+                <w:szCs w:val="24"/>
+              </w:rPr>
+            </w:pPr>
+            <w:r>
+              <w:rPr>
+                <w:rFonts w:ascii="Times New Roman" w:eastAsia="Times New Roman" w:hAnsi="Times New Roman" w:cs="Times New Roman"/>
+                <w:sz w:val="24"/>
+                <w:szCs w:val="24"/>
+              </w:rPr>
+              <w:t>Done</w:t>
+            </w:r>
+          </w:p>
+        </w:tc>
+      </w:tr>
+      <w:tr>
+        <w:trPr>
+          <w:cnfStyle w:val="000000100000" w:firstRow="0" w:lastRow="0" w:firstColumn="0" w:lastColumn="0" w:oddVBand="0" w:evenVBand="0" w:oddHBand="1" w:evenHBand="0" w:firstRowFirstColumn="0" w:firstRowLastColumn="0" w:lastRowFirstColumn="0" w:lastRowLastColumn="0"/>
+          <w:cantSplit/>
+        </w:trPr>
+        <w:tc>
+          <w:tcPr>
+            <w:cnfStyle w:val="001000000000" w:firstRow="0" w:lastRow="0" w:firstColumn="1" w:lastColumn="0" w:oddVBand="0" w:evenVBand="0" w:oddHBand="0" w:evenHBand="0" w:firstRowFirstColumn="0" w:firstRowLastColumn="0" w:lastRowFirstColumn="0" w:lastRowLastColumn="0"/>
+            <w:tcW w:w="3549" w:type="dxa"/>
+          </w:tcPr>
+          <w:p>
+            <w:pPr>
+              <w:spacing w:before="100" w:beforeAutospacing="1" w:after="100" w:afterAutospacing="1"/>
+              <w:rPr>
+                <w:rFonts w:ascii="Times New Roman" w:eastAsia="Times New Roman" w:hAnsi="Times New Roman" w:cs="Times New Roman"/>
+                <w:sz w:val="24"/>
+                <w:szCs w:val="24"/>
+              </w:rPr>
+            </w:pPr>
+            <w:r>
+              <w:rPr>
+                <w:rFonts w:ascii="Times New Roman" w:eastAsia="Times New Roman" w:hAnsi="Times New Roman" w:cs="Times New Roman"/>
+                <w:sz w:val="24"/>
+                <w:szCs w:val="24"/>
+              </w:rPr>
+              <w:t>Initial Design Document</w:t>
+            </w:r>
+          </w:p>
+        </w:tc>
+        <w:tc>
+          <w:tcPr>
+            <w:tcW w:w="989" w:type="dxa"/>
+          </w:tcPr>
+          <w:p>
+            <w:pPr>
+              <w:spacing w:before="100" w:beforeAutospacing="1" w:after="100" w:afterAutospacing="1"/>
+              <w:cnfStyle w:val="000000100000" w:firstRow="0" w:lastRow="0" w:firstColumn="0" w:lastColumn="0" w:oddVBand="0" w:evenVBand="0" w:oddHBand="1" w:evenHBand="0" w:firstRowFirstColumn="0" w:firstRowLastColumn="0" w:lastRowFirstColumn="0" w:lastRowLastColumn="0"/>
+              <w:rPr>
+                <w:rFonts w:ascii="Times New Roman" w:eastAsia="Times New Roman" w:hAnsi="Times New Roman" w:cs="Times New Roman"/>
+                <w:sz w:val="24"/>
+                <w:szCs w:val="24"/>
+              </w:rPr>
+            </w:pPr>
+            <w:r>
+              <w:rPr>
+                <w:rFonts w:ascii="Times New Roman" w:eastAsia="Times New Roman" w:hAnsi="Times New Roman" w:cs="Times New Roman"/>
+                <w:sz w:val="24"/>
+                <w:szCs w:val="24"/>
+              </w:rPr>
+              <w:t>4/27/13</w:t>
+            </w:r>
+          </w:p>
+        </w:tc>
+        <w:tc>
+          <w:tcPr>
+            <w:tcW w:w="3580" w:type="dxa"/>
+          </w:tcPr>
+          <w:p>
+            <w:pPr>
+              <w:spacing w:before="100" w:beforeAutospacing="1" w:after="100" w:afterAutospacing="1"/>
+              <w:cnfStyle w:val="000000100000" w:firstRow="0" w:lastRow="0" w:firstColumn="0" w:lastColumn="0" w:oddVBand="0" w:evenVBand="0" w:oddHBand="1" w:evenHBand="0" w:firstRowFirstColumn="0" w:firstRowLastColumn="0" w:lastRowFirstColumn="0" w:lastRowLastColumn="0"/>
+              <w:rPr>
+                <w:rFonts w:ascii="Times New Roman" w:eastAsia="Times New Roman" w:hAnsi="Times New Roman" w:cs="Times New Roman"/>
+                <w:sz w:val="24"/>
+                <w:szCs w:val="24"/>
+              </w:rPr>
+            </w:pPr>
+          </w:p>
+        </w:tc>
+        <w:sdt>
+          <w:sdtPr>
+            <w:rPr>
+              <w:rFonts w:ascii="Times New Roman" w:eastAsia="Times New Roman" w:hAnsi="Times New Roman" w:cs="Times New Roman"/>
+              <w:sz w:val="24"/>
+              <w:szCs w:val="24"/>
+            </w:rPr>
+            <w:id w:val="985197632"/>
+            <w14:checkbox>
+              <w14:checked w14:val="1"/>
+              <w14:checkedState w14:val="2612" w14:font="MS Gothic"/>
+              <w14:uncheckedState w14:val="2610" w14:font="MS Gothic"/>
+            </w14:checkbox>
+          </w:sdtPr>
+          <w:sdtContent>
+            <w:tc>
+              <w:tcPr>
+                <w:tcW w:w="1646" w:type="dxa"/>
+              </w:tcPr>
+              <w:p>
+                <w:pPr>
+                  <w:spacing w:before="100" w:beforeAutospacing="1" w:after="100" w:afterAutospacing="1"/>
+                  <w:jc w:val="center"/>
+                  <w:cnfStyle w:val="000000100000" w:firstRow="0" w:lastRow="0" w:firstColumn="0" w:lastColumn="0" w:oddVBand="0" w:evenVBand="0" w:oddHBand="1" w:evenHBand="0" w:firstRowFirstColumn="0" w:firstRowLastColumn="0" w:lastRowFirstColumn="0" w:lastRowLastColumn="0"/>
+                  <w:rPr>
+                    <w:rFonts w:ascii="Times New Roman" w:eastAsia="Times New Roman" w:hAnsi="Times New Roman" w:cs="Times New Roman"/>
+                    <w:sz w:val="24"/>
+                    <w:szCs w:val="24"/>
+                  </w:rPr>
+                </w:pPr>
+                <w:r>
+                  <w:rPr>
+                    <w:rFonts w:ascii="MS Mincho" w:eastAsia="MS Mincho" w:hAnsi="MS Mincho" w:cs="MS Mincho" w:hint="eastAsia"/>
+                    <w:sz w:val="24"/>
+                    <w:szCs w:val="24"/>
+                  </w:rPr>
+                  <w:t>☒</w:t>
+                </w:r>
+              </w:p>
+            </w:tc>
+          </w:sdtContent>
+        </w:sdt>
+      </w:tr>
+      <w:tr>
+        <w:trPr>
+          <w:cantSplit/>
+        </w:trPr>
+        <w:tc>
+          <w:tcPr>
+            <w:cnfStyle w:val="001000000000" w:firstRow="0" w:lastRow="0" w:firstColumn="1" w:lastColumn="0" w:oddVBand="0" w:evenVBand="0" w:oddHBand="0" w:evenHBand="0" w:firstRowFirstColumn="0" w:firstRowLastColumn="0" w:lastRowFirstColumn="0" w:lastRowLastColumn="0"/>
+            <w:tcW w:w="3549" w:type="dxa"/>
+          </w:tcPr>
+          <w:p>
+            <w:pPr>
+              <w:spacing w:before="100" w:beforeAutospacing="1" w:after="100" w:afterAutospacing="1"/>
+              <w:rPr>
+                <w:rFonts w:ascii="Times New Roman" w:eastAsia="Times New Roman" w:hAnsi="Times New Roman" w:cs="Times New Roman"/>
+                <w:sz w:val="24"/>
+                <w:szCs w:val="24"/>
+              </w:rPr>
+            </w:pPr>
+            <w:r>
+              <w:rPr>
+                <w:rFonts w:ascii="Times New Roman" w:eastAsia="Times New Roman" w:hAnsi="Times New Roman" w:cs="Times New Roman"/>
+                <w:sz w:val="24"/>
+                <w:szCs w:val="24"/>
+              </w:rPr>
+              <w:t>Repo</w:t>
+            </w:r>
+          </w:p>
+        </w:tc>
+        <w:tc>
+          <w:tcPr>
+            <w:tcW w:w="989" w:type="dxa"/>
+          </w:tcPr>
+          <w:p>
+            <w:pPr>
+              <w:spacing w:before="100" w:beforeAutospacing="1" w:after="100" w:afterAutospacing="1"/>
+              <w:cnfStyle w:val="000000000000" w:firstRow="0" w:lastRow="0" w:firstColumn="0" w:lastColumn="0" w:oddVBand="0" w:evenVBand="0" w:oddHBand="0" w:evenHBand="0" w:firstRowFirstColumn="0" w:firstRowLastColumn="0" w:lastRowFirstColumn="0" w:lastRowLastColumn="0"/>
+              <w:rPr>
+                <w:rFonts w:ascii="Times New Roman" w:eastAsia="Times New Roman" w:hAnsi="Times New Roman" w:cs="Times New Roman"/>
+                <w:sz w:val="24"/>
+                <w:szCs w:val="24"/>
+              </w:rPr>
+            </w:pPr>
+            <w:r>
+              <w:rPr>
+                <w:rFonts w:ascii="Times New Roman" w:eastAsia="Times New Roman" w:hAnsi="Times New Roman" w:cs="Times New Roman"/>
+                <w:sz w:val="24"/>
+                <w:szCs w:val="24"/>
+              </w:rPr>
+              <w:t>4/27/13</w:t>
+            </w:r>
+          </w:p>
+        </w:tc>
+        <w:tc>
+          <w:tcPr>
+            <w:tcW w:w="3580" w:type="dxa"/>
+          </w:tcPr>
+          <w:p>
+            <w:pPr>
+              <w:spacing w:before="100" w:beforeAutospacing="1" w:after="100" w:afterAutospacing="1"/>
+              <w:cnfStyle w:val="000000000000" w:firstRow="0" w:lastRow="0" w:firstColumn="0" w:lastColumn="0" w:oddVBand="0" w:evenVBand="0" w:oddHBand="0" w:evenHBand="0" w:firstRowFirstColumn="0" w:firstRowLastColumn="0" w:lastRowFirstColumn="0" w:lastRowLastColumn="0"/>
+              <w:rPr>
+                <w:rFonts w:ascii="Times New Roman" w:eastAsia="Times New Roman" w:hAnsi="Times New Roman" w:cs="Times New Roman"/>
+                <w:sz w:val="24"/>
+                <w:szCs w:val="24"/>
+              </w:rPr>
+            </w:pPr>
+          </w:p>
+        </w:tc>
+        <w:sdt>
+          <w:sdtPr>
+            <w:rPr>
+              <w:rFonts w:ascii="Times New Roman" w:eastAsia="Times New Roman" w:hAnsi="Times New Roman" w:cs="Times New Roman"/>
+              <w:sz w:val="24"/>
+              <w:szCs w:val="24"/>
+            </w:rPr>
+            <w:id w:val="-853336311"/>
+            <w14:checkbox>
+              <w14:checked w14:val="1"/>
+              <w14:checkedState w14:val="2612" w14:font="MS Gothic"/>
+              <w14:uncheckedState w14:val="2610" w14:font="MS Gothic"/>
+            </w14:checkbox>
+          </w:sdtPr>
+          <w:sdtContent>
+            <w:tc>
+              <w:tcPr>
+                <w:tcW w:w="1646" w:type="dxa"/>
+              </w:tcPr>
+              <w:p>
+                <w:pPr>
+                  <w:spacing w:before="100" w:beforeAutospacing="1" w:after="100" w:afterAutospacing="1"/>
+                  <w:jc w:val="center"/>
+                  <w:cnfStyle w:val="000000000000" w:firstRow="0" w:lastRow="0" w:firstColumn="0" w:lastColumn="0" w:oddVBand="0" w:evenVBand="0" w:oddHBand="0" w:evenHBand="0" w:firstRowFirstColumn="0" w:firstRowLastColumn="0" w:lastRowFirstColumn="0" w:lastRowLastColumn="0"/>
+                  <w:rPr>
+                    <w:rFonts w:ascii="Times New Roman" w:eastAsia="Times New Roman" w:hAnsi="Times New Roman" w:cs="Times New Roman"/>
+                    <w:sz w:val="24"/>
+                    <w:szCs w:val="24"/>
+                  </w:rPr>
+                </w:pPr>
+                <w:r>
+                  <w:rPr>
+                    <w:rFonts w:ascii="MS Gothic" w:eastAsia="MS Gothic" w:hAnsi="MS Gothic" w:cs="Times New Roman" w:hint="eastAsia"/>
+                    <w:sz w:val="24"/>
+                    <w:szCs w:val="24"/>
+                  </w:rPr>
+                  <w:t>☒</w:t>
+                </w:r>
+              </w:p>
+            </w:tc>
+          </w:sdtContent>
+        </w:sdt>
+      </w:tr>
+      <w:tr>
+        <w:trPr>
+          <w:cnfStyle w:val="000000100000" w:firstRow="0" w:lastRow="0" w:firstColumn="0" w:lastColumn="0" w:oddVBand="0" w:evenVBand="0" w:oddHBand="1" w:evenHBand="0" w:firstRowFirstColumn="0" w:firstRowLastColumn="0" w:lastRowFirstColumn="0" w:lastRowLastColumn="0"/>
+          <w:cantSplit/>
+        </w:trPr>
+        <w:tc>
+          <w:tcPr>
+            <w:cnfStyle w:val="001000000000" w:firstRow="0" w:lastRow="0" w:firstColumn="1" w:lastColumn="0" w:oddVBand="0" w:evenVBand="0" w:oddHBand="0" w:evenHBand="0" w:firstRowFirstColumn="0" w:firstRowLastColumn="0" w:lastRowFirstColumn="0" w:lastRowLastColumn="0"/>
+            <w:tcW w:w="3549" w:type="dxa"/>
+          </w:tcPr>
+          <w:p>
+            <w:pPr>
+              <w:spacing w:before="100" w:beforeAutospacing="1" w:after="100" w:afterAutospacing="1"/>
+              <w:rPr>
+                <w:rFonts w:ascii="Times New Roman" w:eastAsia="Times New Roman" w:hAnsi="Times New Roman" w:cs="Times New Roman"/>
+                <w:sz w:val="24"/>
+                <w:szCs w:val="24"/>
+              </w:rPr>
+            </w:pPr>
+            <w:r>
+              <w:rPr>
+                <w:rFonts w:ascii="Times New Roman" w:eastAsia="Times New Roman" w:hAnsi="Times New Roman" w:cs="Times New Roman"/>
+                <w:sz w:val="24"/>
+                <w:szCs w:val="24"/>
+              </w:rPr>
+              <w:t>Find Assets</w:t>
+            </w:r>
+          </w:p>
+        </w:tc>
+        <w:tc>
+          <w:tcPr>
+            <w:tcW w:w="989" w:type="dxa"/>
+          </w:tcPr>
+          <w:p>
+            <w:pPr>
+              <w:spacing w:before="100" w:beforeAutospacing="1" w:after="100" w:afterAutospacing="1"/>
+              <w:cnfStyle w:val="000000100000" w:firstRow="0" w:lastRow="0" w:firstColumn="0" w:lastColumn="0" w:oddVBand="0" w:evenVBand="0" w:oddHBand="1" w:evenHBand="0" w:firstRowFirstColumn="0" w:firstRowLastColumn="0" w:lastRowFirstColumn="0" w:lastRowLastColumn="0"/>
+              <w:rPr>
+                <w:rFonts w:ascii="Times New Roman" w:eastAsia="Times New Roman" w:hAnsi="Times New Roman" w:cs="Times New Roman"/>
+                <w:sz w:val="24"/>
+                <w:szCs w:val="24"/>
+              </w:rPr>
+            </w:pPr>
+            <w:r>
+              <w:rPr>
+                <w:rFonts w:ascii="Times New Roman" w:eastAsia="Times New Roman" w:hAnsi="Times New Roman" w:cs="Times New Roman"/>
+                <w:sz w:val="24"/>
+                <w:szCs w:val="24"/>
+              </w:rPr>
+              <w:t>4/27/13</w:t>
+            </w:r>
+          </w:p>
+        </w:tc>
+        <w:tc>
+          <w:tcPr>
+            <w:tcW w:w="3580" w:type="dxa"/>
+          </w:tcPr>
+          <w:p>
+            <w:pPr>
+              <w:spacing w:before="100" w:beforeAutospacing="1" w:after="100" w:afterAutospacing="1"/>
+              <w:cnfStyle w:val="000000100000" w:firstRow="0" w:lastRow="0" w:firstColumn="0" w:lastColumn="0" w:oddVBand="0" w:evenVBand="0" w:oddHBand="1" w:evenHBand="0" w:firstRowFirstColumn="0" w:firstRowLastColumn="0" w:lastRowFirstColumn="0" w:lastRowLastColumn="0"/>
+              <w:rPr>
+                <w:rFonts w:ascii="Times New Roman" w:eastAsia="Times New Roman" w:hAnsi="Times New Roman" w:cs="Times New Roman"/>
+                <w:sz w:val="24"/>
+                <w:szCs w:val="24"/>
+              </w:rPr>
+            </w:pPr>
+          </w:p>
+        </w:tc>
+        <w:sdt>
+          <w:sdtPr>
+            <w:rPr>
+              <w:rFonts w:ascii="Times New Roman" w:eastAsia="Times New Roman" w:hAnsi="Times New Roman" w:cs="Times New Roman"/>
+              <w:sz w:val="24"/>
+              <w:szCs w:val="24"/>
+            </w:rPr>
+            <w:id w:val="-1672866292"/>
+            <w14:checkbox>
+              <w14:checked w14:val="1"/>
+              <w14:checkedState w14:val="2612" w14:font="MS Gothic"/>
+              <w14:uncheckedState w14:val="2610" w14:font="MS Gothic"/>
+            </w14:checkbox>
+          </w:sdtPr>
+          <w:sdtContent>
+            <w:tc>
+              <w:tcPr>
+                <w:tcW w:w="1646" w:type="dxa"/>
+              </w:tcPr>
+              <w:p>
+                <w:pPr>
+                  <w:spacing w:before="100" w:beforeAutospacing="1" w:after="100" w:afterAutospacing="1"/>
+                  <w:jc w:val="center"/>
+                  <w:cnfStyle w:val="000000100000" w:firstRow="0" w:lastRow="0" w:firstColumn="0" w:lastColumn="0" w:oddVBand="0" w:evenVBand="0" w:oddHBand="1" w:evenHBand="0" w:firstRowFirstColumn="0" w:firstRowLastColumn="0" w:lastRowFirstColumn="0" w:lastRowLastColumn="0"/>
+                  <w:rPr>
+                    <w:rFonts w:ascii="Times New Roman" w:eastAsia="Times New Roman" w:hAnsi="Times New Roman" w:cs="Times New Roman"/>
+                    <w:sz w:val="24"/>
+                    <w:szCs w:val="24"/>
+                  </w:rPr>
+                </w:pPr>
+                <w:r>
+                  <w:rPr>
+                    <w:rFonts w:ascii="MS Gothic" w:eastAsia="MS Gothic" w:hAnsi="MS Gothic" w:cs="Times New Roman" w:hint="eastAsia"/>
+                    <w:sz w:val="24"/>
+                    <w:szCs w:val="24"/>
+                  </w:rPr>
+                  <w:t>☒</w:t>
+                </w:r>
+              </w:p>
+            </w:tc>
+          </w:sdtContent>
+        </w:sdt>
+      </w:tr>
+      <w:tr>
+        <w:trPr>
+          <w:cantSplit/>
+        </w:trPr>
+        <w:tc>
+          <w:tcPr>
+            <w:cnfStyle w:val="001000000000" w:firstRow="0" w:lastRow="0" w:firstColumn="1" w:lastColumn="0" w:oddVBand="0" w:evenVBand="0" w:oddHBand="0" w:evenHBand="0" w:firstRowFirstColumn="0" w:firstRowLastColumn="0" w:lastRowFirstColumn="0" w:lastRowLastColumn="0"/>
+            <w:tcW w:w="3549" w:type="dxa"/>
+          </w:tcPr>
+          <w:p>
+            <w:pPr>
+              <w:spacing w:before="100" w:beforeAutospacing="1" w:after="100" w:afterAutospacing="1"/>
+              <w:rPr>
+                <w:rFonts w:ascii="Times New Roman" w:eastAsia="Times New Roman" w:hAnsi="Times New Roman" w:cs="Times New Roman"/>
+                <w:sz w:val="24"/>
+                <w:szCs w:val="24"/>
+              </w:rPr>
+            </w:pPr>
+            <w:r>
+              <w:rPr>
+                <w:rFonts w:ascii="Times New Roman" w:eastAsia="Times New Roman" w:hAnsi="Times New Roman" w:cs="Times New Roman"/>
+                <w:sz w:val="24"/>
+                <w:szCs w:val="24"/>
+              </w:rPr>
+              <w:t>Create Game Project</w:t>
+            </w:r>
+          </w:p>
+        </w:tc>
+        <w:tc>
+          <w:tcPr>
+            <w:tcW w:w="989" w:type="dxa"/>
+          </w:tcPr>
+          <w:p>
+            <w:pPr>
+              <w:spacing w:before="100" w:beforeAutospacing="1" w:after="100" w:afterAutospacing="1"/>
+              <w:cnfStyle w:val="000000000000" w:firstRow="0" w:lastRow="0" w:firstColumn="0" w:lastColumn="0" w:oddVBand="0" w:evenVBand="0" w:oddHBand="0" w:evenHBand="0" w:firstRowFirstColumn="0" w:firstRowLastColumn="0" w:lastRowFirstColumn="0" w:lastRowLastColumn="0"/>
+              <w:rPr>
+                <w:rFonts w:ascii="Times New Roman" w:eastAsia="Times New Roman" w:hAnsi="Times New Roman" w:cs="Times New Roman"/>
+                <w:sz w:val="24"/>
+                <w:szCs w:val="24"/>
+              </w:rPr>
+            </w:pPr>
+            <w:r>
+              <w:rPr>
+                <w:rFonts w:ascii="Times New Roman" w:eastAsia="Times New Roman" w:hAnsi="Times New Roman" w:cs="Times New Roman"/>
+                <w:sz w:val="24"/>
+                <w:szCs w:val="24"/>
+              </w:rPr>
+              <w:t>4/27/13</w:t>
+            </w:r>
+          </w:p>
+        </w:tc>
+        <w:tc>
+          <w:tcPr>
+            <w:tcW w:w="3580" w:type="dxa"/>
+          </w:tcPr>
+          <w:p>
+            <w:pPr>
+              <w:spacing w:before="100" w:beforeAutospacing="1" w:after="100" w:afterAutospacing="1"/>
+              <w:cnfStyle w:val="000000000000" w:firstRow="0" w:lastRow="0" w:firstColumn="0" w:lastColumn="0" w:oddVBand="0" w:evenVBand="0" w:oddHBand="0" w:evenHBand="0" w:firstRowFirstColumn="0" w:firstRowLastColumn="0" w:lastRowFirstColumn="0" w:lastRowLastColumn="0"/>
+              <w:rPr>
+                <w:rFonts w:ascii="Times New Roman" w:eastAsia="Times New Roman" w:hAnsi="Times New Roman" w:cs="Times New Roman"/>
+                <w:sz w:val="24"/>
+                <w:szCs w:val="24"/>
+              </w:rPr>
+            </w:pPr>
+          </w:p>
+        </w:tc>
+        <w:sdt>
+          <w:sdtPr>
+            <w:rPr>
+              <w:rFonts w:ascii="Times New Roman" w:eastAsia="Times New Roman" w:hAnsi="Times New Roman" w:cs="Times New Roman"/>
+              <w:sz w:val="24"/>
+              <w:szCs w:val="24"/>
+            </w:rPr>
+            <w:id w:val="258796837"/>
+            <w14:checkbox>
+              <w14:checked w14:val="1"/>
+              <w14:checkedState w14:val="2612" w14:font="MS Gothic"/>
+              <w14:uncheckedState w14:val="2610" w14:font="MS Gothic"/>
+            </w14:checkbox>
+          </w:sdtPr>
+          <w:sdtContent>
+            <w:tc>
+              <w:tcPr>
+                <w:tcW w:w="1646" w:type="dxa"/>
+              </w:tcPr>
+              <w:p>
+                <w:pPr>
+                  <w:spacing w:before="100" w:beforeAutospacing="1" w:after="100" w:afterAutospacing="1"/>
+                  <w:jc w:val="center"/>
+                  <w:cnfStyle w:val="000000000000" w:firstRow="0" w:lastRow="0" w:firstColumn="0" w:lastColumn="0" w:oddVBand="0" w:evenVBand="0" w:oddHBand="0" w:evenHBand="0" w:firstRowFirstColumn="0" w:firstRowLastColumn="0" w:lastRowFirstColumn="0" w:lastRowLastColumn="0"/>
+                  <w:rPr>
+                    <w:rFonts w:ascii="Times New Roman" w:eastAsia="Times New Roman" w:hAnsi="Times New Roman" w:cs="Times New Roman"/>
+                    <w:sz w:val="24"/>
+                    <w:szCs w:val="24"/>
+                  </w:rPr>
+                </w:pPr>
+                <w:r>
+                  <w:rPr>
+                    <w:rFonts w:ascii="MS Gothic" w:eastAsia="MS Gothic" w:hAnsi="MS Gothic" w:cs="Times New Roman" w:hint="eastAsia"/>
+                    <w:sz w:val="24"/>
+                    <w:szCs w:val="24"/>
+                  </w:rPr>
+                  <w:t>☒</w:t>
+                </w:r>
+              </w:p>
+            </w:tc>
+          </w:sdtContent>
+        </w:sdt>
+      </w:tr>
+      <w:tr>
+        <w:trPr>
+          <w:cnfStyle w:val="000000100000" w:firstRow="0" w:lastRow="0" w:firstColumn="0" w:lastColumn="0" w:oddVBand="0" w:evenVBand="0" w:oddHBand="1" w:evenHBand="0" w:firstRowFirstColumn="0" w:firstRowLastColumn="0" w:lastRowFirstColumn="0" w:lastRowLastColumn="0"/>
+          <w:cantSplit/>
+        </w:trPr>
+        <w:tc>
+          <w:tcPr>
+            <w:cnfStyle w:val="001000000000" w:firstRow="0" w:lastRow="0" w:firstColumn="1" w:lastColumn="0" w:oddVBand="0" w:evenVBand="0" w:oddHBand="0" w:evenHBand="0" w:firstRowFirstColumn="0" w:firstRowLastColumn="0" w:lastRowFirstColumn="0" w:lastRowLastColumn="0"/>
+            <w:tcW w:w="3549" w:type="dxa"/>
+          </w:tcPr>
+          <w:p>
+            <w:pPr>
+              <w:spacing w:before="100" w:beforeAutospacing="1" w:after="100" w:afterAutospacing="1"/>
+              <w:rPr>
+                <w:rFonts w:ascii="Times New Roman" w:eastAsia="Times New Roman" w:hAnsi="Times New Roman" w:cs="Times New Roman"/>
+                <w:sz w:val="24"/>
+                <w:szCs w:val="24"/>
+              </w:rPr>
+            </w:pPr>
+            <w:r>
+              <w:rPr>
+                <w:rFonts w:ascii="Times New Roman" w:eastAsia="Times New Roman" w:hAnsi="Times New Roman" w:cs="Times New Roman"/>
+                <w:sz w:val="24"/>
+                <w:szCs w:val="24"/>
+              </w:rPr>
+              <w:t>Create Game Screens</w:t>
+            </w:r>
+          </w:p>
+        </w:tc>
+        <w:tc>
+          <w:tcPr>
+            <w:tcW w:w="989" w:type="dxa"/>
+          </w:tcPr>
+          <w:p>
+            <w:pPr>
+              <w:spacing w:before="100" w:beforeAutospacing="1" w:after="100" w:afterAutospacing="1"/>
+              <w:cnfStyle w:val="000000100000" w:firstRow="0" w:lastRow="0" w:firstColumn="0" w:lastColumn="0" w:oddVBand="0" w:evenVBand="0" w:oddHBand="1" w:evenHBand="0" w:firstRowFirstColumn="0" w:firstRowLastColumn="0" w:lastRowFirstColumn="0" w:lastRowLastColumn="0"/>
+              <w:rPr>
+                <w:rFonts w:ascii="Times New Roman" w:eastAsia="Times New Roman" w:hAnsi="Times New Roman" w:cs="Times New Roman"/>
+                <w:sz w:val="24"/>
+                <w:szCs w:val="24"/>
+              </w:rPr>
+            </w:pPr>
+            <w:r>
+              <w:rPr>
+                <w:rFonts w:ascii="Times New Roman" w:eastAsia="Times New Roman" w:hAnsi="Times New Roman" w:cs="Times New Roman"/>
+                <w:sz w:val="24"/>
+                <w:szCs w:val="24"/>
+              </w:rPr>
+              <w:t>4/27/13</w:t>
+            </w:r>
+          </w:p>
+        </w:tc>
+        <w:tc>
+          <w:tcPr>
+            <w:tcW w:w="3580" w:type="dxa"/>
+          </w:tcPr>
+          <w:p>
+            <w:pPr>
+              <w:spacing w:before="100" w:beforeAutospacing="1" w:after="100" w:afterAutospacing="1"/>
+              <w:cnfStyle w:val="000000100000" w:firstRow="0" w:lastRow="0" w:firstColumn="0" w:lastColumn="0" w:oddVBand="0" w:evenVBand="0" w:oddHBand="1" w:evenHBand="0" w:firstRowFirstColumn="0" w:firstRowLastColumn="0" w:lastRowFirstColumn="0" w:lastRowLastColumn="0"/>
+              <w:rPr>
+                <w:rFonts w:ascii="Times New Roman" w:eastAsia="Times New Roman" w:hAnsi="Times New Roman" w:cs="Times New Roman"/>
+                <w:sz w:val="24"/>
+                <w:szCs w:val="24"/>
+              </w:rPr>
+            </w:pPr>
+            <w:r>
+              <w:rPr>
+                <w:rFonts w:ascii="Times New Roman" w:eastAsia="Times New Roman" w:hAnsi="Times New Roman" w:cs="Times New Roman"/>
+                <w:sz w:val="24"/>
+                <w:szCs w:val="24"/>
+              </w:rPr>
+              <w:t>Intro/splash, menu, setup, game/battle, resolution</w:t>
+            </w:r>
+          </w:p>
+        </w:tc>
+        <w:sdt>
+          <w:sdtPr>
+            <w:rPr>
+              <w:rFonts w:ascii="Times New Roman" w:eastAsia="Times New Roman" w:hAnsi="Times New Roman" w:cs="Times New Roman"/>
+              <w:sz w:val="24"/>
+              <w:szCs w:val="24"/>
+            </w:rPr>
+            <w:id w:val="1161882989"/>
+            <w14:checkbox>
+              <w14:checked w14:val="1"/>
+              <w14:checkedState w14:val="2612" w14:font="MS Gothic"/>
+              <w14:uncheckedState w14:val="2610" w14:font="MS Gothic"/>
+            </w14:checkbox>
+          </w:sdtPr>
+          <w:sdtContent>
+            <w:tc>
+              <w:tcPr>
+                <w:tcW w:w="1646" w:type="dxa"/>
+              </w:tcPr>
+              <w:p>
+                <w:pPr>
+                  <w:spacing w:before="100" w:beforeAutospacing="1" w:after="100" w:afterAutospacing="1"/>
+                  <w:jc w:val="center"/>
+                  <w:cnfStyle w:val="000000100000" w:firstRow="0" w:lastRow="0" w:firstColumn="0" w:lastColumn="0" w:oddVBand="0" w:evenVBand="0" w:oddHBand="1" w:evenHBand="0" w:firstRowFirstColumn="0" w:firstRowLastColumn="0" w:lastRowFirstColumn="0" w:lastRowLastColumn="0"/>
+                  <w:rPr>
+                    <w:rFonts w:ascii="Times New Roman" w:eastAsia="Times New Roman" w:hAnsi="Times New Roman" w:cs="Times New Roman"/>
+                    <w:sz w:val="24"/>
+                    <w:szCs w:val="24"/>
+                  </w:rPr>
+                </w:pPr>
+                <w:r>
+                  <w:rPr>
+                    <w:rFonts w:ascii="MS Gothic" w:eastAsia="MS Gothic" w:hAnsi="MS Gothic" w:cs="Times New Roman" w:hint="eastAsia"/>
+                    <w:sz w:val="24"/>
+                    <w:szCs w:val="24"/>
+                  </w:rPr>
+                  <w:t>☒</w:t>
+                </w:r>
+              </w:p>
+            </w:tc>
+          </w:sdtContent>
+        </w:sdt>
+      </w:tr>
+      <w:tr>
+        <w:trPr>
+          <w:cantSplit/>
+        </w:trPr>
+        <w:tc>
+          <w:tcPr>
+            <w:cnfStyle w:val="001000000000" w:firstRow="0" w:lastRow="0" w:firstColumn="1" w:lastColumn="0" w:oddVBand="0" w:evenVBand="0" w:oddHBand="0" w:evenHBand="0" w:firstRowFirstColumn="0" w:firstRowLastColumn="0" w:lastRowFirstColumn="0" w:lastRowLastColumn="0"/>
+            <w:tcW w:w="3549" w:type="dxa"/>
+          </w:tcPr>
+          <w:p>
+            <w:pPr>
+              <w:spacing w:before="100" w:beforeAutospacing="1" w:after="100" w:afterAutospacing="1"/>
+              <w:rPr>
+                <w:rFonts w:ascii="Times New Roman" w:eastAsia="Times New Roman" w:hAnsi="Times New Roman" w:cs="Times New Roman"/>
+                <w:sz w:val="24"/>
+                <w:szCs w:val="24"/>
+              </w:rPr>
+            </w:pPr>
+            <w:r>
+              <w:rPr>
+                <w:rFonts w:ascii="Times New Roman" w:eastAsia="Times New Roman" w:hAnsi="Times New Roman" w:cs="Times New Roman"/>
+                <w:sz w:val="24"/>
+                <w:szCs w:val="24"/>
+              </w:rPr>
+              <w:t>Make Screens Usable</w:t>
+            </w:r>
+          </w:p>
+        </w:tc>
+        <w:tc>
+          <w:tcPr>
+            <w:tcW w:w="989" w:type="dxa"/>
+          </w:tcPr>
+          <w:p>
+            <w:pPr>
+              <w:spacing w:before="100" w:beforeAutospacing="1" w:after="100" w:afterAutospacing="1"/>
+              <w:cnfStyle w:val="000000000000" w:firstRow="0" w:lastRow="0" w:firstColumn="0" w:lastColumn="0" w:oddVBand="0" w:evenVBand="0" w:oddHBand="0" w:evenHBand="0" w:firstRowFirstColumn="0" w:firstRowLastColumn="0" w:lastRowFirstColumn="0" w:lastRowLastColumn="0"/>
+              <w:rPr>
+                <w:rFonts w:ascii="Times New Roman" w:eastAsia="Times New Roman" w:hAnsi="Times New Roman" w:cs="Times New Roman"/>
+                <w:sz w:val="24"/>
+                <w:szCs w:val="24"/>
+              </w:rPr>
+            </w:pPr>
+            <w:r>
+              <w:rPr>
+                <w:rFonts w:ascii="Times New Roman" w:eastAsia="Times New Roman" w:hAnsi="Times New Roman" w:cs="Times New Roman"/>
+                <w:sz w:val="24"/>
+                <w:szCs w:val="24"/>
+              </w:rPr>
+              <w:t>4/27/13</w:t>
+            </w:r>
+          </w:p>
+        </w:tc>
+        <w:tc>
+          <w:tcPr>
+            <w:tcW w:w="3580" w:type="dxa"/>
+          </w:tcPr>
+          <w:p>
+            <w:pPr>
+              <w:spacing w:before="100" w:beforeAutospacing="1" w:after="100" w:afterAutospacing="1"/>
+              <w:cnfStyle w:val="000000000000" w:firstRow="0" w:lastRow="0" w:firstColumn="0" w:lastColumn="0" w:oddVBand="0" w:evenVBand="0" w:oddHBand="0" w:evenHBand="0" w:firstRowFirstColumn="0" w:firstRowLastColumn="0" w:lastRowFirstColumn="0" w:lastRowLastColumn="0"/>
+              <w:rPr>
+                <w:rFonts w:ascii="Times New Roman" w:eastAsia="Times New Roman" w:hAnsi="Times New Roman" w:cs="Times New Roman"/>
+                <w:sz w:val="24"/>
+                <w:szCs w:val="24"/>
+              </w:rPr>
+            </w:pPr>
+            <w:r>
+              <w:rPr>
+                <w:rFonts w:ascii="Times New Roman" w:eastAsia="Times New Roman" w:hAnsi="Times New Roman" w:cs="Times New Roman"/>
+                <w:sz w:val="24"/>
+                <w:szCs w:val="24"/>
+              </w:rPr>
+              <w:t>Intro</w:t>
+            </w:r>
+            <w:r>
+              <w:rPr>
+                <w:rFonts w:ascii="Times New Roman" w:eastAsia="Times New Roman" w:hAnsi="Times New Roman" w:cs="Times New Roman"/>
+                <w:sz w:val="24"/>
+                <w:szCs w:val="24"/>
+              </w:rPr>
+              <w:sym w:font="Wingdings" w:char="F0E0"/>
+            </w:r>
+            <w:r>
+              <w:rPr>
+                <w:rFonts w:ascii="Times New Roman" w:eastAsia="Times New Roman" w:hAnsi="Times New Roman" w:cs="Times New Roman"/>
+                <w:sz w:val="24"/>
+                <w:szCs w:val="24"/>
+              </w:rPr>
+              <w:t>menu</w:t>
+            </w:r>
+            <w:r>
+              <w:rPr>
+                <w:rFonts w:ascii="Times New Roman" w:eastAsia="Times New Roman" w:hAnsi="Times New Roman" w:cs="Times New Roman"/>
+                <w:sz w:val="24"/>
+                <w:szCs w:val="24"/>
+              </w:rPr>
+              <w:sym w:font="Wingdings" w:char="F0E0"/>
+            </w:r>
+            <w:r>
+              <w:rPr>
+                <w:rFonts w:ascii="Times New Roman" w:eastAsia="Times New Roman" w:hAnsi="Times New Roman" w:cs="Times New Roman"/>
+                <w:sz w:val="24"/>
+                <w:szCs w:val="24"/>
+              </w:rPr>
+              <w:t>setup</w:t>
+            </w:r>
+            <w:r>
+              <w:rPr>
+                <w:rFonts w:ascii="Times New Roman" w:eastAsia="Times New Roman" w:hAnsi="Times New Roman" w:cs="Times New Roman"/>
+                <w:sz w:val="24"/>
+                <w:szCs w:val="24"/>
+              </w:rPr>
+              <w:sym w:font="Wingdings" w:char="F0E0"/>
+            </w:r>
+            <w:r>
+              <w:rPr>
+                <w:rFonts w:ascii="Times New Roman" w:eastAsia="Times New Roman" w:hAnsi="Times New Roman" w:cs="Times New Roman"/>
+                <w:sz w:val="24"/>
+                <w:szCs w:val="24"/>
+              </w:rPr>
+              <w:t>battle</w:t>
+            </w:r>
+            <w:r>
+              <w:rPr>
+                <w:rFonts w:ascii="Times New Roman" w:eastAsia="Times New Roman" w:hAnsi="Times New Roman" w:cs="Times New Roman"/>
+                <w:sz w:val="24"/>
+                <w:szCs w:val="24"/>
+              </w:rPr>
+              <w:sym w:font="Wingdings" w:char="F0E0"/>
+            </w:r>
+            <w:r>
+              <w:rPr>
+                <w:rFonts w:ascii="Times New Roman" w:eastAsia="Times New Roman" w:hAnsi="Times New Roman" w:cs="Times New Roman"/>
+                <w:sz w:val="24"/>
+                <w:szCs w:val="24"/>
+              </w:rPr>
+              <w:t>resolution</w:t>
+            </w:r>
+            <w:r>
+              <w:rPr>
+                <w:rFonts w:ascii="Times New Roman" w:eastAsia="Times New Roman" w:hAnsi="Times New Roman" w:cs="Times New Roman"/>
+                <w:sz w:val="24"/>
+                <w:szCs w:val="24"/>
+              </w:rPr>
+              <w:sym w:font="Wingdings" w:char="F0E0"/>
+            </w:r>
+            <w:r>
+              <w:rPr>
+                <w:rFonts w:ascii="Times New Roman" w:eastAsia="Times New Roman" w:hAnsi="Times New Roman" w:cs="Times New Roman"/>
+                <w:sz w:val="24"/>
+                <w:szCs w:val="24"/>
+              </w:rPr>
+              <w:t>menu</w:t>
+            </w:r>
+          </w:p>
+        </w:tc>
+        <w:sdt>
+          <w:sdtPr>
+            <w:rPr>
+              <w:rFonts w:ascii="Times New Roman" w:eastAsia="Times New Roman" w:hAnsi="Times New Roman" w:cs="Times New Roman"/>
+              <w:sz w:val="24"/>
+              <w:szCs w:val="24"/>
+            </w:rPr>
+            <w:id w:val="-1620908546"/>
+            <w14:checkbox>
+              <w14:checked w14:val="1"/>
+              <w14:checkedState w14:val="2612" w14:font="MS Gothic"/>
+              <w14:uncheckedState w14:val="2610" w14:font="MS Gothic"/>
+            </w14:checkbox>
+          </w:sdtPr>
+          <w:sdtContent>
+            <w:tc>
+              <w:tcPr>
+                <w:tcW w:w="1646" w:type="dxa"/>
+              </w:tcPr>
+              <w:p>
+                <w:pPr>
+                  <w:spacing w:before="100" w:beforeAutospacing="1" w:after="100" w:afterAutospacing="1"/>
+                  <w:jc w:val="center"/>
+                  <w:cnfStyle w:val="000000000000" w:firstRow="0" w:lastRow="0" w:firstColumn="0" w:lastColumn="0" w:oddVBand="0" w:evenVBand="0" w:oddHBand="0" w:evenHBand="0" w:firstRowFirstColumn="0" w:firstRowLastColumn="0" w:lastRowFirstColumn="0" w:lastRowLastColumn="0"/>
+                  <w:rPr>
+                    <w:rFonts w:ascii="Times New Roman" w:eastAsia="Times New Roman" w:hAnsi="Times New Roman" w:cs="Times New Roman"/>
+                    <w:sz w:val="24"/>
+                    <w:szCs w:val="24"/>
+                  </w:rPr>
+                </w:pPr>
+                <w:r>
+                  <w:rPr>
+                    <w:rFonts w:ascii="MS Gothic" w:eastAsia="MS Gothic" w:hAnsi="MS Gothic" w:cs="Times New Roman" w:hint="eastAsia"/>
+                    <w:sz w:val="24"/>
+                    <w:szCs w:val="24"/>
+                  </w:rPr>
+                  <w:t>☒</w:t>
+                </w:r>
+              </w:p>
+            </w:tc>
+          </w:sdtContent>
+        </w:sdt>
+      </w:tr>
+      <w:tr>
+        <w:trPr>
+          <w:cnfStyle w:val="000000100000" w:firstRow="0" w:lastRow="0" w:firstColumn="0" w:lastColumn="0" w:oddVBand="0" w:evenVBand="0" w:oddHBand="1" w:evenHBand="0" w:firstRowFirstColumn="0" w:firstRowLastColumn="0" w:lastRowFirstColumn="0" w:lastRowLastColumn="0"/>
+          <w:cantSplit/>
+        </w:trPr>
+        <w:tc>
+          <w:tcPr>
+            <w:cnfStyle w:val="001000000000" w:firstRow="0" w:lastRow="0" w:firstColumn="1" w:lastColumn="0" w:oddVBand="0" w:evenVBand="0" w:oddHBand="0" w:evenHBand="0" w:firstRowFirstColumn="0" w:firstRowLastColumn="0" w:lastRowFirstColumn="0" w:lastRowLastColumn="0"/>
+            <w:tcW w:w="3549" w:type="dxa"/>
+          </w:tcPr>
+          <w:p>
+            <w:pPr>
+              <w:spacing w:before="100" w:beforeAutospacing="1" w:after="100" w:afterAutospacing="1"/>
+              <w:rPr>
+                <w:rFonts w:ascii="Times New Roman" w:eastAsia="Times New Roman" w:hAnsi="Times New Roman" w:cs="Times New Roman"/>
+                <w:sz w:val="24"/>
+                <w:szCs w:val="24"/>
+              </w:rPr>
+            </w:pPr>
+            <w:r>
+              <w:rPr>
+                <w:rFonts w:ascii="Times New Roman" w:eastAsia="Times New Roman" w:hAnsi="Times New Roman" w:cs="Times New Roman"/>
+                <w:sz w:val="24"/>
+                <w:szCs w:val="24"/>
+              </w:rPr>
+              <w:t>XML based unit catalog and handlers</w:t>
+            </w:r>
+          </w:p>
+        </w:tc>
+        <w:tc>
+          <w:tcPr>
+            <w:tcW w:w="989" w:type="dxa"/>
+          </w:tcPr>
+          <w:p>
+            <w:pPr>
+              <w:spacing w:before="100" w:beforeAutospacing="1" w:after="100" w:afterAutospacing="1"/>
+              <w:cnfStyle w:val="000000100000" w:firstRow="0" w:lastRow="0" w:firstColumn="0" w:lastColumn="0" w:oddVBand="0" w:evenVBand="0" w:oddHBand="1" w:evenHBand="0" w:firstRowFirstColumn="0" w:firstRowLastColumn="0" w:lastRowFirstColumn="0" w:lastRowLastColumn="0"/>
+              <w:rPr>
+                <w:rFonts w:ascii="Times New Roman" w:eastAsia="Times New Roman" w:hAnsi="Times New Roman" w:cs="Times New Roman"/>
+                <w:sz w:val="24"/>
+                <w:szCs w:val="24"/>
+              </w:rPr>
+            </w:pPr>
+            <w:r>
+              <w:rPr>
+                <w:rFonts w:ascii="Times New Roman" w:eastAsia="Times New Roman" w:hAnsi="Times New Roman" w:cs="Times New Roman"/>
+                <w:sz w:val="24"/>
+                <w:szCs w:val="24"/>
+              </w:rPr>
+              <w:t>4/27/13</w:t>
+            </w:r>
+          </w:p>
+        </w:tc>
+        <w:tc>
+          <w:tcPr>
+            <w:tcW w:w="3580" w:type="dxa"/>
+          </w:tcPr>
+          <w:p>
+            <w:pPr>
+              <w:spacing w:before="100" w:beforeAutospacing="1" w:after="100" w:afterAutospacing="1"/>
+              <w:cnfStyle w:val="000000100000" w:firstRow="0" w:lastRow="0" w:firstColumn="0" w:lastColumn="0" w:oddVBand="0" w:evenVBand="0" w:oddHBand="1" w:evenHBand="0" w:firstRowFirstColumn="0" w:firstRowLastColumn="0" w:lastRowFirstColumn="0" w:lastRowLastColumn="0"/>
+              <w:rPr>
+                <w:rFonts w:ascii="Times New Roman" w:eastAsia="Times New Roman" w:hAnsi="Times New Roman" w:cs="Times New Roman"/>
+                <w:sz w:val="24"/>
+                <w:szCs w:val="24"/>
+              </w:rPr>
+            </w:pPr>
+          </w:p>
+        </w:tc>
+        <w:sdt>
+          <w:sdtPr>
+            <w:rPr>
+              <w:rFonts w:ascii="MS Gothic" w:eastAsia="MS Gothic" w:hAnsi="MS Gothic" w:cs="Times New Roman" w:hint="eastAsia"/>
+              <w:sz w:val="24"/>
+              <w:szCs w:val="24"/>
+            </w:rPr>
+            <w:id w:val="856078318"/>
+            <w14:checkbox>
+              <w14:checked w14:val="1"/>
+              <w14:checkedState w14:val="2612" w14:font="MS Gothic"/>
+              <w14:uncheckedState w14:val="2610" w14:font="MS Gothic"/>
+            </w14:checkbox>
+          </w:sdtPr>
+          <w:sdtContent>
+            <w:tc>
+              <w:tcPr>
+                <w:tcW w:w="1646" w:type="dxa"/>
+              </w:tcPr>
+              <w:p>
+                <w:pPr>
+                  <w:spacing w:before="100" w:beforeAutospacing="1" w:after="100" w:afterAutospacing="1"/>
+                  <w:jc w:val="center"/>
+                  <w:cnfStyle w:val="000000100000" w:firstRow="0" w:lastRow="0" w:firstColumn="0" w:lastColumn="0" w:oddVBand="0" w:evenVBand="0" w:oddHBand="1" w:evenHBand="0" w:firstRowFirstColumn="0" w:firstRowLastColumn="0" w:lastRowFirstColumn="0" w:lastRowLastColumn="0"/>
+                  <w:rPr>
+                    <w:rFonts w:ascii="MS Gothic" w:eastAsia="MS Gothic" w:hAnsi="MS Gothic" w:cs="Times New Roman" w:hint="eastAsia"/>
+                    <w:sz w:val="24"/>
+                    <w:szCs w:val="24"/>
+                  </w:rPr>
+                </w:pPr>
+                <w:r>
+                  <w:rPr>
+                    <w:rFonts w:ascii="MS Gothic" w:eastAsia="MS Gothic" w:hAnsi="MS Gothic" w:cs="Times New Roman" w:hint="eastAsia"/>
+                    <w:sz w:val="24"/>
+                    <w:szCs w:val="24"/>
+                  </w:rPr>
+                  <w:t>☒</w:t>
+                </w:r>
+              </w:p>
+            </w:tc>
+          </w:sdtContent>
+        </w:sdt>
+      </w:tr>
+      <w:tr>
+        <w:trPr>
+          <w:cantSplit/>
+        </w:trPr>
+        <w:tc>
+          <w:tcPr>
+            <w:cnfStyle w:val="001000000000" w:firstRow="0" w:lastRow="0" w:firstColumn="1" w:lastColumn="0" w:oddVBand="0" w:evenVBand="0" w:oddHBand="0" w:evenHBand="0" w:firstRowFirstColumn="0" w:firstRowLastColumn="0" w:lastRowFirstColumn="0" w:lastRowLastColumn="0"/>
+            <w:tcW w:w="3549" w:type="dxa"/>
+          </w:tcPr>
+          <w:p>
+            <w:pPr>
+              <w:spacing w:before="100" w:beforeAutospacing="1" w:after="100" w:afterAutospacing="1"/>
+              <w:rPr>
+                <w:rFonts w:ascii="Times New Roman" w:eastAsia="Times New Roman" w:hAnsi="Times New Roman" w:cs="Times New Roman"/>
+                <w:sz w:val="24"/>
+                <w:szCs w:val="24"/>
+              </w:rPr>
+            </w:pPr>
+            <w:r>
+              <w:rPr>
+                <w:rFonts w:ascii="Times New Roman" w:eastAsia="Times New Roman" w:hAnsi="Times New Roman" w:cs="Times New Roman"/>
+                <w:sz w:val="24"/>
+                <w:szCs w:val="24"/>
+              </w:rPr>
+              <w:t>XML based card cat</w:t>
+            </w:r>
+            <w:r>
+              <w:rPr>
+                <w:rFonts w:ascii="Times New Roman" w:eastAsia="Times New Roman" w:hAnsi="Times New Roman" w:cs="Times New Roman"/>
+                <w:sz w:val="24"/>
+                <w:szCs w:val="24"/>
+              </w:rPr>
+              <w:t>alog and handlers</w:t>
+            </w:r>
+          </w:p>
+        </w:tc>
+        <w:tc>
+          <w:tcPr>
+            <w:tcW w:w="989" w:type="dxa"/>
+          </w:tcPr>
+          <w:p>
+            <w:pPr>
+              <w:spacing w:before="100" w:beforeAutospacing="1" w:after="100" w:afterAutospacing="1"/>
+              <w:cnfStyle w:val="000000000000" w:firstRow="0" w:lastRow="0" w:firstColumn="0" w:lastColumn="0" w:oddVBand="0" w:evenVBand="0" w:oddHBand="0" w:evenHBand="0" w:firstRowFirstColumn="0" w:firstRowLastColumn="0" w:lastRowFirstColumn="0" w:lastRowLastColumn="0"/>
+              <w:rPr>
+                <w:rFonts w:ascii="Times New Roman" w:eastAsia="Times New Roman" w:hAnsi="Times New Roman" w:cs="Times New Roman"/>
+                <w:sz w:val="24"/>
+                <w:szCs w:val="24"/>
+              </w:rPr>
+            </w:pPr>
+          </w:p>
+        </w:tc>
+        <w:tc>
+          <w:tcPr>
+            <w:tcW w:w="3580" w:type="dxa"/>
+          </w:tcPr>
+          <w:p>
+            <w:pPr>
+              <w:spacing w:before="100" w:beforeAutospacing="1" w:after="100" w:afterAutospacing="1"/>
+              <w:cnfStyle w:val="000000000000" w:firstRow="0" w:lastRow="0" w:firstColumn="0" w:lastColumn="0" w:oddVBand="0" w:evenVBand="0" w:oddHBand="0" w:evenHBand="0" w:firstRowFirstColumn="0" w:firstRowLastColumn="0" w:lastRowFirstColumn="0" w:lastRowLastColumn="0"/>
+              <w:rPr>
+                <w:rFonts w:ascii="Times New Roman" w:eastAsia="Times New Roman" w:hAnsi="Times New Roman" w:cs="Times New Roman"/>
+                <w:sz w:val="24"/>
+                <w:szCs w:val="24"/>
+              </w:rPr>
+            </w:pPr>
+          </w:p>
+        </w:tc>
+        <w:sdt>
+          <w:sdtPr>
+            <w:rPr>
+              <w:rFonts w:ascii="MS Gothic" w:eastAsia="MS Gothic" w:hAnsi="MS Gothic" w:cs="Times New Roman" w:hint="eastAsia"/>
+              <w:sz w:val="24"/>
+              <w:szCs w:val="24"/>
+            </w:rPr>
+            <w:id w:val="984437226"/>
+            <w14:checkbox>
+              <w14:checked w14:val="0"/>
+              <w14:checkedState w14:val="2612" w14:font="MS Gothic"/>
+              <w14:uncheckedState w14:val="2610" w14:font="MS Gothic"/>
+            </w14:checkbox>
+          </w:sdtPr>
+          <w:sdtContent>
+            <w:tc>
+              <w:tcPr>
+                <w:tcW w:w="1646" w:type="dxa"/>
+              </w:tcPr>
+              <w:p>
+                <w:pPr>
+                  <w:spacing w:before="100" w:beforeAutospacing="1" w:after="100" w:afterAutospacing="1"/>
+                  <w:jc w:val="center"/>
+                  <w:cnfStyle w:val="000000000000" w:firstRow="0" w:lastRow="0" w:firstColumn="0" w:lastColumn="0" w:oddVBand="0" w:evenVBand="0" w:oddHBand="0" w:evenHBand="0" w:firstRowFirstColumn="0" w:firstRowLastColumn="0" w:lastRowFirstColumn="0" w:lastRowLastColumn="0"/>
+                  <w:rPr>
+                    <w:rFonts w:ascii="MS Gothic" w:eastAsia="MS Gothic" w:hAnsi="MS Gothic" w:cs="Times New Roman" w:hint="eastAsia"/>
+                    <w:sz w:val="24"/>
+                    <w:szCs w:val="24"/>
+                  </w:rPr>
+                </w:pPr>
+                <w:r>
+                  <w:rPr>
+                    <w:rFonts w:ascii="MS Gothic" w:eastAsia="MS Gothic" w:hAnsi="MS Gothic" w:cs="Times New Roman" w:hint="eastAsia"/>
+                    <w:sz w:val="24"/>
+                    <w:szCs w:val="24"/>
+                  </w:rPr>
+                  <w:t>☐</w:t>
+                </w:r>
+              </w:p>
+            </w:tc>
+          </w:sdtContent>
+        </w:sdt>
+      </w:tr>
+      <w:tr>
+        <w:trPr>
+          <w:cnfStyle w:val="000000100000" w:firstRow="0" w:lastRow="0" w:firstColumn="0" w:lastColumn="0" w:oddVBand="0" w:evenVBand="0" w:oddHBand="1" w:evenHBand="0" w:firstRowFirstColumn="0" w:firstRowLastColumn="0" w:lastRowFirstColumn="0" w:lastRowLastColumn="0"/>
+          <w:cantSplit/>
+        </w:trPr>
+        <w:tc>
+          <w:tcPr>
+            <w:cnfStyle w:val="001000000000" w:firstRow="0" w:lastRow="0" w:firstColumn="1" w:lastColumn="0" w:oddVBand="0" w:evenVBand="0" w:oddHBand="0" w:evenHBand="0" w:firstRowFirstColumn="0" w:firstRowLastColumn="0" w:lastRowFirstColumn="0" w:lastRowLastColumn="0"/>
+            <w:tcW w:w="3549" w:type="dxa"/>
+          </w:tcPr>
+          <w:p>
+            <w:pPr>
+              <w:spacing w:before="100" w:beforeAutospacing="1" w:after="100" w:afterAutospacing="1"/>
+              <w:rPr>
+                <w:rFonts w:ascii="Times New Roman" w:eastAsia="Times New Roman" w:hAnsi="Times New Roman" w:cs="Times New Roman"/>
+                <w:sz w:val="24"/>
+                <w:szCs w:val="24"/>
+              </w:rPr>
+            </w:pPr>
+            <w:r>
+              <w:rPr>
+                <w:rFonts w:ascii="Times New Roman" w:eastAsia="Times New Roman" w:hAnsi="Times New Roman" w:cs="Times New Roman"/>
+                <w:sz w:val="24"/>
+                <w:szCs w:val="24"/>
+              </w:rPr>
+              <w:t>Player squad structure</w:t>
+            </w:r>
+          </w:p>
+        </w:tc>
+        <w:tc>
+          <w:tcPr>
+            <w:tcW w:w="989" w:type="dxa"/>
+          </w:tcPr>
+          <w:p>
+            <w:pPr>
+              <w:spacing w:before="100" w:beforeAutospacing="1" w:after="100" w:afterAutospacing="1"/>
+              <w:cnfStyle w:val="000000100000" w:firstRow="0" w:lastRow="0" w:firstColumn="0" w:lastColumn="0" w:oddVBand="0" w:evenVBand="0" w:oddHBand="1" w:evenHBand="0" w:firstRowFirstColumn="0" w:firstRowLastColumn="0" w:lastRowFirstColumn="0" w:lastRowLastColumn="0"/>
+              <w:rPr>
+                <w:rFonts w:ascii="Times New Roman" w:eastAsia="Times New Roman" w:hAnsi="Times New Roman" w:cs="Times New Roman"/>
+                <w:sz w:val="24"/>
+                <w:szCs w:val="24"/>
+              </w:rPr>
+            </w:pPr>
+            <w:r>
+              <w:rPr>
+                <w:rFonts w:ascii="Times New Roman" w:eastAsia="Times New Roman" w:hAnsi="Times New Roman" w:cs="Times New Roman"/>
+                <w:sz w:val="24"/>
+                <w:szCs w:val="24"/>
+              </w:rPr>
+              <w:t>4/27/13</w:t>
+            </w:r>
+          </w:p>
+        </w:tc>
+        <w:tc>
+          <w:tcPr>
+            <w:tcW w:w="3580" w:type="dxa"/>
+          </w:tcPr>
+          <w:p>
+            <w:pPr>
+              <w:spacing w:before="100" w:beforeAutospacing="1" w:after="100" w:afterAutospacing="1"/>
+              <w:cnfStyle w:val="000000100000" w:firstRow="0" w:lastRow="0" w:firstColumn="0" w:lastColumn="0" w:oddVBand="0" w:evenVBand="0" w:oddHBand="1" w:evenHBand="0" w:firstRowFirstColumn="0" w:firstRowLastColumn="0" w:lastRowFirstColumn="0" w:lastRowLastColumn="0"/>
+              <w:rPr>
+                <w:rFonts w:ascii="Times New Roman" w:eastAsia="Times New Roman" w:hAnsi="Times New Roman" w:cs="Times New Roman"/>
+                <w:sz w:val="24"/>
+                <w:szCs w:val="24"/>
+              </w:rPr>
+            </w:pPr>
+          </w:p>
+        </w:tc>
+        <w:sdt>
+          <w:sdtPr>
+            <w:rPr>
+              <w:rFonts w:ascii="MS Gothic" w:eastAsia="MS Gothic" w:hAnsi="MS Gothic" w:cs="Times New Roman" w:hint="eastAsia"/>
+              <w:sz w:val="24"/>
+              <w:szCs w:val="24"/>
+            </w:rPr>
+            <w:id w:val="1623269708"/>
+            <w14:checkbox>
+              <w14:checked w14:val="1"/>
+              <w14:checkedState w14:val="2612" w14:font="MS Gothic"/>
+              <w14:uncheckedState w14:val="2610" w14:font="MS Gothic"/>
+            </w14:checkbox>
+          </w:sdtPr>
+          <w:sdtContent>
+            <w:tc>
+              <w:tcPr>
+                <w:tcW w:w="1646" w:type="dxa"/>
+              </w:tcPr>
+              <w:p>
+                <w:pPr>
+                  <w:spacing w:before="100" w:beforeAutospacing="1" w:after="100" w:afterAutospacing="1"/>
+                  <w:jc w:val="center"/>
+                  <w:cnfStyle w:val="000000100000" w:firstRow="0" w:lastRow="0" w:firstColumn="0" w:lastColumn="0" w:oddVBand="0" w:evenVBand="0" w:oddHBand="1" w:evenHBand="0" w:firstRowFirstColumn="0" w:firstRowLastColumn="0" w:lastRowFirstColumn="0" w:lastRowLastColumn="0"/>
+                  <w:rPr>
+                    <w:rFonts w:ascii="MS Gothic" w:eastAsia="MS Gothic" w:hAnsi="MS Gothic" w:cs="Times New Roman" w:hint="eastAsia"/>
+                    <w:sz w:val="24"/>
+                    <w:szCs w:val="24"/>
+                  </w:rPr>
+                </w:pPr>
+                <w:r>
+                  <w:rPr>
+                    <w:rFonts w:ascii="MS Gothic" w:eastAsia="MS Gothic" w:hAnsi="MS Gothic" w:cs="Times New Roman" w:hint="eastAsia"/>
+                    <w:sz w:val="24"/>
+                    <w:szCs w:val="24"/>
+                  </w:rPr>
+                  <w:t>☒</w:t>
+                </w:r>
+              </w:p>
+            </w:tc>
+          </w:sdtContent>
+        </w:sdt>
+      </w:tr>
+      <w:tr>
+        <w:trPr>
+          <w:cantSplit/>
+        </w:trPr>
+        <w:tc>
+          <w:tcPr>
+            <w:cnfStyle w:val="001000000000" w:firstRow="0" w:lastRow="0" w:firstColumn="1" w:lastColumn="0" w:oddVBand="0" w:evenVBand="0" w:oddHBand="0" w:evenHBand="0" w:firstRowFirstColumn="0" w:firstRowLastColumn="0" w:lastRowFirstColumn="0" w:lastRowLastColumn="0"/>
+            <w:tcW w:w="3549" w:type="dxa"/>
+          </w:tcPr>
+          <w:p>
+            <w:pPr>
+              <w:spacing w:before="100" w:beforeAutospacing="1" w:after="100" w:afterAutospacing="1"/>
+              <w:rPr>
+                <w:rFonts w:ascii="Times New Roman" w:eastAsia="Times New Roman" w:hAnsi="Times New Roman" w:cs="Times New Roman"/>
+                <w:sz w:val="24"/>
+                <w:szCs w:val="24"/>
+              </w:rPr>
+            </w:pPr>
+            <w:r>
+              <w:rPr>
+                <w:rFonts w:ascii="Times New Roman" w:eastAsia="Times New Roman" w:hAnsi="Times New Roman" w:cs="Times New Roman"/>
+                <w:sz w:val="24"/>
+                <w:szCs w:val="24"/>
+              </w:rPr>
+              <w:t>Player Deck Structure</w:t>
+            </w:r>
+          </w:p>
+        </w:tc>
+        <w:tc>
+          <w:tcPr>
+            <w:tcW w:w="989" w:type="dxa"/>
+          </w:tcPr>
+          <w:p>
+            <w:pPr>
+              <w:spacing w:before="100" w:beforeAutospacing="1" w:after="100" w:afterAutospacing="1"/>
+              <w:cnfStyle w:val="000000000000" w:firstRow="0" w:lastRow="0" w:firstColumn="0" w:lastColumn="0" w:oddVBand="0" w:evenVBand="0" w:oddHBand="0" w:evenHBand="0" w:firstRowFirstColumn="0" w:firstRowLastColumn="0" w:lastRowFirstColumn="0" w:lastRowLastColumn="0"/>
+              <w:rPr>
+                <w:rFonts w:ascii="Times New Roman" w:eastAsia="Times New Roman" w:hAnsi="Times New Roman" w:cs="Times New Roman"/>
+                <w:sz w:val="24"/>
+                <w:szCs w:val="24"/>
+              </w:rPr>
+            </w:pPr>
+          </w:p>
+        </w:tc>
+        <w:tc>
+          <w:tcPr>
+            <w:tcW w:w="3580" w:type="dxa"/>
+          </w:tcPr>
+          <w:p>
+            <w:pPr>
+              <w:spacing w:before="100" w:beforeAutospacing="1" w:after="100" w:afterAutospacing="1"/>
+              <w:cnfStyle w:val="000000000000" w:firstRow="0" w:lastRow="0" w:firstColumn="0" w:lastColumn="0" w:oddVBand="0" w:evenVBand="0" w:oddHBand="0" w:evenHBand="0" w:firstRowFirstColumn="0" w:firstRowLastColumn="0" w:lastRowFirstColumn="0" w:lastRowLastColumn="0"/>
+              <w:rPr>
+                <w:rFonts w:ascii="Times New Roman" w:eastAsia="Times New Roman" w:hAnsi="Times New Roman" w:cs="Times New Roman"/>
+                <w:sz w:val="24"/>
+                <w:szCs w:val="24"/>
+              </w:rPr>
+            </w:pPr>
+          </w:p>
+        </w:tc>
+        <w:sdt>
+          <w:sdtPr>
+            <w:rPr>
+              <w:rFonts w:ascii="MS Gothic" w:eastAsia="MS Gothic" w:hAnsi="MS Gothic" w:cs="Times New Roman" w:hint="eastAsia"/>
+              <w:sz w:val="24"/>
+              <w:szCs w:val="24"/>
+            </w:rPr>
+            <w:id w:val="-1028708194"/>
+            <w14:checkbox>
+              <w14:checked w14:val="0"/>
+              <w14:checkedState w14:val="2612" w14:font="MS Gothic"/>
+              <w14:uncheckedState w14:val="2610" w14:font="MS Gothic"/>
+            </w14:checkbox>
+          </w:sdtPr>
+          <w:sdtContent>
+            <w:tc>
+              <w:tcPr>
+                <w:tcW w:w="1646" w:type="dxa"/>
+              </w:tcPr>
+              <w:p>
+                <w:pPr>
+                  <w:spacing w:before="100" w:beforeAutospacing="1" w:after="100" w:afterAutospacing="1"/>
+                  <w:jc w:val="center"/>
+                  <w:cnfStyle w:val="000000000000" w:firstRow="0" w:lastRow="0" w:firstColumn="0" w:lastColumn="0" w:oddVBand="0" w:evenVBand="0" w:oddHBand="0" w:evenHBand="0" w:firstRowFirstColumn="0" w:firstRowLastColumn="0" w:lastRowFirstColumn="0" w:lastRowLastColumn="0"/>
+                  <w:rPr>
+                    <w:rFonts w:ascii="MS Gothic" w:eastAsia="MS Gothic" w:hAnsi="MS Gothic" w:cs="Times New Roman" w:hint="eastAsia"/>
+                    <w:sz w:val="24"/>
+                    <w:szCs w:val="24"/>
+                  </w:rPr>
+                </w:pPr>
+                <w:r>
+                  <w:rPr>
+                    <w:rFonts w:ascii="MS Gothic" w:eastAsia="MS Gothic" w:hAnsi="MS Gothic" w:cs="Times New Roman" w:hint="eastAsia"/>
+                    <w:sz w:val="24"/>
+                    <w:szCs w:val="24"/>
+                  </w:rPr>
+                  <w:t>☐</w:t>
+                </w:r>
+              </w:p>
+            </w:tc>
+          </w:sdtContent>
+        </w:sdt>
+      </w:tr>
+      <w:tr>
+        <w:trPr>
+          <w:cnfStyle w:val="000000100000" w:firstRow="0" w:lastRow="0" w:firstColumn="0" w:lastColumn="0" w:oddVBand="0" w:evenVBand="0" w:oddHBand="1" w:evenHBand="0" w:firstRowFirstColumn="0" w:firstRowLastColumn="0" w:lastRowFirstColumn="0" w:lastRowLastColumn="0"/>
+          <w:cantSplit/>
+        </w:trPr>
+        <w:tc>
+          <w:tcPr>
+            <w:cnfStyle w:val="001000000000" w:firstRow="0" w:lastRow="0" w:firstColumn="1" w:lastColumn="0" w:oddVBand="0" w:evenVBand="0" w:oddHBand="0" w:evenHBand="0" w:firstRowFirstColumn="0" w:firstRowLastColumn="0" w:lastRowFirstColumn="0" w:lastRowLastColumn="0"/>
+            <w:tcW w:w="3549" w:type="dxa"/>
+          </w:tcPr>
+          <w:p>
+            <w:pPr>
+              <w:spacing w:before="100" w:beforeAutospacing="1" w:after="100" w:afterAutospacing="1"/>
+              <w:rPr>
+                <w:rFonts w:ascii="Times New Roman" w:eastAsia="Times New Roman" w:hAnsi="Times New Roman" w:cs="Times New Roman"/>
+                <w:sz w:val="24"/>
+                <w:szCs w:val="24"/>
+              </w:rPr>
+            </w:pPr>
+            <w:r>
+              <w:rPr>
+                <w:rFonts w:ascii="Times New Roman" w:eastAsia="Times New Roman" w:hAnsi="Times New Roman" w:cs="Times New Roman"/>
+                <w:sz w:val="24"/>
+                <w:szCs w:val="24"/>
+              </w:rPr>
+              <w:t xml:space="preserve">Player </w:t>
+            </w:r>
+            <w:r>
+              <w:rPr>
+                <w:rFonts w:ascii="Times New Roman" w:eastAsia="Times New Roman" w:hAnsi="Times New Roman" w:cs="Times New Roman"/>
+                <w:sz w:val="24"/>
+                <w:szCs w:val="24"/>
+              </w:rPr>
+              <w:t>names on setup screen</w:t>
+            </w:r>
+          </w:p>
+        </w:tc>
+        <w:tc>
+          <w:tcPr>
+            <w:tcW w:w="989" w:type="dxa"/>
+          </w:tcPr>
+          <w:p>
+            <w:pPr>
+              <w:spacing w:before="100" w:beforeAutospacing="1" w:after="100" w:afterAutospacing="1"/>
+              <w:cnfStyle w:val="000000100000" w:firstRow="0" w:lastRow="0" w:firstColumn="0" w:lastColumn="0" w:oddVBand="0" w:evenVBand="0" w:oddHBand="1" w:evenHBand="0" w:firstRowFirstColumn="0" w:firstRowLastColumn="0" w:lastRowFirstColumn="0" w:lastRowLastColumn="0"/>
+              <w:rPr>
+                <w:rFonts w:ascii="Times New Roman" w:eastAsia="Times New Roman" w:hAnsi="Times New Roman" w:cs="Times New Roman"/>
+                <w:sz w:val="24"/>
+                <w:szCs w:val="24"/>
+              </w:rPr>
+            </w:pPr>
+          </w:p>
+        </w:tc>
+        <w:tc>
+          <w:tcPr>
+            <w:tcW w:w="3580" w:type="dxa"/>
+          </w:tcPr>
+          <w:p>
+            <w:pPr>
+              <w:spacing w:before="100" w:beforeAutospacing="1" w:after="100" w:afterAutospacing="1"/>
+              <w:cnfStyle w:val="000000100000" w:firstRow="0" w:lastRow="0" w:firstColumn="0" w:lastColumn="0" w:oddVBand="0" w:evenVBand="0" w:oddHBand="1" w:evenHBand="0" w:firstRowFirstColumn="0" w:firstRowLastColumn="0" w:lastRowFirstColumn="0" w:lastRowLastColumn="0"/>
+              <w:rPr>
+                <w:rFonts w:ascii="Times New Roman" w:eastAsia="Times New Roman" w:hAnsi="Times New Roman" w:cs="Times New Roman"/>
+                <w:sz w:val="24"/>
+                <w:szCs w:val="24"/>
+              </w:rPr>
+            </w:pPr>
+          </w:p>
+        </w:tc>
+        <w:sdt>
+          <w:sdtPr>
+            <w:rPr>
+              <w:rFonts w:ascii="MS Gothic" w:eastAsia="MS Gothic" w:hAnsi="MS Gothic" w:cs="Times New Roman" w:hint="eastAsia"/>
+              <w:sz w:val="24"/>
+              <w:szCs w:val="24"/>
+            </w:rPr>
+            <w:id w:val="1234886640"/>
+            <w14:checkbox>
+              <w14:checked w14:val="0"/>
+              <w14:checkedState w14:val="2612" w14:font="MS Gothic"/>
+              <w14:uncheckedState w14:val="2610" w14:font="MS Gothic"/>
+            </w14:checkbox>
+          </w:sdtPr>
+          <w:sdtContent>
+            <w:tc>
+              <w:tcPr>
+                <w:tcW w:w="1646" w:type="dxa"/>
+              </w:tcPr>
+              <w:p>
+                <w:pPr>
+                  <w:spacing w:before="100" w:beforeAutospacing="1" w:after="100" w:afterAutospacing="1"/>
+                  <w:jc w:val="center"/>
+                  <w:cnfStyle w:val="000000100000" w:firstRow="0" w:lastRow="0" w:firstColumn="0" w:lastColumn="0" w:oddVBand="0" w:evenVBand="0" w:oddHBand="1" w:evenHBand="0" w:firstRowFirstColumn="0" w:firstRowLastColumn="0" w:lastRowFirstColumn="0" w:lastRowLastColumn="0"/>
+                  <w:rPr>
+                    <w:rFonts w:ascii="MS Gothic" w:eastAsia="MS Gothic" w:hAnsi="MS Gothic" w:cs="Times New Roman" w:hint="eastAsia"/>
+                    <w:sz w:val="24"/>
+                    <w:szCs w:val="24"/>
+                  </w:rPr>
+                </w:pPr>
+                <w:r>
+                  <w:rPr>
+                    <w:rFonts w:ascii="MS Gothic" w:eastAsia="MS Gothic" w:hAnsi="MS Gothic" w:cs="Times New Roman" w:hint="eastAsia"/>
+                    <w:sz w:val="24"/>
+                    <w:szCs w:val="24"/>
+                  </w:rPr>
+                  <w:t>☐</w:t>
+                </w:r>
+              </w:p>
+            </w:tc>
+          </w:sdtContent>
+        </w:sdt>
+      </w:tr>
+      <w:tr>
+        <w:trPr>
+          <w:cantSplit/>
+        </w:trPr>
+        <w:tc>
+          <w:tcPr>
+            <w:cnfStyle w:val="001000000000" w:firstRow="0" w:lastRow="0" w:firstColumn="1" w:lastColumn="0" w:oddVBand="0" w:evenVBand="0" w:oddHBand="0" w:evenHBand="0" w:firstRowFirstColumn="0" w:firstRowLastColumn="0" w:lastRowFirstColumn="0" w:lastRowLastColumn="0"/>
+            <w:tcW w:w="3549" w:type="dxa"/>
+          </w:tcPr>
+          <w:p>
+            <w:pPr>
+              <w:spacing w:before="100" w:beforeAutospacing="1" w:after="100" w:afterAutospacing="1"/>
+              <w:rPr>
+                <w:rFonts w:ascii="Times New Roman" w:eastAsia="Times New Roman" w:hAnsi="Times New Roman" w:cs="Times New Roman"/>
+                <w:sz w:val="24"/>
+                <w:szCs w:val="24"/>
+              </w:rPr>
+            </w:pPr>
+            <w:r>
+              <w:rPr>
+                <w:rFonts w:ascii="Times New Roman" w:eastAsia="Times New Roman" w:hAnsi="Times New Roman" w:cs="Times New Roman"/>
+                <w:sz w:val="24"/>
+                <w:szCs w:val="24"/>
+              </w:rPr>
+              <w:t>Game object</w:t>
+            </w:r>
+          </w:p>
+        </w:tc>
+        <w:tc>
+          <w:tcPr>
+            <w:tcW w:w="989" w:type="dxa"/>
+          </w:tcPr>
+          <w:p>
+            <w:pPr>
+              <w:spacing w:before="100" w:beforeAutospacing="1" w:after="100" w:afterAutospacing="1"/>
+              <w:cnfStyle w:val="000000000000" w:firstRow="0" w:lastRow="0" w:firstColumn="0" w:lastColumn="0" w:oddVBand="0" w:evenVBand="0" w:oddHBand="0" w:evenHBand="0" w:firstRowFirstColumn="0" w:firstRowLastColumn="0" w:lastRowFirstColumn="0" w:lastRowLastColumn="0"/>
+              <w:rPr>
+                <w:rFonts w:ascii="Times New Roman" w:eastAsia="Times New Roman" w:hAnsi="Times New Roman" w:cs="Times New Roman"/>
+                <w:sz w:val="24"/>
+                <w:szCs w:val="24"/>
+              </w:rPr>
+            </w:pPr>
+          </w:p>
+        </w:tc>
+        <w:tc>
+          <w:tcPr>
+            <w:tcW w:w="3580" w:type="dxa"/>
+          </w:tcPr>
+          <w:p>
+            <w:pPr>
+              <w:spacing w:before="100" w:beforeAutospacing="1" w:after="100" w:afterAutospacing="1"/>
+              <w:cnfStyle w:val="000000000000" w:firstRow="0" w:lastRow="0" w:firstColumn="0" w:lastColumn="0" w:oddVBand="0" w:evenVBand="0" w:oddHBand="0" w:evenHBand="0" w:firstRowFirstColumn="0" w:firstRowLastColumn="0" w:lastRowFirstColumn="0" w:lastRowLastColumn="0"/>
+              <w:rPr>
+                <w:rFonts w:ascii="Times New Roman" w:eastAsia="Times New Roman" w:hAnsi="Times New Roman" w:cs="Times New Roman"/>
+                <w:sz w:val="24"/>
+                <w:szCs w:val="24"/>
+              </w:rPr>
+            </w:pPr>
+            <w:r>
+              <w:rPr>
+                <w:rFonts w:ascii="Times New Roman" w:eastAsia="Times New Roman" w:hAnsi="Times New Roman" w:cs="Times New Roman"/>
+                <w:sz w:val="24"/>
+                <w:szCs w:val="24"/>
+              </w:rPr>
+              <w:t>Battlefield, player 1 &amp; 2, player 1&amp;2 decks, player 1 &amp;2 discard pile, player 1&amp; 2 squads</w:t>
+            </w:r>
+            <w:bookmarkStart w:id="7" w:name="_GoBack"/>
+            <w:bookmarkEnd w:id="7"/>
+          </w:p>
+        </w:tc>
+        <w:sdt>
+          <w:sdtPr>
+            <w:rPr>
+              <w:rFonts w:ascii="MS Gothic" w:eastAsia="MS Gothic" w:hAnsi="MS Gothic" w:cs="Times New Roman" w:hint="eastAsia"/>
+              <w:sz w:val="24"/>
+              <w:szCs w:val="24"/>
+            </w:rPr>
+            <w:id w:val="-124621863"/>
+            <w14:checkbox>
+              <w14:checked w14:val="0"/>
+              <w14:checkedState w14:val="2612" w14:font="MS Gothic"/>
+              <w14:uncheckedState w14:val="2610" w14:font="MS Gothic"/>
+            </w14:checkbox>
+          </w:sdtPr>
+          <w:sdtContent>
+            <w:tc>
+              <w:tcPr>
+                <w:tcW w:w="1646" w:type="dxa"/>
+              </w:tcPr>
+              <w:p>
+                <w:pPr>
+                  <w:spacing w:before="100" w:beforeAutospacing="1" w:after="100" w:afterAutospacing="1"/>
+                  <w:jc w:val="center"/>
+                  <w:cnfStyle w:val="000000000000" w:firstRow="0" w:lastRow="0" w:firstColumn="0" w:lastColumn="0" w:oddVBand="0" w:evenVBand="0" w:oddHBand="0" w:evenHBand="0" w:firstRowFirstColumn="0" w:firstRowLastColumn="0" w:lastRowFirstColumn="0" w:lastRowLastColumn="0"/>
+                  <w:rPr>
+                    <w:rFonts w:ascii="MS Gothic" w:eastAsia="MS Gothic" w:hAnsi="MS Gothic" w:cs="Times New Roman" w:hint="eastAsia"/>
+                    <w:sz w:val="24"/>
+                    <w:szCs w:val="24"/>
+                  </w:rPr>
+                </w:pPr>
+                <w:r>
+                  <w:rPr>
+                    <w:rFonts w:ascii="MS Gothic" w:eastAsia="MS Gothic" w:hAnsi="MS Gothic" w:cs="Times New Roman" w:hint="eastAsia"/>
+                    <w:sz w:val="24"/>
+                    <w:szCs w:val="24"/>
+                  </w:rPr>
+                  <w:t>☐</w:t>
+                </w:r>
+              </w:p>
+            </w:tc>
+          </w:sdtContent>
+        </w:sdt>
+      </w:tr>
+      <w:tr>
+        <w:trPr>
+          <w:cnfStyle w:val="000000100000" w:firstRow="0" w:lastRow="0" w:firstColumn="0" w:lastColumn="0" w:oddVBand="0" w:evenVBand="0" w:oddHBand="1" w:evenHBand="0" w:firstRowFirstColumn="0" w:firstRowLastColumn="0" w:lastRowFirstColumn="0" w:lastRowLastColumn="0"/>
+          <w:cantSplit/>
+        </w:trPr>
+        <w:tc>
+          <w:tcPr>
+            <w:cnfStyle w:val="001000000000" w:firstRow="0" w:lastRow="0" w:firstColumn="1" w:lastColumn="0" w:oddVBand="0" w:evenVBand="0" w:oddHBand="0" w:evenHBand="0" w:firstRowFirstColumn="0" w:firstRowLastColumn="0" w:lastRowFirstColumn="0" w:lastRowLastColumn="0"/>
+            <w:tcW w:w="3549" w:type="dxa"/>
+          </w:tcPr>
+          <w:p>
+            <w:pPr>
+              <w:spacing w:before="100" w:beforeAutospacing="1" w:after="100" w:afterAutospacing="1"/>
+              <w:rPr>
+                <w:rFonts w:ascii="Times New Roman" w:eastAsia="Times New Roman" w:hAnsi="Times New Roman" w:cs="Times New Roman"/>
+                <w:sz w:val="24"/>
+                <w:szCs w:val="24"/>
+              </w:rPr>
+            </w:pPr>
+            <w:r>
+              <w:rPr>
+                <w:rFonts w:ascii="Times New Roman" w:eastAsia="Times New Roman" w:hAnsi="Times New Roman" w:cs="Times New Roman"/>
+                <w:sz w:val="24"/>
+                <w:szCs w:val="24"/>
+              </w:rPr>
+              <w:t>Randomize who goes first</w:t>
+            </w:r>
+          </w:p>
+        </w:tc>
+        <w:tc>
+          <w:tcPr>
+            <w:tcW w:w="989" w:type="dxa"/>
+          </w:tcPr>
+          <w:p>
+            <w:pPr>
+              <w:spacing w:before="100" w:beforeAutospacing="1" w:after="100" w:afterAutospacing="1"/>
+              <w:cnfStyle w:val="000000100000" w:firstRow="0" w:lastRow="0" w:firstColumn="0" w:lastColumn="0" w:oddVBand="0" w:evenVBand="0" w:oddHBand="1" w:evenHBand="0" w:firstRowFirstColumn="0" w:firstRowLastColumn="0" w:lastRowFirstColumn="0" w:lastRowLastColumn="0"/>
+              <w:rPr>
+                <w:rFonts w:ascii="Times New Roman" w:eastAsia="Times New Roman" w:hAnsi="Times New Roman" w:cs="Times New Roman"/>
+                <w:sz w:val="24"/>
+                <w:szCs w:val="24"/>
+              </w:rPr>
+            </w:pPr>
+          </w:p>
+        </w:tc>
+        <w:tc>
+          <w:tcPr>
+            <w:tcW w:w="3580" w:type="dxa"/>
+          </w:tcPr>
+          <w:p>
+            <w:pPr>
+              <w:spacing w:before="100" w:beforeAutospacing="1" w:after="100" w:afterAutospacing="1"/>
+              <w:cnfStyle w:val="000000100000" w:firstRow="0" w:lastRow="0" w:firstColumn="0" w:lastColumn="0" w:oddVBand="0" w:evenVBand="0" w:oddHBand="1" w:evenHBand="0" w:firstRowFirstColumn="0" w:firstRowLastColumn="0" w:lastRowFirstColumn="0" w:lastRowLastColumn="0"/>
+              <w:rPr>
+                <w:rFonts w:ascii="Times New Roman" w:eastAsia="Times New Roman" w:hAnsi="Times New Roman" w:cs="Times New Roman"/>
+                <w:sz w:val="24"/>
+                <w:szCs w:val="24"/>
+              </w:rPr>
+            </w:pPr>
+          </w:p>
+        </w:tc>
+        <w:sdt>
+          <w:sdtPr>
+            <w:rPr>
+              <w:rFonts w:ascii="MS Gothic" w:eastAsia="MS Gothic" w:hAnsi="MS Gothic" w:cs="Times New Roman" w:hint="eastAsia"/>
+              <w:sz w:val="24"/>
+              <w:szCs w:val="24"/>
+            </w:rPr>
+            <w:id w:val="2146762087"/>
+            <w14:checkbox>
+              <w14:checked w14:val="0"/>
+              <w14:checkedState w14:val="2612" w14:font="MS Gothic"/>
+              <w14:uncheckedState w14:val="2610" w14:font="MS Gothic"/>
+            </w14:checkbox>
+          </w:sdtPr>
+          <w:sdtContent>
+            <w:tc>
+              <w:tcPr>
+                <w:tcW w:w="1646" w:type="dxa"/>
+              </w:tcPr>
+              <w:p>
+                <w:pPr>
+                  <w:spacing w:before="100" w:beforeAutospacing="1" w:after="100" w:afterAutospacing="1"/>
+                  <w:jc w:val="center"/>
+                  <w:cnfStyle w:val="000000100000" w:firstRow="0" w:lastRow="0" w:firstColumn="0" w:lastColumn="0" w:oddVBand="0" w:evenVBand="0" w:oddHBand="1" w:evenHBand="0" w:firstRowFirstColumn="0" w:firstRowLastColumn="0" w:lastRowFirstColumn="0" w:lastRowLastColumn="0"/>
+                  <w:rPr>
+                    <w:rFonts w:ascii="MS Gothic" w:eastAsia="MS Gothic" w:hAnsi="MS Gothic" w:cs="Times New Roman" w:hint="eastAsia"/>
+                    <w:sz w:val="24"/>
+                    <w:szCs w:val="24"/>
+                  </w:rPr>
+                </w:pPr>
+                <w:r>
+                  <w:rPr>
+                    <w:rFonts w:ascii="MS Gothic" w:eastAsia="MS Gothic" w:hAnsi="MS Gothic" w:cs="Times New Roman" w:hint="eastAsia"/>
+                    <w:sz w:val="24"/>
+                    <w:szCs w:val="24"/>
+                  </w:rPr>
+                  <w:t>☐</w:t>
+                </w:r>
+              </w:p>
+            </w:tc>
+          </w:sdtContent>
+        </w:sdt>
+      </w:tr>
+      <w:tr>
+        <w:trPr>
+          <w:cantSplit/>
+        </w:trPr>
+        <w:tc>
+          <w:tcPr>
+            <w:cnfStyle w:val="001000000000" w:firstRow="0" w:lastRow="0" w:firstColumn="1" w:lastColumn="0" w:oddVBand="0" w:evenVBand="0" w:oddHBand="0" w:evenHBand="0" w:firstRowFirstColumn="0" w:firstRowLastColumn="0" w:lastRowFirstColumn="0" w:lastRowLastColumn="0"/>
+            <w:tcW w:w="3549" w:type="dxa"/>
+          </w:tcPr>
+          <w:p>
+            <w:pPr>
+              <w:spacing w:before="100" w:beforeAutospacing="1" w:after="100" w:afterAutospacing="1"/>
+              <w:rPr>
+                <w:rFonts w:ascii="Times New Roman" w:eastAsia="Times New Roman" w:hAnsi="Times New Roman" w:cs="Times New Roman"/>
+                <w:sz w:val="24"/>
+                <w:szCs w:val="24"/>
+              </w:rPr>
+            </w:pPr>
+            <w:r>
+              <w:rPr>
+                <w:rFonts w:ascii="Times New Roman" w:eastAsia="Times New Roman" w:hAnsi="Times New Roman" w:cs="Times New Roman"/>
+                <w:sz w:val="24"/>
+                <w:szCs w:val="24"/>
+              </w:rPr>
+              <w:t>Unit placement</w:t>
+            </w:r>
+          </w:p>
+        </w:tc>
+        <w:tc>
+          <w:tcPr>
+            <w:tcW w:w="989" w:type="dxa"/>
+          </w:tcPr>
+          <w:p>
+            <w:pPr>
+              <w:spacing w:before="100" w:beforeAutospacing="1" w:after="100" w:afterAutospacing="1"/>
+              <w:cnfStyle w:val="000000000000" w:firstRow="0" w:lastRow="0" w:firstColumn="0" w:lastColumn="0" w:oddVBand="0" w:evenVBand="0" w:oddHBand="0" w:evenHBand="0" w:firstRowFirstColumn="0" w:firstRowLastColumn="0" w:lastRowFirstColumn="0" w:lastRowLastColumn="0"/>
+              <w:rPr>
+                <w:rFonts w:ascii="Times New Roman" w:eastAsia="Times New Roman" w:hAnsi="Times New Roman" w:cs="Times New Roman"/>
+                <w:sz w:val="24"/>
+                <w:szCs w:val="24"/>
+              </w:rPr>
+            </w:pPr>
+          </w:p>
+        </w:tc>
+        <w:tc>
+          <w:tcPr>
+            <w:tcW w:w="3580" w:type="dxa"/>
+          </w:tcPr>
+          <w:p>
+            <w:pPr>
+              <w:spacing w:before="100" w:beforeAutospacing="1" w:after="100" w:afterAutospacing="1"/>
+              <w:cnfStyle w:val="000000000000" w:firstRow="0" w:lastRow="0" w:firstColumn="0" w:lastColumn="0" w:oddVBand="0" w:evenVBand="0" w:oddHBand="0" w:evenHBand="0" w:firstRowFirstColumn="0" w:firstRowLastColumn="0" w:lastRowFirstColumn="0" w:lastRowLastColumn="0"/>
+              <w:rPr>
+                <w:rFonts w:ascii="Times New Roman" w:eastAsia="Times New Roman" w:hAnsi="Times New Roman" w:cs="Times New Roman"/>
+                <w:sz w:val="24"/>
+                <w:szCs w:val="24"/>
+              </w:rPr>
+            </w:pPr>
+          </w:p>
+        </w:tc>
+        <w:sdt>
+          <w:sdtPr>
+            <w:rPr>
+              <w:rFonts w:ascii="MS Gothic" w:eastAsia="MS Gothic" w:hAnsi="MS Gothic" w:cs="Times New Roman" w:hint="eastAsia"/>
+              <w:sz w:val="24"/>
+              <w:szCs w:val="24"/>
+            </w:rPr>
+            <w:id w:val="1571538463"/>
+            <w14:checkbox>
+              <w14:checked w14:val="0"/>
+              <w14:checkedState w14:val="2612" w14:font="MS Gothic"/>
+              <w14:uncheckedState w14:val="2610" w14:font="MS Gothic"/>
+            </w14:checkbox>
+          </w:sdtPr>
+          <w:sdtContent>
+            <w:tc>
+              <w:tcPr>
+                <w:tcW w:w="1646" w:type="dxa"/>
+              </w:tcPr>
+              <w:p>
+                <w:pPr>
+                  <w:spacing w:before="100" w:beforeAutospacing="1" w:after="100" w:afterAutospacing="1"/>
+                  <w:jc w:val="center"/>
+                  <w:cnfStyle w:val="000000000000" w:firstRow="0" w:lastRow="0" w:firstColumn="0" w:lastColumn="0" w:oddVBand="0" w:evenVBand="0" w:oddHBand="0" w:evenHBand="0" w:firstRowFirstColumn="0" w:firstRowLastColumn="0" w:lastRowFirstColumn="0" w:lastRowLastColumn="0"/>
+                  <w:rPr>
+                    <w:rFonts w:ascii="MS Gothic" w:eastAsia="MS Gothic" w:hAnsi="MS Gothic" w:cs="Times New Roman" w:hint="eastAsia"/>
+                    <w:sz w:val="24"/>
+                    <w:szCs w:val="24"/>
+                  </w:rPr>
+                </w:pPr>
+                <w:r>
+                  <w:rPr>
+                    <w:rFonts w:ascii="MS Gothic" w:eastAsia="MS Gothic" w:hAnsi="MS Gothic" w:cs="Times New Roman" w:hint="eastAsia"/>
+                    <w:sz w:val="24"/>
+                    <w:szCs w:val="24"/>
+                  </w:rPr>
+                  <w:t>☐</w:t>
+                </w:r>
+              </w:p>
+            </w:tc>
+          </w:sdtContent>
+        </w:sdt>
+      </w:tr>
+      <w:tr>
+        <w:trPr>
+          <w:cnfStyle w:val="000000100000" w:firstRow="0" w:lastRow="0" w:firstColumn="0" w:lastColumn="0" w:oddVBand="0" w:evenVBand="0" w:oddHBand="1" w:evenHBand="0" w:firstRowFirstColumn="0" w:firstRowLastColumn="0" w:lastRowFirstColumn="0" w:lastRowLastColumn="0"/>
+          <w:cantSplit/>
+        </w:trPr>
+        <w:tc>
+          <w:tcPr>
+            <w:cnfStyle w:val="001000000000" w:firstRow="0" w:lastRow="0" w:firstColumn="1" w:lastColumn="0" w:oddVBand="0" w:evenVBand="0" w:oddHBand="0" w:evenHBand="0" w:firstRowFirstColumn="0" w:firstRowLastColumn="0" w:lastRowFirstColumn="0" w:lastRowLastColumn="0"/>
+            <w:tcW w:w="3549" w:type="dxa"/>
+          </w:tcPr>
+          <w:p>
+            <w:pPr>
+              <w:spacing w:before="100" w:beforeAutospacing="1" w:after="100" w:afterAutospacing="1"/>
+              <w:rPr>
+                <w:rFonts w:ascii="Times New Roman" w:eastAsia="Times New Roman" w:hAnsi="Times New Roman" w:cs="Times New Roman"/>
+                <w:sz w:val="24"/>
+                <w:szCs w:val="24"/>
+              </w:rPr>
+            </w:pPr>
+            <w:r>
+              <w:rPr>
+                <w:rFonts w:ascii="Times New Roman" w:eastAsia="Times New Roman" w:hAnsi="Times New Roman" w:cs="Times New Roman"/>
+                <w:sz w:val="24"/>
+                <w:szCs w:val="24"/>
+              </w:rPr>
+              <w:lastRenderedPageBreak/>
+              <w:t>Player chooses unit to activate</w:t>
+            </w:r>
+          </w:p>
+        </w:tc>
+        <w:tc>
+          <w:tcPr>
+            <w:tcW w:w="989" w:type="dxa"/>
+          </w:tcPr>
+          <w:p>
+            <w:pPr>
+              <w:spacing w:before="100" w:beforeAutospacing="1" w:after="100" w:afterAutospacing="1"/>
+              <w:cnfStyle w:val="000000100000" w:firstRow="0" w:lastRow="0" w:firstColumn="0" w:lastColumn="0" w:oddVBand="0" w:evenVBand="0" w:oddHBand="1" w:evenHBand="0" w:firstRowFirstColumn="0" w:firstRowLastColumn="0" w:lastRowFirstColumn="0" w:lastRowLastColumn="0"/>
+              <w:rPr>
+                <w:rFonts w:ascii="Times New Roman" w:eastAsia="Times New Roman" w:hAnsi="Times New Roman" w:cs="Times New Roman"/>
+                <w:sz w:val="24"/>
+                <w:szCs w:val="24"/>
+              </w:rPr>
+            </w:pPr>
+          </w:p>
+        </w:tc>
+        <w:tc>
+          <w:tcPr>
+            <w:tcW w:w="3580" w:type="dxa"/>
+          </w:tcPr>
+          <w:p>
+            <w:pPr>
+              <w:spacing w:before="100" w:beforeAutospacing="1" w:after="100" w:afterAutospacing="1"/>
+              <w:cnfStyle w:val="000000100000" w:firstRow="0" w:lastRow="0" w:firstColumn="0" w:lastColumn="0" w:oddVBand="0" w:evenVBand="0" w:oddHBand="1" w:evenHBand="0" w:firstRowFirstColumn="0" w:firstRowLastColumn="0" w:lastRowFirstColumn="0" w:lastRowLastColumn="0"/>
+              <w:rPr>
+                <w:rFonts w:ascii="Times New Roman" w:eastAsia="Times New Roman" w:hAnsi="Times New Roman" w:cs="Times New Roman"/>
+                <w:sz w:val="24"/>
+                <w:szCs w:val="24"/>
+              </w:rPr>
+            </w:pPr>
+          </w:p>
+        </w:tc>
+        <w:sdt>
+          <w:sdtPr>
+            <w:rPr>
+              <w:rFonts w:ascii="MS Gothic" w:eastAsia="MS Gothic" w:hAnsi="MS Gothic" w:cs="Times New Roman" w:hint="eastAsia"/>
+              <w:sz w:val="24"/>
+              <w:szCs w:val="24"/>
+            </w:rPr>
+            <w:id w:val="-1343926715"/>
+            <w14:checkbox>
+              <w14:checked w14:val="0"/>
+              <w14:checkedState w14:val="2612" w14:font="MS Gothic"/>
+              <w14:uncheckedState w14:val="2610" w14:font="MS Gothic"/>
+            </w14:checkbox>
+          </w:sdtPr>
+          <w:sdtContent>
+            <w:tc>
+              <w:tcPr>
+                <w:tcW w:w="1646" w:type="dxa"/>
+              </w:tcPr>
+              <w:p>
+                <w:pPr>
+                  <w:spacing w:before="100" w:beforeAutospacing="1" w:after="100" w:afterAutospacing="1"/>
+                  <w:jc w:val="center"/>
+                  <w:cnfStyle w:val="000000100000" w:firstRow="0" w:lastRow="0" w:firstColumn="0" w:lastColumn="0" w:oddVBand="0" w:evenVBand="0" w:oddHBand="1" w:evenHBand="0" w:firstRowFirstColumn="0" w:firstRowLastColumn="0" w:lastRowFirstColumn="0" w:lastRowLastColumn="0"/>
+                  <w:rPr>
+                    <w:rFonts w:ascii="MS Gothic" w:eastAsia="MS Gothic" w:hAnsi="MS Gothic" w:cs="Times New Roman" w:hint="eastAsia"/>
+                    <w:sz w:val="24"/>
+                    <w:szCs w:val="24"/>
+                  </w:rPr>
+                </w:pPr>
+                <w:r>
+                  <w:rPr>
+                    <w:rFonts w:ascii="MS Gothic" w:eastAsia="MS Gothic" w:hAnsi="MS Gothic" w:cs="Times New Roman" w:hint="eastAsia"/>
+                    <w:sz w:val="24"/>
+                    <w:szCs w:val="24"/>
+                  </w:rPr>
+                  <w:t>☐</w:t>
+                </w:r>
+              </w:p>
+            </w:tc>
+          </w:sdtContent>
+        </w:sdt>
+      </w:tr>
+      <w:tr>
+        <w:trPr>
+          <w:cantSplit/>
+        </w:trPr>
+        <w:tc>
+          <w:tcPr>
+            <w:cnfStyle w:val="001000000000" w:firstRow="0" w:lastRow="0" w:firstColumn="1" w:lastColumn="0" w:oddVBand="0" w:evenVBand="0" w:oddHBand="0" w:evenHBand="0" w:firstRowFirstColumn="0" w:firstRowLastColumn="0" w:lastRowFirstColumn="0" w:lastRowLastColumn="0"/>
+            <w:tcW w:w="3549" w:type="dxa"/>
+          </w:tcPr>
+          <w:p>
+            <w:pPr>
+              <w:spacing w:before="100" w:beforeAutospacing="1" w:after="100" w:afterAutospacing="1"/>
+              <w:rPr>
+                <w:rFonts w:ascii="Times New Roman" w:eastAsia="Times New Roman" w:hAnsi="Times New Roman" w:cs="Times New Roman"/>
+                <w:sz w:val="24"/>
+                <w:szCs w:val="24"/>
+              </w:rPr>
+            </w:pPr>
+            <w:r>
+              <w:rPr>
+                <w:rFonts w:ascii="Times New Roman" w:eastAsia="Times New Roman" w:hAnsi="Times New Roman" w:cs="Times New Roman"/>
+                <w:sz w:val="24"/>
+                <w:szCs w:val="24"/>
+              </w:rPr>
+              <w:t>Cards drawn for selected unit</w:t>
+            </w:r>
+          </w:p>
+        </w:tc>
+        <w:tc>
+          <w:tcPr>
+            <w:tcW w:w="989" w:type="dxa"/>
+          </w:tcPr>
+          <w:p>
+            <w:pPr>
+              <w:spacing w:before="100" w:beforeAutospacing="1" w:after="100" w:afterAutospacing="1"/>
+              <w:cnfStyle w:val="000000000000" w:firstRow="0" w:lastRow="0" w:firstColumn="0" w:lastColumn="0" w:oddVBand="0" w:evenVBand="0" w:oddHBand="0" w:evenHBand="0" w:firstRowFirstColumn="0" w:firstRowLastColumn="0" w:lastRowFirstColumn="0" w:lastRowLastColumn="0"/>
+              <w:rPr>
+                <w:rFonts w:ascii="Times New Roman" w:eastAsia="Times New Roman" w:hAnsi="Times New Roman" w:cs="Times New Roman"/>
+                <w:sz w:val="24"/>
+                <w:szCs w:val="24"/>
+              </w:rPr>
+            </w:pPr>
+          </w:p>
+        </w:tc>
+        <w:tc>
+          <w:tcPr>
+            <w:tcW w:w="3580" w:type="dxa"/>
+          </w:tcPr>
+          <w:p>
+            <w:pPr>
+              <w:spacing w:before="100" w:beforeAutospacing="1" w:after="100" w:afterAutospacing="1"/>
+              <w:cnfStyle w:val="000000000000" w:firstRow="0" w:lastRow="0" w:firstColumn="0" w:lastColumn="0" w:oddVBand="0" w:evenVBand="0" w:oddHBand="0" w:evenHBand="0" w:firstRowFirstColumn="0" w:firstRowLastColumn="0" w:lastRowFirstColumn="0" w:lastRowLastColumn="0"/>
+              <w:rPr>
+                <w:rFonts w:ascii="Times New Roman" w:eastAsia="Times New Roman" w:hAnsi="Times New Roman" w:cs="Times New Roman"/>
+                <w:sz w:val="24"/>
+                <w:szCs w:val="24"/>
+              </w:rPr>
+            </w:pPr>
+          </w:p>
+        </w:tc>
+        <w:sdt>
+          <w:sdtPr>
+            <w:rPr>
+              <w:rFonts w:ascii="MS Gothic" w:eastAsia="MS Gothic" w:hAnsi="MS Gothic" w:cs="Times New Roman" w:hint="eastAsia"/>
+              <w:sz w:val="24"/>
+              <w:szCs w:val="24"/>
+            </w:rPr>
+            <w:id w:val="-1522469545"/>
+            <w14:checkbox>
+              <w14:checked w14:val="0"/>
+              <w14:checkedState w14:val="2612" w14:font="MS Gothic"/>
+              <w14:uncheckedState w14:val="2610" w14:font="MS Gothic"/>
+            </w14:checkbox>
+          </w:sdtPr>
+          <w:sdtContent>
+            <w:tc>
+              <w:tcPr>
+                <w:tcW w:w="1646" w:type="dxa"/>
+              </w:tcPr>
+              <w:p>
+                <w:pPr>
+                  <w:spacing w:before="100" w:beforeAutospacing="1" w:after="100" w:afterAutospacing="1"/>
+                  <w:jc w:val="center"/>
+                  <w:cnfStyle w:val="000000000000" w:firstRow="0" w:lastRow="0" w:firstColumn="0" w:lastColumn="0" w:oddVBand="0" w:evenVBand="0" w:oddHBand="0" w:evenHBand="0" w:firstRowFirstColumn="0" w:firstRowLastColumn="0" w:lastRowFirstColumn="0" w:lastRowLastColumn="0"/>
+                  <w:rPr>
+                    <w:rFonts w:ascii="MS Gothic" w:eastAsia="MS Gothic" w:hAnsi="MS Gothic" w:cs="Times New Roman" w:hint="eastAsia"/>
+                    <w:sz w:val="24"/>
+                    <w:szCs w:val="24"/>
+                  </w:rPr>
+                </w:pPr>
+                <w:r>
+                  <w:rPr>
+                    <w:rFonts w:ascii="MS Gothic" w:eastAsia="MS Gothic" w:hAnsi="MS Gothic" w:cs="Times New Roman" w:hint="eastAsia"/>
+                    <w:sz w:val="24"/>
+                    <w:szCs w:val="24"/>
+                  </w:rPr>
+                  <w:t>☐</w:t>
+                </w:r>
+              </w:p>
+            </w:tc>
+          </w:sdtContent>
+        </w:sdt>
+      </w:tr>
+      <w:tr>
+        <w:trPr>
+          <w:cnfStyle w:val="000000100000" w:firstRow="0" w:lastRow="0" w:firstColumn="0" w:lastColumn="0" w:oddVBand="0" w:evenVBand="0" w:oddHBand="1" w:evenHBand="0" w:firstRowFirstColumn="0" w:firstRowLastColumn="0" w:lastRowFirstColumn="0" w:lastRowLastColumn="0"/>
+          <w:cantSplit/>
+        </w:trPr>
+        <w:tc>
+          <w:tcPr>
+            <w:cnfStyle w:val="001000000000" w:firstRow="0" w:lastRow="0" w:firstColumn="1" w:lastColumn="0" w:oddVBand="0" w:evenVBand="0" w:oddHBand="0" w:evenHBand="0" w:firstRowFirstColumn="0" w:firstRowLastColumn="0" w:lastRowFirstColumn="0" w:lastRowLastColumn="0"/>
+            <w:tcW w:w="3549" w:type="dxa"/>
+          </w:tcPr>
+          <w:p>
+            <w:pPr>
+              <w:spacing w:before="100" w:beforeAutospacing="1" w:after="100" w:afterAutospacing="1"/>
+              <w:rPr>
+                <w:rFonts w:ascii="Times New Roman" w:eastAsia="Times New Roman" w:hAnsi="Times New Roman" w:cs="Times New Roman"/>
+                <w:sz w:val="24"/>
+                <w:szCs w:val="24"/>
+              </w:rPr>
+            </w:pPr>
+            <w:r>
+              <w:rPr>
+                <w:rFonts w:ascii="Times New Roman" w:eastAsia="Times New Roman" w:hAnsi="Times New Roman" w:cs="Times New Roman"/>
+                <w:sz w:val="24"/>
+                <w:szCs w:val="24"/>
+              </w:rPr>
+              <w:t>Unit expends cards on actions</w:t>
+            </w:r>
+          </w:p>
+        </w:tc>
+        <w:tc>
+          <w:tcPr>
+            <w:tcW w:w="989" w:type="dxa"/>
+          </w:tcPr>
+          <w:p>
+            <w:pPr>
+              <w:spacing w:before="100" w:beforeAutospacing="1" w:after="100" w:afterAutospacing="1"/>
+              <w:cnfStyle w:val="000000100000" w:firstRow="0" w:lastRow="0" w:firstColumn="0" w:lastColumn="0" w:oddVBand="0" w:evenVBand="0" w:oddHBand="1" w:evenHBand="0" w:firstRowFirstColumn="0" w:firstRowLastColumn="0" w:lastRowFirstColumn="0" w:lastRowLastColumn="0"/>
+              <w:rPr>
+                <w:rFonts w:ascii="Times New Roman" w:eastAsia="Times New Roman" w:hAnsi="Times New Roman" w:cs="Times New Roman"/>
+                <w:sz w:val="24"/>
+                <w:szCs w:val="24"/>
+              </w:rPr>
+            </w:pPr>
+          </w:p>
+        </w:tc>
+        <w:tc>
+          <w:tcPr>
+            <w:tcW w:w="3580" w:type="dxa"/>
+          </w:tcPr>
+          <w:p>
+            <w:pPr>
+              <w:spacing w:before="100" w:beforeAutospacing="1" w:after="100" w:afterAutospacing="1"/>
+              <w:cnfStyle w:val="000000100000" w:firstRow="0" w:lastRow="0" w:firstColumn="0" w:lastColumn="0" w:oddVBand="0" w:evenVBand="0" w:oddHBand="1" w:evenHBand="0" w:firstRowFirstColumn="0" w:firstRowLastColumn="0" w:lastRowFirstColumn="0" w:lastRowLastColumn="0"/>
+              <w:rPr>
+                <w:rFonts w:ascii="Times New Roman" w:eastAsia="Times New Roman" w:hAnsi="Times New Roman" w:cs="Times New Roman"/>
+                <w:sz w:val="24"/>
+                <w:szCs w:val="24"/>
+              </w:rPr>
+            </w:pPr>
+          </w:p>
+        </w:tc>
+        <w:sdt>
+          <w:sdtPr>
+            <w:rPr>
+              <w:rFonts w:ascii="MS Gothic" w:eastAsia="MS Gothic" w:hAnsi="MS Gothic" w:cs="Times New Roman" w:hint="eastAsia"/>
+              <w:sz w:val="24"/>
+              <w:szCs w:val="24"/>
+            </w:rPr>
+            <w:id w:val="-1052928349"/>
+            <w14:checkbox>
+              <w14:checked w14:val="0"/>
+              <w14:checkedState w14:val="2612" w14:font="MS Gothic"/>
+              <w14:uncheckedState w14:val="2610" w14:font="MS Gothic"/>
+            </w14:checkbox>
+          </w:sdtPr>
+          <w:sdtContent>
+            <w:tc>
+              <w:tcPr>
+                <w:tcW w:w="1646" w:type="dxa"/>
+              </w:tcPr>
+              <w:p>
+                <w:pPr>
+                  <w:spacing w:before="100" w:beforeAutospacing="1" w:after="100" w:afterAutospacing="1"/>
+                  <w:jc w:val="center"/>
+                  <w:cnfStyle w:val="000000100000" w:firstRow="0" w:lastRow="0" w:firstColumn="0" w:lastColumn="0" w:oddVBand="0" w:evenVBand="0" w:oddHBand="1" w:evenHBand="0" w:firstRowFirstColumn="0" w:firstRowLastColumn="0" w:lastRowFirstColumn="0" w:lastRowLastColumn="0"/>
+                  <w:rPr>
+                    <w:rFonts w:ascii="MS Gothic" w:eastAsia="MS Gothic" w:hAnsi="MS Gothic" w:cs="Times New Roman" w:hint="eastAsia"/>
+                    <w:sz w:val="24"/>
+                    <w:szCs w:val="24"/>
+                  </w:rPr>
+                </w:pPr>
+                <w:r>
+                  <w:rPr>
+                    <w:rFonts w:ascii="MS Gothic" w:eastAsia="MS Gothic" w:hAnsi="MS Gothic" w:cs="Times New Roman" w:hint="eastAsia"/>
+                    <w:sz w:val="24"/>
+                    <w:szCs w:val="24"/>
+                  </w:rPr>
+                  <w:t>☐</w:t>
+                </w:r>
+              </w:p>
+            </w:tc>
+          </w:sdtContent>
+        </w:sdt>
+      </w:tr>
+      <w:tr>
+        <w:trPr>
+          <w:cantSplit/>
+        </w:trPr>
+        <w:tc>
+          <w:tcPr>
+            <w:cnfStyle w:val="001000000000" w:firstRow="0" w:lastRow="0" w:firstColumn="1" w:lastColumn="0" w:oddVBand="0" w:evenVBand="0" w:oddHBand="0" w:evenHBand="0" w:firstRowFirstColumn="0" w:firstRowLastColumn="0" w:lastRowFirstColumn="0" w:lastRowLastColumn="0"/>
+            <w:tcW w:w="3549" w:type="dxa"/>
+          </w:tcPr>
+          <w:p>
+            <w:pPr>
+              <w:spacing w:before="100" w:beforeAutospacing="1" w:after="100" w:afterAutospacing="1"/>
+              <w:rPr>
+                <w:rFonts w:ascii="Times New Roman" w:eastAsia="Times New Roman" w:hAnsi="Times New Roman" w:cs="Times New Roman"/>
+                <w:sz w:val="24"/>
+                <w:szCs w:val="24"/>
+              </w:rPr>
+            </w:pPr>
+            <w:r>
+              <w:rPr>
+                <w:rFonts w:ascii="Times New Roman" w:eastAsia="Times New Roman" w:hAnsi="Times New Roman" w:cs="Times New Roman"/>
+                <w:sz w:val="24"/>
+                <w:szCs w:val="24"/>
+              </w:rPr>
+              <w:t>Turn switches to next player</w:t>
+            </w:r>
+          </w:p>
+        </w:tc>
+        <w:tc>
+          <w:tcPr>
+            <w:tcW w:w="989" w:type="dxa"/>
+          </w:tcPr>
+          <w:p>
+            <w:pPr>
+              <w:spacing w:before="100" w:beforeAutospacing="1" w:after="100" w:afterAutospacing="1"/>
+              <w:cnfStyle w:val="000000000000" w:firstRow="0" w:lastRow="0" w:firstColumn="0" w:lastColumn="0" w:oddVBand="0" w:evenVBand="0" w:oddHBand="0" w:evenHBand="0" w:firstRowFirstColumn="0" w:firstRowLastColumn="0" w:lastRowFirstColumn="0" w:lastRowLastColumn="0"/>
+              <w:rPr>
+                <w:rFonts w:ascii="Times New Roman" w:eastAsia="Times New Roman" w:hAnsi="Times New Roman" w:cs="Times New Roman"/>
+                <w:sz w:val="24"/>
+                <w:szCs w:val="24"/>
+              </w:rPr>
+            </w:pPr>
+          </w:p>
+        </w:tc>
+        <w:tc>
+          <w:tcPr>
+            <w:tcW w:w="3580" w:type="dxa"/>
+          </w:tcPr>
+          <w:p>
+            <w:pPr>
+              <w:spacing w:before="100" w:beforeAutospacing="1" w:after="100" w:afterAutospacing="1"/>
+              <w:cnfStyle w:val="000000000000" w:firstRow="0" w:lastRow="0" w:firstColumn="0" w:lastColumn="0" w:oddVBand="0" w:evenVBand="0" w:oddHBand="0" w:evenHBand="0" w:firstRowFirstColumn="0" w:firstRowLastColumn="0" w:lastRowFirstColumn="0" w:lastRowLastColumn="0"/>
+              <w:rPr>
+                <w:rFonts w:ascii="Times New Roman" w:eastAsia="Times New Roman" w:hAnsi="Times New Roman" w:cs="Times New Roman"/>
+                <w:sz w:val="24"/>
+                <w:szCs w:val="24"/>
+              </w:rPr>
+            </w:pPr>
+          </w:p>
+        </w:tc>
+        <w:sdt>
+          <w:sdtPr>
+            <w:rPr>
+              <w:rFonts w:ascii="MS Gothic" w:eastAsia="MS Gothic" w:hAnsi="MS Gothic" w:cs="Times New Roman" w:hint="eastAsia"/>
+              <w:sz w:val="24"/>
+              <w:szCs w:val="24"/>
+            </w:rPr>
+            <w:id w:val="1743532901"/>
+            <w14:checkbox>
+              <w14:checked w14:val="0"/>
+              <w14:checkedState w14:val="2612" w14:font="MS Gothic"/>
+              <w14:uncheckedState w14:val="2610" w14:font="MS Gothic"/>
+            </w14:checkbox>
+          </w:sdtPr>
+          <w:sdtContent>
+            <w:tc>
+              <w:tcPr>
+                <w:tcW w:w="1646" w:type="dxa"/>
+              </w:tcPr>
+              <w:p>
+                <w:pPr>
+                  <w:spacing w:before="100" w:beforeAutospacing="1" w:after="100" w:afterAutospacing="1"/>
+                  <w:jc w:val="center"/>
+                  <w:cnfStyle w:val="000000000000" w:firstRow="0" w:lastRow="0" w:firstColumn="0" w:lastColumn="0" w:oddVBand="0" w:evenVBand="0" w:oddHBand="0" w:evenHBand="0" w:firstRowFirstColumn="0" w:firstRowLastColumn="0" w:lastRowFirstColumn="0" w:lastRowLastColumn="0"/>
+                  <w:rPr>
+                    <w:rFonts w:ascii="MS Gothic" w:eastAsia="MS Gothic" w:hAnsi="MS Gothic" w:cs="Times New Roman" w:hint="eastAsia"/>
+                    <w:sz w:val="24"/>
+                    <w:szCs w:val="24"/>
+                  </w:rPr>
+                </w:pPr>
+                <w:r>
+                  <w:rPr>
+                    <w:rFonts w:ascii="MS Gothic" w:eastAsia="MS Gothic" w:hAnsi="MS Gothic" w:cs="Times New Roman" w:hint="eastAsia"/>
+                    <w:sz w:val="24"/>
+                    <w:szCs w:val="24"/>
+                  </w:rPr>
+                  <w:t>☐</w:t>
+                </w:r>
+              </w:p>
+            </w:tc>
+          </w:sdtContent>
+        </w:sdt>
+      </w:tr>
+      <w:tr>
+        <w:trPr>
+          <w:cnfStyle w:val="000000100000" w:firstRow="0" w:lastRow="0" w:firstColumn="0" w:lastColumn="0" w:oddVBand="0" w:evenVBand="0" w:oddHBand="1" w:evenHBand="0" w:firstRowFirstColumn="0" w:firstRowLastColumn="0" w:lastRowFirstColumn="0" w:lastRowLastColumn="0"/>
+          <w:cantSplit/>
+        </w:trPr>
+        <w:tc>
+          <w:tcPr>
+            <w:cnfStyle w:val="001000000000" w:firstRow="0" w:lastRow="0" w:firstColumn="1" w:lastColumn="0" w:oddVBand="0" w:evenVBand="0" w:oddHBand="0" w:evenHBand="0" w:firstRowFirstColumn="0" w:firstRowLastColumn="0" w:lastRowFirstColumn="0" w:lastRowLastColumn="0"/>
+            <w:tcW w:w="3549" w:type="dxa"/>
+          </w:tcPr>
+          <w:p>
+            <w:pPr>
+              <w:spacing w:before="100" w:beforeAutospacing="1" w:after="100" w:afterAutospacing="1"/>
+              <w:rPr>
+                <w:rFonts w:ascii="Times New Roman" w:eastAsia="Times New Roman" w:hAnsi="Times New Roman" w:cs="Times New Roman"/>
+                <w:sz w:val="24"/>
+                <w:szCs w:val="24"/>
+              </w:rPr>
+            </w:pPr>
+            <w:r>
+              <w:rPr>
+                <w:rFonts w:ascii="Times New Roman" w:eastAsia="Times New Roman" w:hAnsi="Times New Roman" w:cs="Times New Roman"/>
+                <w:sz w:val="24"/>
+                <w:szCs w:val="24"/>
+              </w:rPr>
+              <w:t>Game over when last unit is removed from a single player</w:t>
+            </w:r>
+          </w:p>
+        </w:tc>
+        <w:tc>
+          <w:tcPr>
+            <w:tcW w:w="989" w:type="dxa"/>
+          </w:tcPr>
+          <w:p>
+            <w:pPr>
+              <w:spacing w:before="100" w:beforeAutospacing="1" w:after="100" w:afterAutospacing="1"/>
+              <w:cnfStyle w:val="000000100000" w:firstRow="0" w:lastRow="0" w:firstColumn="0" w:lastColumn="0" w:oddVBand="0" w:evenVBand="0" w:oddHBand="1" w:evenHBand="0" w:firstRowFirstColumn="0" w:firstRowLastColumn="0" w:lastRowFirstColumn="0" w:lastRowLastColumn="0"/>
+              <w:rPr>
+                <w:rFonts w:ascii="Times New Roman" w:eastAsia="Times New Roman" w:hAnsi="Times New Roman" w:cs="Times New Roman"/>
+                <w:sz w:val="24"/>
+                <w:szCs w:val="24"/>
+              </w:rPr>
+            </w:pPr>
+          </w:p>
+        </w:tc>
+        <w:tc>
+          <w:tcPr>
+            <w:tcW w:w="3580" w:type="dxa"/>
+          </w:tcPr>
+          <w:p>
+            <w:pPr>
+              <w:spacing w:before="100" w:beforeAutospacing="1" w:after="100" w:afterAutospacing="1"/>
+              <w:cnfStyle w:val="000000100000" w:firstRow="0" w:lastRow="0" w:firstColumn="0" w:lastColumn="0" w:oddVBand="0" w:evenVBand="0" w:oddHBand="1" w:evenHBand="0" w:firstRowFirstColumn="0" w:firstRowLastColumn="0" w:lastRowFirstColumn="0" w:lastRowLastColumn="0"/>
+              <w:rPr>
+                <w:rFonts w:ascii="Times New Roman" w:eastAsia="Times New Roman" w:hAnsi="Times New Roman" w:cs="Times New Roman"/>
+                <w:sz w:val="24"/>
+                <w:szCs w:val="24"/>
+              </w:rPr>
+            </w:pPr>
+          </w:p>
+        </w:tc>
+        <w:sdt>
+          <w:sdtPr>
+            <w:rPr>
+              <w:rFonts w:ascii="MS Gothic" w:eastAsia="MS Gothic" w:hAnsi="MS Gothic" w:cs="Times New Roman" w:hint="eastAsia"/>
+              <w:sz w:val="24"/>
+              <w:szCs w:val="24"/>
+            </w:rPr>
+            <w:id w:val="-1107731437"/>
+            <w14:checkbox>
+              <w14:checked w14:val="0"/>
+              <w14:checkedState w14:val="2612" w14:font="MS Gothic"/>
+              <w14:uncheckedState w14:val="2610" w14:font="MS Gothic"/>
+            </w14:checkbox>
+          </w:sdtPr>
+          <w:sdtContent>
+            <w:tc>
+              <w:tcPr>
+                <w:tcW w:w="1646" w:type="dxa"/>
+              </w:tcPr>
+              <w:p>
+                <w:pPr>
+                  <w:spacing w:before="100" w:beforeAutospacing="1" w:after="100" w:afterAutospacing="1"/>
+                  <w:jc w:val="center"/>
+                  <w:cnfStyle w:val="000000100000" w:firstRow="0" w:lastRow="0" w:firstColumn="0" w:lastColumn="0" w:oddVBand="0" w:evenVBand="0" w:oddHBand="1" w:evenHBand="0" w:firstRowFirstColumn="0" w:firstRowLastColumn="0" w:lastRowFirstColumn="0" w:lastRowLastColumn="0"/>
+                  <w:rPr>
+                    <w:rFonts w:ascii="MS Gothic" w:eastAsia="MS Gothic" w:hAnsi="MS Gothic" w:cs="Times New Roman" w:hint="eastAsia"/>
+                    <w:sz w:val="24"/>
+                    <w:szCs w:val="24"/>
+                  </w:rPr>
+                </w:pPr>
+                <w:r>
+                  <w:rPr>
+                    <w:rFonts w:ascii="MS Gothic" w:eastAsia="MS Gothic" w:hAnsi="MS Gothic" w:cs="Times New Roman" w:hint="eastAsia"/>
+                    <w:sz w:val="24"/>
+                    <w:szCs w:val="24"/>
+                  </w:rPr>
+                  <w:t>☐</w:t>
+                </w:r>
+              </w:p>
+            </w:tc>
+          </w:sdtContent>
+        </w:sdt>
+      </w:tr>
+    </w:tbl>
     <w:p>
       <w:pPr>
+        <w:spacing w:before="100" w:beforeAutospacing="1" w:after="100" w:afterAutospacing="1" w:line="240" w:lineRule="auto"/>
+        <w:rPr>
+          <w:rFonts w:ascii="Times New Roman" w:eastAsia="Times New Roman" w:hAnsi="Times New Roman" w:cs="Times New Roman"/>
+          <w:sz w:val="24"/>
+          <w:szCs w:val="24"/>
+        </w:rPr>
+      </w:pPr>
+    </w:p>
+    <w:p>
+      <w:pPr>
         <w:pStyle w:val="Heading2"/>
         <w:rPr>
           <w:rFonts w:eastAsia="Times New Roman"/>
         </w:rPr>
       </w:pPr>
-      <w:bookmarkStart w:id="7" w:name="_Toc354836192"/>
+      <w:bookmarkStart w:id="8" w:name="_Toc354836192"/>
       <w:r>
         <w:rPr>
           <w:rFonts w:eastAsia="Times New Roman"/>
         </w:rPr>
         <w:t>Additional Ideas and Possibilities</w:t>
       </w:r>
-      <w:bookmarkEnd w:id="7"/>
+      <w:bookmarkEnd w:id="8"/>
     </w:p>
     <w:p>
       <w:pPr>
@@ -1862,8 +4146,6 @@
         </w:rPr>
         <w:t>unit abilities</w:t>
       </w:r>
-      <w:bookmarkStart w:id="8" w:name="_GoBack"/>
-      <w:bookmarkEnd w:id="8"/>
     </w:p>
     <w:p/>
     <w:sectPr>
@@ -3098,6 +5380,188 @@
       <w:contextualSpacing/>
     </w:pPr>
   </w:style>
+  <w:style w:type="table" w:styleId="LightList-Accent3">
+    <w:name w:val="Light List Accent 3"/>
+    <w:basedOn w:val="TableNormal"/>
+    <w:uiPriority w:val="61"/>
+    <w:rsid w:val="00746984"/>
+    <w:pPr>
+      <w:spacing w:after="0" w:line="240" w:lineRule="auto"/>
+    </w:pPr>
+    <w:rPr>
+      <w:rFonts w:eastAsiaTheme="minorEastAsia"/>
+      <w:lang w:eastAsia="ja-JP"/>
+    </w:rPr>
+    <w:tblPr>
+      <w:tblStyleRowBandSize w:val="1"/>
+      <w:tblStyleColBandSize w:val="1"/>
+      <w:tblInd w:w="0" w:type="dxa"/>
+      <w:tblBorders>
+        <w:top w:val="single" w:sz="8" w:space="0" w:color="9BBB59" w:themeColor="accent3"/>
+        <w:left w:val="single" w:sz="8" w:space="0" w:color="9BBB59" w:themeColor="accent3"/>
+        <w:bottom w:val="single" w:sz="8" w:space="0" w:color="9BBB59" w:themeColor="accent3"/>
+        <w:right w:val="single" w:sz="8" w:space="0" w:color="9BBB59" w:themeColor="accent3"/>
+      </w:tblBorders>
+      <w:tblCellMar>
+        <w:top w:w="0" w:type="dxa"/>
+        <w:left w:w="108" w:type="dxa"/>
+        <w:bottom w:w="0" w:type="dxa"/>
+        <w:right w:w="108" w:type="dxa"/>
+      </w:tblCellMar>
+    </w:tblPr>
+    <w:tblStylePr w:type="firstRow">
+      <w:pPr>
+        <w:spacing w:before="0" w:after="0" w:line="240" w:lineRule="auto"/>
+      </w:pPr>
+      <w:rPr>
+        <w:b/>
+        <w:bCs/>
+        <w:color w:val="FFFFFF" w:themeColor="background1"/>
+      </w:rPr>
+      <w:tblPr/>
+      <w:tcPr>
+        <w:shd w:val="clear" w:color="auto" w:fill="9BBB59" w:themeFill="accent3"/>
+      </w:tcPr>
+    </w:tblStylePr>
+    <w:tblStylePr w:type="lastRow">
+      <w:pPr>
+        <w:spacing w:before="0" w:after="0" w:line="240" w:lineRule="auto"/>
+      </w:pPr>
+      <w:rPr>
+        <w:b/>
+        <w:bCs/>
+      </w:rPr>
+      <w:tblPr/>
+      <w:tcPr>
+        <w:tcBorders>
+          <w:top w:val="double" w:sz="6" w:space="0" w:color="9BBB59" w:themeColor="accent3"/>
+          <w:left w:val="single" w:sz="8" w:space="0" w:color="9BBB59" w:themeColor="accent3"/>
+          <w:bottom w:val="single" w:sz="8" w:space="0" w:color="9BBB59" w:themeColor="accent3"/>
+          <w:right w:val="single" w:sz="8" w:space="0" w:color="9BBB59" w:themeColor="accent3"/>
+        </w:tcBorders>
+      </w:tcPr>
+    </w:tblStylePr>
+    <w:tblStylePr w:type="firstCol">
+      <w:rPr>
+        <w:b/>
+        <w:bCs/>
+      </w:rPr>
+    </w:tblStylePr>
+    <w:tblStylePr w:type="lastCol">
+      <w:rPr>
+        <w:b/>
+        <w:bCs/>
+      </w:rPr>
+    </w:tblStylePr>
+    <w:tblStylePr w:type="band1Vert">
+      <w:tblPr/>
+      <w:tcPr>
+        <w:tcBorders>
+          <w:top w:val="single" w:sz="8" w:space="0" w:color="9BBB59" w:themeColor="accent3"/>
+          <w:left w:val="single" w:sz="8" w:space="0" w:color="9BBB59" w:themeColor="accent3"/>
+          <w:bottom w:val="single" w:sz="8" w:space="0" w:color="9BBB59" w:themeColor="accent3"/>
+          <w:right w:val="single" w:sz="8" w:space="0" w:color="9BBB59" w:themeColor="accent3"/>
+        </w:tcBorders>
+      </w:tcPr>
+    </w:tblStylePr>
+    <w:tblStylePr w:type="band1Horz">
+      <w:tblPr/>
+      <w:tcPr>
+        <w:tcBorders>
+          <w:top w:val="single" w:sz="8" w:space="0" w:color="9BBB59" w:themeColor="accent3"/>
+          <w:left w:val="single" w:sz="8" w:space="0" w:color="9BBB59" w:themeColor="accent3"/>
+          <w:bottom w:val="single" w:sz="8" w:space="0" w:color="9BBB59" w:themeColor="accent3"/>
+          <w:right w:val="single" w:sz="8" w:space="0" w:color="9BBB59" w:themeColor="accent3"/>
+        </w:tcBorders>
+      </w:tcPr>
+    </w:tblStylePr>
+  </w:style>
+  <w:style w:type="table" w:styleId="ColorfulList-Accent5">
+    <w:name w:val="Colorful List Accent 5"/>
+    <w:basedOn w:val="TableNormal"/>
+    <w:uiPriority w:val="72"/>
+    <w:rsid w:val="00746984"/>
+    <w:pPr>
+      <w:spacing w:after="0" w:line="240" w:lineRule="auto"/>
+    </w:pPr>
+    <w:rPr>
+      <w:color w:val="000000" w:themeColor="text1"/>
+    </w:rPr>
+    <w:tblPr>
+      <w:tblStyleRowBandSize w:val="1"/>
+      <w:tblStyleColBandSize w:val="1"/>
+      <w:tblInd w:w="0" w:type="dxa"/>
+      <w:tblCellMar>
+        <w:top w:w="0" w:type="dxa"/>
+        <w:left w:w="108" w:type="dxa"/>
+        <w:bottom w:w="0" w:type="dxa"/>
+        <w:right w:w="108" w:type="dxa"/>
+      </w:tblCellMar>
+    </w:tblPr>
+    <w:tcPr>
+      <w:shd w:val="clear" w:color="auto" w:fill="EDF6F9" w:themeFill="accent5" w:themeFillTint="19"/>
+    </w:tcPr>
+    <w:tblStylePr w:type="firstRow">
+      <w:rPr>
+        <w:b/>
+        <w:bCs/>
+        <w:color w:val="FFFFFF" w:themeColor="background1"/>
+      </w:rPr>
+      <w:tblPr/>
+      <w:tcPr>
+        <w:tcBorders>
+          <w:bottom w:val="single" w:sz="12" w:space="0" w:color="FFFFFF" w:themeColor="background1"/>
+        </w:tcBorders>
+        <w:shd w:val="clear" w:color="auto" w:fill="F2730A" w:themeFill="accent6" w:themeFillShade="CC"/>
+      </w:tcPr>
+    </w:tblStylePr>
+    <w:tblStylePr w:type="lastRow">
+      <w:rPr>
+        <w:b/>
+        <w:bCs/>
+        <w:color w:val="F2730A" w:themeColor="accent6" w:themeShade="CC"/>
+      </w:rPr>
+      <w:tblPr/>
+      <w:tcPr>
+        <w:tcBorders>
+          <w:top w:val="single" w:sz="12" w:space="0" w:color="000000" w:themeColor="text1"/>
+        </w:tcBorders>
+        <w:shd w:val="clear" w:color="auto" w:fill="FFFFFF" w:themeFill="background1"/>
+      </w:tcPr>
+    </w:tblStylePr>
+    <w:tblStylePr w:type="firstCol">
+      <w:rPr>
+        <w:b/>
+        <w:bCs/>
+      </w:rPr>
+    </w:tblStylePr>
+    <w:tblStylePr w:type="lastCol">
+      <w:rPr>
+        <w:b/>
+        <w:bCs/>
+      </w:rPr>
+    </w:tblStylePr>
+    <w:tblStylePr w:type="band1Vert">
+      <w:tblPr/>
+      <w:tcPr>
+        <w:tcBorders>
+          <w:top w:val="nil"/>
+          <w:left w:val="nil"/>
+          <w:bottom w:val="nil"/>
+          <w:right w:val="nil"/>
+          <w:insideH w:val="nil"/>
+          <w:insideV w:val="nil"/>
+        </w:tcBorders>
+        <w:shd w:val="clear" w:color="auto" w:fill="D2EAF1" w:themeFill="accent5" w:themeFillTint="3F"/>
+      </w:tcPr>
+    </w:tblStylePr>
+    <w:tblStylePr w:type="band1Horz">
+      <w:tblPr/>
+      <w:tcPr>
+        <w:shd w:val="clear" w:color="auto" w:fill="DAEEF3" w:themeFill="accent5" w:themeFillTint="33"/>
+      </w:tcPr>
+    </w:tblStylePr>
+  </w:style>
 </w:styles>
 </file>
 
@@ -3706,6 +6170,188 @@
       <w:contextualSpacing/>
     </w:pPr>
   </w:style>
+  <w:style w:type="table" w:styleId="LightList-Accent3">
+    <w:name w:val="Light List Accent 3"/>
+    <w:basedOn w:val="TableNormal"/>
+    <w:uiPriority w:val="61"/>
+    <w:rsid w:val="00746984"/>
+    <w:pPr>
+      <w:spacing w:after="0" w:line="240" w:lineRule="auto"/>
+    </w:pPr>
+    <w:rPr>
+      <w:rFonts w:eastAsiaTheme="minorEastAsia"/>
+      <w:lang w:eastAsia="ja-JP"/>
+    </w:rPr>
+    <w:tblPr>
+      <w:tblStyleRowBandSize w:val="1"/>
+      <w:tblStyleColBandSize w:val="1"/>
+      <w:tblInd w:w="0" w:type="dxa"/>
+      <w:tblBorders>
+        <w:top w:val="single" w:sz="8" w:space="0" w:color="9BBB59" w:themeColor="accent3"/>
+        <w:left w:val="single" w:sz="8" w:space="0" w:color="9BBB59" w:themeColor="accent3"/>
+        <w:bottom w:val="single" w:sz="8" w:space="0" w:color="9BBB59" w:themeColor="accent3"/>
+        <w:right w:val="single" w:sz="8" w:space="0" w:color="9BBB59" w:themeColor="accent3"/>
+      </w:tblBorders>
+      <w:tblCellMar>
+        <w:top w:w="0" w:type="dxa"/>
+        <w:left w:w="108" w:type="dxa"/>
+        <w:bottom w:w="0" w:type="dxa"/>
+        <w:right w:w="108" w:type="dxa"/>
+      </w:tblCellMar>
+    </w:tblPr>
+    <w:tblStylePr w:type="firstRow">
+      <w:pPr>
+        <w:spacing w:before="0" w:after="0" w:line="240" w:lineRule="auto"/>
+      </w:pPr>
+      <w:rPr>
+        <w:b/>
+        <w:bCs/>
+        <w:color w:val="FFFFFF" w:themeColor="background1"/>
+      </w:rPr>
+      <w:tblPr/>
+      <w:tcPr>
+        <w:shd w:val="clear" w:color="auto" w:fill="9BBB59" w:themeFill="accent3"/>
+      </w:tcPr>
+    </w:tblStylePr>
+    <w:tblStylePr w:type="lastRow">
+      <w:pPr>
+        <w:spacing w:before="0" w:after="0" w:line="240" w:lineRule="auto"/>
+      </w:pPr>
+      <w:rPr>
+        <w:b/>
+        <w:bCs/>
+      </w:rPr>
+      <w:tblPr/>
+      <w:tcPr>
+        <w:tcBorders>
+          <w:top w:val="double" w:sz="6" w:space="0" w:color="9BBB59" w:themeColor="accent3"/>
+          <w:left w:val="single" w:sz="8" w:space="0" w:color="9BBB59" w:themeColor="accent3"/>
+          <w:bottom w:val="single" w:sz="8" w:space="0" w:color="9BBB59" w:themeColor="accent3"/>
+          <w:right w:val="single" w:sz="8" w:space="0" w:color="9BBB59" w:themeColor="accent3"/>
+        </w:tcBorders>
+      </w:tcPr>
+    </w:tblStylePr>
+    <w:tblStylePr w:type="firstCol">
+      <w:rPr>
+        <w:b/>
+        <w:bCs/>
+      </w:rPr>
+    </w:tblStylePr>
+    <w:tblStylePr w:type="lastCol">
+      <w:rPr>
+        <w:b/>
+        <w:bCs/>
+      </w:rPr>
+    </w:tblStylePr>
+    <w:tblStylePr w:type="band1Vert">
+      <w:tblPr/>
+      <w:tcPr>
+        <w:tcBorders>
+          <w:top w:val="single" w:sz="8" w:space="0" w:color="9BBB59" w:themeColor="accent3"/>
+          <w:left w:val="single" w:sz="8" w:space="0" w:color="9BBB59" w:themeColor="accent3"/>
+          <w:bottom w:val="single" w:sz="8" w:space="0" w:color="9BBB59" w:themeColor="accent3"/>
+          <w:right w:val="single" w:sz="8" w:space="0" w:color="9BBB59" w:themeColor="accent3"/>
+        </w:tcBorders>
+      </w:tcPr>
+    </w:tblStylePr>
+    <w:tblStylePr w:type="band1Horz">
+      <w:tblPr/>
+      <w:tcPr>
+        <w:tcBorders>
+          <w:top w:val="single" w:sz="8" w:space="0" w:color="9BBB59" w:themeColor="accent3"/>
+          <w:left w:val="single" w:sz="8" w:space="0" w:color="9BBB59" w:themeColor="accent3"/>
+          <w:bottom w:val="single" w:sz="8" w:space="0" w:color="9BBB59" w:themeColor="accent3"/>
+          <w:right w:val="single" w:sz="8" w:space="0" w:color="9BBB59" w:themeColor="accent3"/>
+        </w:tcBorders>
+      </w:tcPr>
+    </w:tblStylePr>
+  </w:style>
+  <w:style w:type="table" w:styleId="ColorfulList-Accent5">
+    <w:name w:val="Colorful List Accent 5"/>
+    <w:basedOn w:val="TableNormal"/>
+    <w:uiPriority w:val="72"/>
+    <w:rsid w:val="00746984"/>
+    <w:pPr>
+      <w:spacing w:after="0" w:line="240" w:lineRule="auto"/>
+    </w:pPr>
+    <w:rPr>
+      <w:color w:val="000000" w:themeColor="text1"/>
+    </w:rPr>
+    <w:tblPr>
+      <w:tblStyleRowBandSize w:val="1"/>
+      <w:tblStyleColBandSize w:val="1"/>
+      <w:tblInd w:w="0" w:type="dxa"/>
+      <w:tblCellMar>
+        <w:top w:w="0" w:type="dxa"/>
+        <w:left w:w="108" w:type="dxa"/>
+        <w:bottom w:w="0" w:type="dxa"/>
+        <w:right w:w="108" w:type="dxa"/>
+      </w:tblCellMar>
+    </w:tblPr>
+    <w:tcPr>
+      <w:shd w:val="clear" w:color="auto" w:fill="EDF6F9" w:themeFill="accent5" w:themeFillTint="19"/>
+    </w:tcPr>
+    <w:tblStylePr w:type="firstRow">
+      <w:rPr>
+        <w:b/>
+        <w:bCs/>
+        <w:color w:val="FFFFFF" w:themeColor="background1"/>
+      </w:rPr>
+      <w:tblPr/>
+      <w:tcPr>
+        <w:tcBorders>
+          <w:bottom w:val="single" w:sz="12" w:space="0" w:color="FFFFFF" w:themeColor="background1"/>
+        </w:tcBorders>
+        <w:shd w:val="clear" w:color="auto" w:fill="F2730A" w:themeFill="accent6" w:themeFillShade="CC"/>
+      </w:tcPr>
+    </w:tblStylePr>
+    <w:tblStylePr w:type="lastRow">
+      <w:rPr>
+        <w:b/>
+        <w:bCs/>
+        <w:color w:val="F2730A" w:themeColor="accent6" w:themeShade="CC"/>
+      </w:rPr>
+      <w:tblPr/>
+      <w:tcPr>
+        <w:tcBorders>
+          <w:top w:val="single" w:sz="12" w:space="0" w:color="000000" w:themeColor="text1"/>
+        </w:tcBorders>
+        <w:shd w:val="clear" w:color="auto" w:fill="FFFFFF" w:themeFill="background1"/>
+      </w:tcPr>
+    </w:tblStylePr>
+    <w:tblStylePr w:type="firstCol">
+      <w:rPr>
+        <w:b/>
+        <w:bCs/>
+      </w:rPr>
+    </w:tblStylePr>
+    <w:tblStylePr w:type="lastCol">
+      <w:rPr>
+        <w:b/>
+        <w:bCs/>
+      </w:rPr>
+    </w:tblStylePr>
+    <w:tblStylePr w:type="band1Vert">
+      <w:tblPr/>
+      <w:tcPr>
+        <w:tcBorders>
+          <w:top w:val="nil"/>
+          <w:left w:val="nil"/>
+          <w:bottom w:val="nil"/>
+          <w:right w:val="nil"/>
+          <w:insideH w:val="nil"/>
+          <w:insideV w:val="nil"/>
+        </w:tcBorders>
+        <w:shd w:val="clear" w:color="auto" w:fill="D2EAF1" w:themeFill="accent5" w:themeFillTint="3F"/>
+      </w:tcPr>
+    </w:tblStylePr>
+    <w:tblStylePr w:type="band1Horz">
+      <w:tblPr/>
+      <w:tcPr>
+        <w:shd w:val="clear" w:color="auto" w:fill="DAEEF3" w:themeFill="accent5" w:themeFillTint="33"/>
+      </w:tcPr>
+    </w:tblStylePr>
+  </w:style>
 </w:styles>
 </file>
 
@@ -3999,7 +6645,7 @@
 </file>
 
 <file path=customXml/itemProps1.xml><?xml version="1.0" encoding="utf-8"?>
-<ds:datastoreItem xmlns:ds="http://schemas.openxmlformats.org/officeDocument/2006/customXml" ds:itemID="{DAAE4E0E-6946-4690-8E00-DB8DCC654AD1}">
+<ds:datastoreItem xmlns:ds="http://schemas.openxmlformats.org/officeDocument/2006/customXml" ds:itemID="{D96F2CB0-FDA8-4DAD-84FC-127998DBE62B}">
   <ds:schemaRefs>
     <ds:schemaRef ds:uri="http://schemas.openxmlformats.org/officeDocument/2006/bibliography"/>
   </ds:schemaRefs>

</xml_diff>

<commit_message>
updated milestones and progress in design doc
</commit_message>
<xml_diff>
--- a/docs/Psylord Tactics Gameply POC Design Document.docx
+++ b/docs/Psylord Tactics Gameply POC Design Document.docx
@@ -1911,6 +1911,7 @@
               <w14:uncheckedState w14:val="2610" w14:font="MS Gothic"/>
             </w14:checkbox>
           </w:sdtPr>
+          <w:sdtEndPr/>
           <w:sdtContent>
             <w:tc>
               <w:tcPr>
@@ -2022,6 +2023,7 @@
               <w14:uncheckedState w14:val="2610" w14:font="MS Gothic"/>
             </w14:checkbox>
           </w:sdtPr>
+          <w:sdtEndPr/>
           <w:sdtContent>
             <w:tc>
               <w:tcPr>
@@ -2134,6 +2136,7 @@
               <w14:uncheckedState w14:val="2610" w14:font="MS Gothic"/>
             </w14:checkbox>
           </w:sdtPr>
+          <w:sdtEndPr/>
           <w:sdtContent>
             <w:tc>
               <w:tcPr>
@@ -2245,6 +2248,7 @@
               <w14:uncheckedState w14:val="2610" w14:font="MS Gothic"/>
             </w14:checkbox>
           </w:sdtPr>
+          <w:sdtEndPr/>
           <w:sdtContent>
             <w:tc>
               <w:tcPr>
@@ -2365,6 +2369,7 @@
               <w14:uncheckedState w14:val="2610" w14:font="MS Gothic"/>
             </w14:checkbox>
           </w:sdtPr>
+          <w:sdtEndPr/>
           <w:sdtContent>
             <w:tc>
               <w:tcPr>
@@ -2564,6 +2569,7 @@
               <w14:uncheckedState w14:val="2610" w14:font="MS Gothic"/>
             </w14:checkbox>
           </w:sdtPr>
+          <w:sdtEndPr/>
           <w:sdtContent>
             <w:tc>
               <w:tcPr>
@@ -2676,6 +2682,7 @@
               <w14:uncheckedState w14:val="2610" w14:font="MS Gothic"/>
             </w14:checkbox>
           </w:sdtPr>
+          <w:sdtEndPr/>
           <w:sdtContent>
             <w:tc>
               <w:tcPr>
@@ -2687,7 +2694,7 @@
                   <w:jc w:val="center"/>
                   <w:cnfStyle w:val="000000100000" w:firstRow="0" w:lastRow="0" w:firstColumn="0" w:lastColumn="0" w:oddVBand="0" w:evenVBand="0" w:oddHBand="1" w:evenHBand="0" w:firstRowFirstColumn="0" w:firstRowLastColumn="0" w:lastRowFirstColumn="0" w:lastRowLastColumn="0"/>
                   <w:rPr>
-                    <w:rFonts w:ascii="MS Gothic" w:eastAsia="MS Gothic" w:hAnsi="MS Gothic" w:cs="Times New Roman" w:hint="eastAsia"/>
+                    <w:rFonts w:ascii="MS Gothic" w:eastAsia="MS Gothic" w:hAnsi="MS Gothic" w:cs="Times New Roman"/>
                     <w:sz w:val="24"/>
                     <w:szCs w:val="24"/>
                   </w:rPr>
@@ -2755,6 +2762,14 @@
                 <w:szCs w:val="24"/>
               </w:rPr>
             </w:pPr>
+            <w:r>
+              <w:rPr>
+                <w:rFonts w:ascii="Times New Roman" w:eastAsia="Times New Roman" w:hAnsi="Times New Roman" w:cs="Times New Roman"/>
+                <w:sz w:val="24"/>
+                <w:szCs w:val="24"/>
+              </w:rPr>
+              <w:t>4/27/13</w:t>
+            </w:r>
           </w:p>
         </w:tc>
         <w:tc>
@@ -2782,11 +2797,12 @@
             </w:rPr>
             <w:id w:val="984437226"/>
             <w14:checkbox>
-              <w14:checked w14:val="0"/>
+              <w14:checked w14:val="1"/>
               <w14:checkedState w14:val="2612" w14:font="MS Gothic"/>
               <w14:uncheckedState w14:val="2610" w14:font="MS Gothic"/>
             </w14:checkbox>
           </w:sdtPr>
+          <w:sdtEndPr/>
           <w:sdtContent>
             <w:tc>
               <w:tcPr>
@@ -2798,7 +2814,459 @@
                   <w:jc w:val="center"/>
                   <w:cnfStyle w:val="000000000000" w:firstRow="0" w:lastRow="0" w:firstColumn="0" w:lastColumn="0" w:oddVBand="0" w:evenVBand="0" w:oddHBand="0" w:evenHBand="0" w:firstRowFirstColumn="0" w:firstRowLastColumn="0" w:lastRowFirstColumn="0" w:lastRowLastColumn="0"/>
                   <w:rPr>
+                    <w:rFonts w:ascii="MS Gothic" w:eastAsia="MS Gothic" w:hAnsi="MS Gothic" w:cs="Times New Roman"/>
+                    <w:sz w:val="24"/>
+                    <w:szCs w:val="24"/>
+                  </w:rPr>
+                </w:pPr>
+                <w:r>
+                  <w:rPr>
                     <w:rFonts w:ascii="MS Gothic" w:eastAsia="MS Gothic" w:hAnsi="MS Gothic" w:cs="Times New Roman" w:hint="eastAsia"/>
+                    <w:sz w:val="24"/>
+                    <w:szCs w:val="24"/>
+                  </w:rPr>
+                  <w:t>☒</w:t>
+                </w:r>
+              </w:p>
+            </w:tc>
+          </w:sdtContent>
+        </w:sdt>
+      </w:tr>
+      <w:tr>
+        <w:trPr>
+          <w:cnfStyle w:val="000000100000" w:firstRow="0" w:lastRow="0" w:firstColumn="0" w:lastColumn="0" w:oddVBand="0" w:evenVBand="0" w:oddHBand="1" w:evenHBand="0" w:firstRowFirstColumn="0" w:firstRowLastColumn="0" w:lastRowFirstColumn="0" w:lastRowLastColumn="0"/>
+          <w:cantSplit/>
+        </w:trPr>
+        <w:tc>
+          <w:tcPr>
+            <w:cnfStyle w:val="001000000000" w:firstRow="0" w:lastRow="0" w:firstColumn="1" w:lastColumn="0" w:oddVBand="0" w:evenVBand="0" w:oddHBand="0" w:evenHBand="0" w:firstRowFirstColumn="0" w:firstRowLastColumn="0" w:lastRowFirstColumn="0" w:lastRowLastColumn="0"/>
+            <w:tcW w:w="3549" w:type="dxa"/>
+          </w:tcPr>
+          <w:p>
+            <w:pPr>
+              <w:spacing w:before="100" w:beforeAutospacing="1" w:after="100" w:afterAutospacing="1"/>
+              <w:rPr>
+                <w:rFonts w:ascii="Times New Roman" w:eastAsia="Times New Roman" w:hAnsi="Times New Roman" w:cs="Times New Roman"/>
+                <w:sz w:val="24"/>
+                <w:szCs w:val="24"/>
+              </w:rPr>
+            </w:pPr>
+            <w:r>
+              <w:rPr>
+                <w:rFonts w:ascii="Times New Roman" w:eastAsia="Times New Roman" w:hAnsi="Times New Roman" w:cs="Times New Roman"/>
+                <w:sz w:val="24"/>
+                <w:szCs w:val="24"/>
+              </w:rPr>
+              <w:t>Player squad structure</w:t>
+            </w:r>
+          </w:p>
+        </w:tc>
+        <w:tc>
+          <w:tcPr>
+            <w:tcW w:w="989" w:type="dxa"/>
+          </w:tcPr>
+          <w:p>
+            <w:pPr>
+              <w:spacing w:before="100" w:beforeAutospacing="1" w:after="100" w:afterAutospacing="1"/>
+              <w:cnfStyle w:val="000000100000" w:firstRow="0" w:lastRow="0" w:firstColumn="0" w:lastColumn="0" w:oddVBand="0" w:evenVBand="0" w:oddHBand="1" w:evenHBand="0" w:firstRowFirstColumn="0" w:firstRowLastColumn="0" w:lastRowFirstColumn="0" w:lastRowLastColumn="0"/>
+              <w:rPr>
+                <w:rFonts w:ascii="Times New Roman" w:eastAsia="Times New Roman" w:hAnsi="Times New Roman" w:cs="Times New Roman"/>
+                <w:sz w:val="24"/>
+                <w:szCs w:val="24"/>
+              </w:rPr>
+            </w:pPr>
+            <w:r>
+              <w:rPr>
+                <w:rFonts w:ascii="Times New Roman" w:eastAsia="Times New Roman" w:hAnsi="Times New Roman" w:cs="Times New Roman"/>
+                <w:sz w:val="24"/>
+                <w:szCs w:val="24"/>
+              </w:rPr>
+              <w:t>4/27/13</w:t>
+            </w:r>
+          </w:p>
+        </w:tc>
+        <w:tc>
+          <w:tcPr>
+            <w:tcW w:w="3580" w:type="dxa"/>
+          </w:tcPr>
+          <w:p>
+            <w:pPr>
+              <w:spacing w:before="100" w:beforeAutospacing="1" w:after="100" w:afterAutospacing="1"/>
+              <w:cnfStyle w:val="000000100000" w:firstRow="0" w:lastRow="0" w:firstColumn="0" w:lastColumn="0" w:oddVBand="0" w:evenVBand="0" w:oddHBand="1" w:evenHBand="0" w:firstRowFirstColumn="0" w:firstRowLastColumn="0" w:lastRowFirstColumn="0" w:lastRowLastColumn="0"/>
+              <w:rPr>
+                <w:rFonts w:ascii="Times New Roman" w:eastAsia="Times New Roman" w:hAnsi="Times New Roman" w:cs="Times New Roman"/>
+                <w:sz w:val="24"/>
+                <w:szCs w:val="24"/>
+              </w:rPr>
+            </w:pPr>
+          </w:p>
+        </w:tc>
+        <w:sdt>
+          <w:sdtPr>
+            <w:rPr>
+              <w:rFonts w:ascii="MS Gothic" w:eastAsia="MS Gothic" w:hAnsi="MS Gothic" w:cs="Times New Roman" w:hint="eastAsia"/>
+              <w:sz w:val="24"/>
+              <w:szCs w:val="24"/>
+            </w:rPr>
+            <w:id w:val="1623269708"/>
+            <w14:checkbox>
+              <w14:checked w14:val="1"/>
+              <w14:checkedState w14:val="2612" w14:font="MS Gothic"/>
+              <w14:uncheckedState w14:val="2610" w14:font="MS Gothic"/>
+            </w14:checkbox>
+          </w:sdtPr>
+          <w:sdtEndPr/>
+          <w:sdtContent>
+            <w:tc>
+              <w:tcPr>
+                <w:tcW w:w="1646" w:type="dxa"/>
+              </w:tcPr>
+              <w:p>
+                <w:pPr>
+                  <w:spacing w:before="100" w:beforeAutospacing="1" w:after="100" w:afterAutospacing="1"/>
+                  <w:jc w:val="center"/>
+                  <w:cnfStyle w:val="000000100000" w:firstRow="0" w:lastRow="0" w:firstColumn="0" w:lastColumn="0" w:oddVBand="0" w:evenVBand="0" w:oddHBand="1" w:evenHBand="0" w:firstRowFirstColumn="0" w:firstRowLastColumn="0" w:lastRowFirstColumn="0" w:lastRowLastColumn="0"/>
+                  <w:rPr>
+                    <w:rFonts w:ascii="MS Gothic" w:eastAsia="MS Gothic" w:hAnsi="MS Gothic" w:cs="Times New Roman"/>
+                    <w:sz w:val="24"/>
+                    <w:szCs w:val="24"/>
+                  </w:rPr>
+                </w:pPr>
+                <w:r>
+                  <w:rPr>
+                    <w:rFonts w:ascii="MS Gothic" w:eastAsia="MS Gothic" w:hAnsi="MS Gothic" w:cs="Times New Roman" w:hint="eastAsia"/>
+                    <w:sz w:val="24"/>
+                    <w:szCs w:val="24"/>
+                  </w:rPr>
+                  <w:t>☒</w:t>
+                </w:r>
+              </w:p>
+            </w:tc>
+          </w:sdtContent>
+        </w:sdt>
+      </w:tr>
+      <w:tr>
+        <w:trPr>
+          <w:cantSplit/>
+        </w:trPr>
+        <w:tc>
+          <w:tcPr>
+            <w:cnfStyle w:val="001000000000" w:firstRow="0" w:lastRow="0" w:firstColumn="1" w:lastColumn="0" w:oddVBand="0" w:evenVBand="0" w:oddHBand="0" w:evenHBand="0" w:firstRowFirstColumn="0" w:firstRowLastColumn="0" w:lastRowFirstColumn="0" w:lastRowLastColumn="0"/>
+            <w:tcW w:w="3549" w:type="dxa"/>
+          </w:tcPr>
+          <w:p>
+            <w:pPr>
+              <w:spacing w:before="100" w:beforeAutospacing="1" w:after="100" w:afterAutospacing="1"/>
+              <w:rPr>
+                <w:rFonts w:ascii="Times New Roman" w:eastAsia="Times New Roman" w:hAnsi="Times New Roman" w:cs="Times New Roman"/>
+                <w:sz w:val="24"/>
+                <w:szCs w:val="24"/>
+              </w:rPr>
+            </w:pPr>
+            <w:r>
+              <w:rPr>
+                <w:rFonts w:ascii="Times New Roman" w:eastAsia="Times New Roman" w:hAnsi="Times New Roman" w:cs="Times New Roman"/>
+                <w:sz w:val="24"/>
+                <w:szCs w:val="24"/>
+              </w:rPr>
+              <w:t>Player Deck Structure</w:t>
+            </w:r>
+          </w:p>
+        </w:tc>
+        <w:tc>
+          <w:tcPr>
+            <w:tcW w:w="989" w:type="dxa"/>
+          </w:tcPr>
+          <w:p>
+            <w:pPr>
+              <w:spacing w:before="100" w:beforeAutospacing="1" w:after="100" w:afterAutospacing="1"/>
+              <w:cnfStyle w:val="000000000000" w:firstRow="0" w:lastRow="0" w:firstColumn="0" w:lastColumn="0" w:oddVBand="0" w:evenVBand="0" w:oddHBand="0" w:evenHBand="0" w:firstRowFirstColumn="0" w:firstRowLastColumn="0" w:lastRowFirstColumn="0" w:lastRowLastColumn="0"/>
+              <w:rPr>
+                <w:rFonts w:ascii="Times New Roman" w:eastAsia="Times New Roman" w:hAnsi="Times New Roman" w:cs="Times New Roman"/>
+                <w:sz w:val="24"/>
+                <w:szCs w:val="24"/>
+              </w:rPr>
+            </w:pPr>
+            <w:r>
+              <w:rPr>
+                <w:rFonts w:ascii="Times New Roman" w:eastAsia="Times New Roman" w:hAnsi="Times New Roman" w:cs="Times New Roman"/>
+                <w:sz w:val="24"/>
+                <w:szCs w:val="24"/>
+              </w:rPr>
+              <w:t>4/27/13</w:t>
+            </w:r>
+          </w:p>
+        </w:tc>
+        <w:tc>
+          <w:tcPr>
+            <w:tcW w:w="3580" w:type="dxa"/>
+          </w:tcPr>
+          <w:p>
+            <w:pPr>
+              <w:spacing w:before="100" w:beforeAutospacing="1" w:after="100" w:afterAutospacing="1"/>
+              <w:cnfStyle w:val="000000000000" w:firstRow="0" w:lastRow="0" w:firstColumn="0" w:lastColumn="0" w:oddVBand="0" w:evenVBand="0" w:oddHBand="0" w:evenHBand="0" w:firstRowFirstColumn="0" w:firstRowLastColumn="0" w:lastRowFirstColumn="0" w:lastRowLastColumn="0"/>
+              <w:rPr>
+                <w:rFonts w:ascii="Times New Roman" w:eastAsia="Times New Roman" w:hAnsi="Times New Roman" w:cs="Times New Roman"/>
+                <w:sz w:val="24"/>
+                <w:szCs w:val="24"/>
+              </w:rPr>
+            </w:pPr>
+          </w:p>
+        </w:tc>
+        <w:sdt>
+          <w:sdtPr>
+            <w:rPr>
+              <w:rFonts w:ascii="MS Gothic" w:eastAsia="MS Gothic" w:hAnsi="MS Gothic" w:cs="Times New Roman" w:hint="eastAsia"/>
+              <w:sz w:val="24"/>
+              <w:szCs w:val="24"/>
+            </w:rPr>
+            <w:id w:val="-1028708194"/>
+            <w14:checkbox>
+              <w14:checked w14:val="1"/>
+              <w14:checkedState w14:val="2612" w14:font="MS Gothic"/>
+              <w14:uncheckedState w14:val="2610" w14:font="MS Gothic"/>
+            </w14:checkbox>
+          </w:sdtPr>
+          <w:sdtEndPr/>
+          <w:sdtContent>
+            <w:tc>
+              <w:tcPr>
+                <w:tcW w:w="1646" w:type="dxa"/>
+              </w:tcPr>
+              <w:p>
+                <w:pPr>
+                  <w:spacing w:before="100" w:beforeAutospacing="1" w:after="100" w:afterAutospacing="1"/>
+                  <w:jc w:val="center"/>
+                  <w:cnfStyle w:val="000000000000" w:firstRow="0" w:lastRow="0" w:firstColumn="0" w:lastColumn="0" w:oddVBand="0" w:evenVBand="0" w:oddHBand="0" w:evenHBand="0" w:firstRowFirstColumn="0" w:firstRowLastColumn="0" w:lastRowFirstColumn="0" w:lastRowLastColumn="0"/>
+                  <w:rPr>
+                    <w:rFonts w:ascii="MS Gothic" w:eastAsia="MS Gothic" w:hAnsi="MS Gothic" w:cs="Times New Roman"/>
+                    <w:sz w:val="24"/>
+                    <w:szCs w:val="24"/>
+                  </w:rPr>
+                </w:pPr>
+                <w:r>
+                  <w:rPr>
+                    <w:rFonts w:ascii="MS Gothic" w:eastAsia="MS Gothic" w:hAnsi="MS Gothic" w:cs="Times New Roman" w:hint="eastAsia"/>
+                    <w:sz w:val="24"/>
+                    <w:szCs w:val="24"/>
+                  </w:rPr>
+                  <w:t>☒</w:t>
+                </w:r>
+              </w:p>
+            </w:tc>
+          </w:sdtContent>
+        </w:sdt>
+      </w:tr>
+      <w:tr>
+        <w:trPr>
+          <w:cnfStyle w:val="000000100000" w:firstRow="0" w:lastRow="0" w:firstColumn="0" w:lastColumn="0" w:oddVBand="0" w:evenVBand="0" w:oddHBand="1" w:evenHBand="0" w:firstRowFirstColumn="0" w:firstRowLastColumn="0" w:lastRowFirstColumn="0" w:lastRowLastColumn="0"/>
+          <w:cantSplit/>
+        </w:trPr>
+        <w:tc>
+          <w:tcPr>
+            <w:cnfStyle w:val="001000000000" w:firstRow="0" w:lastRow="0" w:firstColumn="1" w:lastColumn="0" w:oddVBand="0" w:evenVBand="0" w:oddHBand="0" w:evenHBand="0" w:firstRowFirstColumn="0" w:firstRowLastColumn="0" w:lastRowFirstColumn="0" w:lastRowLastColumn="0"/>
+            <w:tcW w:w="3549" w:type="dxa"/>
+          </w:tcPr>
+          <w:p>
+            <w:pPr>
+              <w:spacing w:before="100" w:beforeAutospacing="1" w:after="100" w:afterAutospacing="1"/>
+              <w:rPr>
+                <w:rFonts w:ascii="Times New Roman" w:eastAsia="Times New Roman" w:hAnsi="Times New Roman" w:cs="Times New Roman"/>
+                <w:sz w:val="24"/>
+                <w:szCs w:val="24"/>
+              </w:rPr>
+            </w:pPr>
+            <w:r>
+              <w:rPr>
+                <w:rFonts w:ascii="Times New Roman" w:eastAsia="Times New Roman" w:hAnsi="Times New Roman" w:cs="Times New Roman"/>
+                <w:sz w:val="24"/>
+                <w:szCs w:val="24"/>
+              </w:rPr>
+              <w:t xml:space="preserve">Player </w:t>
+            </w:r>
+            <w:r>
+              <w:rPr>
+                <w:rFonts w:ascii="Times New Roman" w:eastAsia="Times New Roman" w:hAnsi="Times New Roman" w:cs="Times New Roman"/>
+                <w:sz w:val="24"/>
+                <w:szCs w:val="24"/>
+              </w:rPr>
+              <w:t>names on setup screen</w:t>
+            </w:r>
+          </w:p>
+        </w:tc>
+        <w:tc>
+          <w:tcPr>
+            <w:tcW w:w="989" w:type="dxa"/>
+          </w:tcPr>
+          <w:p>
+            <w:pPr>
+              <w:spacing w:before="100" w:beforeAutospacing="1" w:after="100" w:afterAutospacing="1"/>
+              <w:cnfStyle w:val="000000100000" w:firstRow="0" w:lastRow="0" w:firstColumn="0" w:lastColumn="0" w:oddVBand="0" w:evenVBand="0" w:oddHBand="1" w:evenHBand="0" w:firstRowFirstColumn="0" w:firstRowLastColumn="0" w:lastRowFirstColumn="0" w:lastRowLastColumn="0"/>
+              <w:rPr>
+                <w:rFonts w:ascii="Times New Roman" w:eastAsia="Times New Roman" w:hAnsi="Times New Roman" w:cs="Times New Roman"/>
+                <w:sz w:val="24"/>
+                <w:szCs w:val="24"/>
+              </w:rPr>
+            </w:pPr>
+          </w:p>
+        </w:tc>
+        <w:tc>
+          <w:tcPr>
+            <w:tcW w:w="3580" w:type="dxa"/>
+          </w:tcPr>
+          <w:p>
+            <w:pPr>
+              <w:spacing w:before="100" w:beforeAutospacing="1" w:after="100" w:afterAutospacing="1"/>
+              <w:cnfStyle w:val="000000100000" w:firstRow="0" w:lastRow="0" w:firstColumn="0" w:lastColumn="0" w:oddVBand="0" w:evenVBand="0" w:oddHBand="1" w:evenHBand="0" w:firstRowFirstColumn="0" w:firstRowLastColumn="0" w:lastRowFirstColumn="0" w:lastRowLastColumn="0"/>
+              <w:rPr>
+                <w:rFonts w:ascii="Times New Roman" w:eastAsia="Times New Roman" w:hAnsi="Times New Roman" w:cs="Times New Roman"/>
+                <w:sz w:val="24"/>
+                <w:szCs w:val="24"/>
+              </w:rPr>
+            </w:pPr>
+          </w:p>
+        </w:tc>
+        <w:sdt>
+          <w:sdtPr>
+            <w:rPr>
+              <w:rFonts w:ascii="MS Gothic" w:eastAsia="MS Gothic" w:hAnsi="MS Gothic" w:cs="Times New Roman" w:hint="eastAsia"/>
+              <w:sz w:val="24"/>
+              <w:szCs w:val="24"/>
+            </w:rPr>
+            <w:id w:val="1234886640"/>
+            <w14:checkbox>
+              <w14:checked w14:val="0"/>
+              <w14:checkedState w14:val="2612" w14:font="MS Gothic"/>
+              <w14:uncheckedState w14:val="2610" w14:font="MS Gothic"/>
+            </w14:checkbox>
+          </w:sdtPr>
+          <w:sdtEndPr/>
+          <w:sdtContent>
+            <w:tc>
+              <w:tcPr>
+                <w:tcW w:w="1646" w:type="dxa"/>
+              </w:tcPr>
+              <w:p>
+                <w:pPr>
+                  <w:spacing w:before="100" w:beforeAutospacing="1" w:after="100" w:afterAutospacing="1"/>
+                  <w:jc w:val="center"/>
+                  <w:cnfStyle w:val="000000100000" w:firstRow="0" w:lastRow="0" w:firstColumn="0" w:lastColumn="0" w:oddVBand="0" w:evenVBand="0" w:oddHBand="1" w:evenHBand="0" w:firstRowFirstColumn="0" w:firstRowLastColumn="0" w:lastRowFirstColumn="0" w:lastRowLastColumn="0"/>
+                  <w:rPr>
+                    <w:rFonts w:ascii="MS Gothic" w:eastAsia="MS Gothic" w:hAnsi="MS Gothic" w:cs="Times New Roman"/>
+                    <w:sz w:val="24"/>
+                    <w:szCs w:val="24"/>
+                  </w:rPr>
+                </w:pPr>
+                <w:r>
+                  <w:rPr>
+                    <w:rFonts w:ascii="MS Gothic" w:eastAsia="MS Gothic" w:hAnsi="MS Gothic" w:cs="Times New Roman" w:hint="eastAsia"/>
+                    <w:sz w:val="24"/>
+                    <w:szCs w:val="24"/>
+                  </w:rPr>
+                  <w:t>☐</w:t>
+                </w:r>
+              </w:p>
+            </w:tc>
+          </w:sdtContent>
+        </w:sdt>
+      </w:tr>
+      <w:tr>
+        <w:trPr>
+          <w:cantSplit/>
+        </w:trPr>
+        <w:tc>
+          <w:tcPr>
+            <w:cnfStyle w:val="001000000000" w:firstRow="0" w:lastRow="0" w:firstColumn="1" w:lastColumn="0" w:oddVBand="0" w:evenVBand="0" w:oddHBand="0" w:evenHBand="0" w:firstRowFirstColumn="0" w:firstRowLastColumn="0" w:lastRowFirstColumn="0" w:lastRowLastColumn="0"/>
+            <w:tcW w:w="3549" w:type="dxa"/>
+          </w:tcPr>
+          <w:p>
+            <w:pPr>
+              <w:spacing w:before="100" w:beforeAutospacing="1" w:after="100" w:afterAutospacing="1"/>
+              <w:rPr>
+                <w:rFonts w:ascii="Times New Roman" w:eastAsia="Times New Roman" w:hAnsi="Times New Roman" w:cs="Times New Roman"/>
+                <w:sz w:val="24"/>
+                <w:szCs w:val="24"/>
+              </w:rPr>
+            </w:pPr>
+            <w:r>
+              <w:rPr>
+                <w:rFonts w:ascii="Times New Roman" w:eastAsia="Times New Roman" w:hAnsi="Times New Roman" w:cs="Times New Roman"/>
+                <w:sz w:val="24"/>
+                <w:szCs w:val="24"/>
+              </w:rPr>
+              <w:t>Game object</w:t>
+            </w:r>
+          </w:p>
+        </w:tc>
+        <w:tc>
+          <w:tcPr>
+            <w:tcW w:w="989" w:type="dxa"/>
+          </w:tcPr>
+          <w:p>
+            <w:pPr>
+              <w:spacing w:before="100" w:beforeAutospacing="1" w:after="100" w:afterAutospacing="1"/>
+              <w:cnfStyle w:val="000000000000" w:firstRow="0" w:lastRow="0" w:firstColumn="0" w:lastColumn="0" w:oddVBand="0" w:evenVBand="0" w:oddHBand="0" w:evenHBand="0" w:firstRowFirstColumn="0" w:firstRowLastColumn="0" w:lastRowFirstColumn="0" w:lastRowLastColumn="0"/>
+              <w:rPr>
+                <w:rFonts w:ascii="Times New Roman" w:eastAsia="Times New Roman" w:hAnsi="Times New Roman" w:cs="Times New Roman"/>
+                <w:sz w:val="24"/>
+                <w:szCs w:val="24"/>
+              </w:rPr>
+            </w:pPr>
+          </w:p>
+        </w:tc>
+        <w:tc>
+          <w:tcPr>
+            <w:tcW w:w="3580" w:type="dxa"/>
+          </w:tcPr>
+          <w:p>
+            <w:pPr>
+              <w:spacing w:before="100" w:beforeAutospacing="1" w:after="100" w:afterAutospacing="1"/>
+              <w:cnfStyle w:val="000000000000" w:firstRow="0" w:lastRow="0" w:firstColumn="0" w:lastColumn="0" w:oddVBand="0" w:evenVBand="0" w:oddHBand="0" w:evenHBand="0" w:firstRowFirstColumn="0" w:firstRowLastColumn="0" w:lastRowFirstColumn="0" w:lastRowLastColumn="0"/>
+              <w:rPr>
+                <w:rFonts w:ascii="Times New Roman" w:eastAsia="Times New Roman" w:hAnsi="Times New Roman" w:cs="Times New Roman"/>
+                <w:sz w:val="24"/>
+                <w:szCs w:val="24"/>
+              </w:rPr>
+            </w:pPr>
+            <w:r>
+              <w:rPr>
+                <w:rFonts w:ascii="Times New Roman" w:eastAsia="Times New Roman" w:hAnsi="Times New Roman" w:cs="Times New Roman"/>
+                <w:sz w:val="24"/>
+                <w:szCs w:val="24"/>
+              </w:rPr>
+              <w:t>Battlefield, player 1 &amp; 2, player 1&amp;2 decks, player 1 &amp;2 discard pile, player 1&amp; 2 squads</w:t>
+            </w:r>
+            <w:bookmarkStart w:id="7" w:name="_GoBack"/>
+            <w:bookmarkEnd w:id="7"/>
+          </w:p>
+        </w:tc>
+        <w:sdt>
+          <w:sdtPr>
+            <w:rPr>
+              <w:rFonts w:ascii="MS Gothic" w:eastAsia="MS Gothic" w:hAnsi="MS Gothic" w:cs="Times New Roman" w:hint="eastAsia"/>
+              <w:sz w:val="24"/>
+              <w:szCs w:val="24"/>
+            </w:rPr>
+            <w:id w:val="-124621863"/>
+            <w14:checkbox>
+              <w14:checked w14:val="0"/>
+              <w14:checkedState w14:val="2612" w14:font="MS Gothic"/>
+              <w14:uncheckedState w14:val="2610" w14:font="MS Gothic"/>
+            </w14:checkbox>
+          </w:sdtPr>
+          <w:sdtEndPr/>
+          <w:sdtContent>
+            <w:tc>
+              <w:tcPr>
+                <w:tcW w:w="1646" w:type="dxa"/>
+              </w:tcPr>
+              <w:p>
+                <w:pPr>
+                  <w:spacing w:before="100" w:beforeAutospacing="1" w:after="100" w:afterAutospacing="1"/>
+                  <w:jc w:val="center"/>
+                  <w:cnfStyle w:val="000000000000" w:firstRow="0" w:lastRow="0" w:firstColumn="0" w:lastColumn="0" w:oddVBand="0" w:evenVBand="0" w:oddHBand="0" w:evenHBand="0" w:firstRowFirstColumn="0" w:firstRowLastColumn="0" w:lastRowFirstColumn="0" w:lastRowLastColumn="0"/>
+                  <w:rPr>
+                    <w:rFonts w:ascii="MS Gothic" w:eastAsia="MS Gothic" w:hAnsi="MS Gothic" w:cs="Times New Roman"/>
                     <w:sz w:val="24"/>
                     <w:szCs w:val="24"/>
                   </w:rPr>
@@ -2841,7 +3309,7 @@
                 <w:sz w:val="24"/>
                 <w:szCs w:val="24"/>
               </w:rPr>
-              <w:t>Player squad structure</w:t>
+              <w:t>Randomize who goes first</w:t>
             </w:r>
           </w:p>
         </w:tc>
@@ -2859,6 +3327,110 @@
                 <w:szCs w:val="24"/>
               </w:rPr>
             </w:pPr>
+          </w:p>
+        </w:tc>
+        <w:tc>
+          <w:tcPr>
+            <w:tcW w:w="3580" w:type="dxa"/>
+          </w:tcPr>
+          <w:p>
+            <w:pPr>
+              <w:spacing w:before="100" w:beforeAutospacing="1" w:after="100" w:afterAutospacing="1"/>
+              <w:cnfStyle w:val="000000100000" w:firstRow="0" w:lastRow="0" w:firstColumn="0" w:lastColumn="0" w:oddVBand="0" w:evenVBand="0" w:oddHBand="1" w:evenHBand="0" w:firstRowFirstColumn="0" w:firstRowLastColumn="0" w:lastRowFirstColumn="0" w:lastRowLastColumn="0"/>
+              <w:rPr>
+                <w:rFonts w:ascii="Times New Roman" w:eastAsia="Times New Roman" w:hAnsi="Times New Roman" w:cs="Times New Roman"/>
+                <w:sz w:val="24"/>
+                <w:szCs w:val="24"/>
+              </w:rPr>
+            </w:pPr>
+          </w:p>
+        </w:tc>
+        <w:sdt>
+          <w:sdtPr>
+            <w:rPr>
+              <w:rFonts w:ascii="MS Gothic" w:eastAsia="MS Gothic" w:hAnsi="MS Gothic" w:cs="Times New Roman" w:hint="eastAsia"/>
+              <w:sz w:val="24"/>
+              <w:szCs w:val="24"/>
+            </w:rPr>
+            <w:id w:val="2146762087"/>
+            <w14:checkbox>
+              <w14:checked w14:val="0"/>
+              <w14:checkedState w14:val="2612" w14:font="MS Gothic"/>
+              <w14:uncheckedState w14:val="2610" w14:font="MS Gothic"/>
+            </w14:checkbox>
+          </w:sdtPr>
+          <w:sdtEndPr/>
+          <w:sdtContent>
+            <w:tc>
+              <w:tcPr>
+                <w:tcW w:w="1646" w:type="dxa"/>
+              </w:tcPr>
+              <w:p>
+                <w:pPr>
+                  <w:spacing w:before="100" w:beforeAutospacing="1" w:after="100" w:afterAutospacing="1"/>
+                  <w:jc w:val="center"/>
+                  <w:cnfStyle w:val="000000100000" w:firstRow="0" w:lastRow="0" w:firstColumn="0" w:lastColumn="0" w:oddVBand="0" w:evenVBand="0" w:oddHBand="1" w:evenHBand="0" w:firstRowFirstColumn="0" w:firstRowLastColumn="0" w:lastRowFirstColumn="0" w:lastRowLastColumn="0"/>
+                  <w:rPr>
+                    <w:rFonts w:ascii="MS Gothic" w:eastAsia="MS Gothic" w:hAnsi="MS Gothic" w:cs="Times New Roman"/>
+                    <w:sz w:val="24"/>
+                    <w:szCs w:val="24"/>
+                  </w:rPr>
+                </w:pPr>
+                <w:r>
+                  <w:rPr>
+                    <w:rFonts w:ascii="MS Gothic" w:eastAsia="MS Gothic" w:hAnsi="MS Gothic" w:cs="Times New Roman" w:hint="eastAsia"/>
+                    <w:sz w:val="24"/>
+                    <w:szCs w:val="24"/>
+                  </w:rPr>
+                  <w:t>☐</w:t>
+                </w:r>
+              </w:p>
+            </w:tc>
+          </w:sdtContent>
+        </w:sdt>
+      </w:tr>
+      <w:tr>
+        <w:trPr>
+          <w:cantSplit/>
+        </w:trPr>
+        <w:tc>
+          <w:tcPr>
+            <w:cnfStyle w:val="001000000000" w:firstRow="0" w:lastRow="0" w:firstColumn="1" w:lastColumn="0" w:oddVBand="0" w:evenVBand="0" w:oddHBand="0" w:evenHBand="0" w:firstRowFirstColumn="0" w:firstRowLastColumn="0" w:lastRowFirstColumn="0" w:lastRowLastColumn="0"/>
+            <w:tcW w:w="3549" w:type="dxa"/>
+          </w:tcPr>
+          <w:p>
+            <w:pPr>
+              <w:spacing w:before="100" w:beforeAutospacing="1" w:after="100" w:afterAutospacing="1"/>
+              <w:rPr>
+                <w:rFonts w:ascii="Times New Roman" w:eastAsia="Times New Roman" w:hAnsi="Times New Roman" w:cs="Times New Roman"/>
+                <w:sz w:val="24"/>
+                <w:szCs w:val="24"/>
+              </w:rPr>
+            </w:pPr>
+            <w:r>
+              <w:rPr>
+                <w:rFonts w:ascii="Times New Roman" w:eastAsia="Times New Roman" w:hAnsi="Times New Roman" w:cs="Times New Roman"/>
+                <w:sz w:val="24"/>
+                <w:szCs w:val="24"/>
+              </w:rPr>
+              <w:t>Display Units for Placement</w:t>
+            </w:r>
+          </w:p>
+        </w:tc>
+        <w:tc>
+          <w:tcPr>
+            <w:tcW w:w="989" w:type="dxa"/>
+          </w:tcPr>
+          <w:p>
+            <w:pPr>
+              <w:spacing w:before="100" w:beforeAutospacing="1" w:after="100" w:afterAutospacing="1"/>
+              <w:cnfStyle w:val="000000000000" w:firstRow="0" w:lastRow="0" w:firstColumn="0" w:lastColumn="0" w:oddVBand="0" w:evenVBand="0" w:oddHBand="0" w:evenHBand="0" w:firstRowFirstColumn="0" w:firstRowLastColumn="0" w:lastRowFirstColumn="0" w:lastRowLastColumn="0"/>
+              <w:rPr>
+                <w:rFonts w:ascii="Times New Roman" w:eastAsia="Times New Roman" w:hAnsi="Times New Roman" w:cs="Times New Roman"/>
+                <w:sz w:val="24"/>
+                <w:szCs w:val="24"/>
+              </w:rPr>
+            </w:pPr>
             <w:r>
               <w:rPr>
                 <w:rFonts w:ascii="Times New Roman" w:eastAsia="Times New Roman" w:hAnsi="Times New Roman" w:cs="Times New Roman"/>
@@ -2876,7 +3448,7 @@
           <w:p>
             <w:pPr>
               <w:spacing w:before="100" w:beforeAutospacing="1" w:after="100" w:afterAutospacing="1"/>
-              <w:cnfStyle w:val="000000100000" w:firstRow="0" w:lastRow="0" w:firstColumn="0" w:lastColumn="0" w:oddVBand="0" w:evenVBand="0" w:oddHBand="1" w:evenHBand="0" w:firstRowFirstColumn="0" w:firstRowLastColumn="0" w:lastRowFirstColumn="0" w:lastRowLastColumn="0"/>
+              <w:cnfStyle w:val="000000000000" w:firstRow="0" w:lastRow="0" w:firstColumn="0" w:lastColumn="0" w:oddVBand="0" w:evenVBand="0" w:oddHBand="0" w:evenHBand="0" w:firstRowFirstColumn="0" w:firstRowLastColumn="0" w:lastRowFirstColumn="0" w:lastRowLastColumn="0"/>
               <w:rPr>
                 <w:rFonts w:ascii="Times New Roman" w:eastAsia="Times New Roman" w:hAnsi="Times New Roman" w:cs="Times New Roman"/>
                 <w:sz w:val="24"/>
@@ -2892,7 +3464,7 @@
               <w:sz w:val="24"/>
               <w:szCs w:val="24"/>
             </w:rPr>
-            <w:id w:val="1623269708"/>
+            <w:id w:val="344759811"/>
             <w14:checkbox>
               <w14:checked w14:val="1"/>
               <w14:checkedState w14:val="2612" w14:font="MS Gothic"/>
@@ -2908,7 +3480,7 @@
                 <w:pPr>
                   <w:spacing w:before="100" w:beforeAutospacing="1" w:after="100" w:afterAutospacing="1"/>
                   <w:jc w:val="center"/>
-                  <w:cnfStyle w:val="000000100000" w:firstRow="0" w:lastRow="0" w:firstColumn="0" w:lastColumn="0" w:oddVBand="0" w:evenVBand="0" w:oddHBand="1" w:evenHBand="0" w:firstRowFirstColumn="0" w:firstRowLastColumn="0" w:lastRowFirstColumn="0" w:lastRowLastColumn="0"/>
+                  <w:cnfStyle w:val="000000000000" w:firstRow="0" w:lastRow="0" w:firstColumn="0" w:lastColumn="0" w:oddVBand="0" w:evenVBand="0" w:oddHBand="0" w:evenHBand="0" w:firstRowFirstColumn="0" w:firstRowLastColumn="0" w:lastRowFirstColumn="0" w:lastRowLastColumn="0"/>
                   <w:rPr>
                     <w:rFonts w:ascii="MS Gothic" w:eastAsia="MS Gothic" w:hAnsi="MS Gothic" w:cs="Times New Roman" w:hint="eastAsia"/>
                     <w:sz w:val="24"/>
@@ -2930,6 +3502,7 @@
       </w:tr>
       <w:tr>
         <w:trPr>
+          <w:cnfStyle w:val="000000100000" w:firstRow="0" w:lastRow="0" w:firstColumn="0" w:lastColumn="0" w:oddVBand="0" w:evenVBand="0" w:oddHBand="1" w:evenHBand="0" w:firstRowFirstColumn="0" w:firstRowLastColumn="0" w:lastRowFirstColumn="0" w:lastRowLastColumn="0"/>
           <w:cantSplit/>
         </w:trPr>
         <w:tc>
@@ -2952,7 +3525,112 @@
                 <w:sz w:val="24"/>
                 <w:szCs w:val="24"/>
               </w:rPr>
-              <w:t>Player Deck Structure</w:t>
+              <w:lastRenderedPageBreak/>
+              <w:t>Unit placement</w:t>
+            </w:r>
+          </w:p>
+        </w:tc>
+        <w:tc>
+          <w:tcPr>
+            <w:tcW w:w="989" w:type="dxa"/>
+          </w:tcPr>
+          <w:p>
+            <w:pPr>
+              <w:spacing w:before="100" w:beforeAutospacing="1" w:after="100" w:afterAutospacing="1"/>
+              <w:cnfStyle w:val="000000100000" w:firstRow="0" w:lastRow="0" w:firstColumn="0" w:lastColumn="0" w:oddVBand="0" w:evenVBand="0" w:oddHBand="1" w:evenHBand="0" w:firstRowFirstColumn="0" w:firstRowLastColumn="0" w:lastRowFirstColumn="0" w:lastRowLastColumn="0"/>
+              <w:rPr>
+                <w:rFonts w:ascii="Times New Roman" w:eastAsia="Times New Roman" w:hAnsi="Times New Roman" w:cs="Times New Roman"/>
+                <w:sz w:val="24"/>
+                <w:szCs w:val="24"/>
+              </w:rPr>
+            </w:pPr>
+          </w:p>
+        </w:tc>
+        <w:tc>
+          <w:tcPr>
+            <w:tcW w:w="3580" w:type="dxa"/>
+          </w:tcPr>
+          <w:p>
+            <w:pPr>
+              <w:spacing w:before="100" w:beforeAutospacing="1" w:after="100" w:afterAutospacing="1"/>
+              <w:cnfStyle w:val="000000100000" w:firstRow="0" w:lastRow="0" w:firstColumn="0" w:lastColumn="0" w:oddVBand="0" w:evenVBand="0" w:oddHBand="1" w:evenHBand="0" w:firstRowFirstColumn="0" w:firstRowLastColumn="0" w:lastRowFirstColumn="0" w:lastRowLastColumn="0"/>
+              <w:rPr>
+                <w:rFonts w:ascii="Times New Roman" w:eastAsia="Times New Roman" w:hAnsi="Times New Roman" w:cs="Times New Roman"/>
+                <w:sz w:val="24"/>
+                <w:szCs w:val="24"/>
+              </w:rPr>
+            </w:pPr>
+          </w:p>
+        </w:tc>
+        <w:sdt>
+          <w:sdtPr>
+            <w:rPr>
+              <w:rFonts w:ascii="MS Gothic" w:eastAsia="MS Gothic" w:hAnsi="MS Gothic" w:cs="Times New Roman" w:hint="eastAsia"/>
+              <w:sz w:val="24"/>
+              <w:szCs w:val="24"/>
+            </w:rPr>
+            <w:id w:val="1571538463"/>
+            <w14:checkbox>
+              <w14:checked w14:val="0"/>
+              <w14:checkedState w14:val="2612" w14:font="MS Gothic"/>
+              <w14:uncheckedState w14:val="2610" w14:font="MS Gothic"/>
+            </w14:checkbox>
+          </w:sdtPr>
+          <w:sdtEndPr/>
+          <w:sdtContent>
+            <w:tc>
+              <w:tcPr>
+                <w:tcW w:w="1646" w:type="dxa"/>
+              </w:tcPr>
+              <w:p>
+                <w:pPr>
+                  <w:spacing w:before="100" w:beforeAutospacing="1" w:after="100" w:afterAutospacing="1"/>
+                  <w:jc w:val="center"/>
+                  <w:cnfStyle w:val="000000100000" w:firstRow="0" w:lastRow="0" w:firstColumn="0" w:lastColumn="0" w:oddVBand="0" w:evenVBand="0" w:oddHBand="1" w:evenHBand="0" w:firstRowFirstColumn="0" w:firstRowLastColumn="0" w:lastRowFirstColumn="0" w:lastRowLastColumn="0"/>
+                  <w:rPr>
+                    <w:rFonts w:ascii="MS Gothic" w:eastAsia="MS Gothic" w:hAnsi="MS Gothic" w:cs="Times New Roman"/>
+                    <w:sz w:val="24"/>
+                    <w:szCs w:val="24"/>
+                  </w:rPr>
+                </w:pPr>
+                <w:r>
+                  <w:rPr>
+                    <w:rFonts w:ascii="MS Gothic" w:eastAsia="MS Gothic" w:hAnsi="MS Gothic" w:cs="Times New Roman" w:hint="eastAsia"/>
+                    <w:sz w:val="24"/>
+                    <w:szCs w:val="24"/>
+                  </w:rPr>
+                  <w:t>☐</w:t>
+                </w:r>
+              </w:p>
+            </w:tc>
+          </w:sdtContent>
+        </w:sdt>
+      </w:tr>
+      <w:tr>
+        <w:trPr>
+          <w:cantSplit/>
+        </w:trPr>
+        <w:tc>
+          <w:tcPr>
+            <w:cnfStyle w:val="001000000000" w:firstRow="0" w:lastRow="0" w:firstColumn="1" w:lastColumn="0" w:oddVBand="0" w:evenVBand="0" w:oddHBand="0" w:evenHBand="0" w:firstRowFirstColumn="0" w:firstRowLastColumn="0" w:lastRowFirstColumn="0" w:lastRowLastColumn="0"/>
+            <w:tcW w:w="3549" w:type="dxa"/>
+          </w:tcPr>
+          <w:p>
+            <w:pPr>
+              <w:spacing w:before="100" w:beforeAutospacing="1" w:after="100" w:afterAutospacing="1"/>
+              <w:rPr>
+                <w:rFonts w:ascii="Times New Roman" w:eastAsia="Times New Roman" w:hAnsi="Times New Roman" w:cs="Times New Roman"/>
+                <w:sz w:val="24"/>
+                <w:szCs w:val="24"/>
+              </w:rPr>
+            </w:pPr>
+            <w:r>
+              <w:rPr>
+                <w:rFonts w:ascii="Times New Roman" w:eastAsia="Times New Roman" w:hAnsi="Times New Roman" w:cs="Times New Roman"/>
+                <w:sz w:val="24"/>
+                <w:szCs w:val="24"/>
+              </w:rPr>
+              <w:t>Player chooses unit to activate</w:t>
             </w:r>
           </w:p>
         </w:tc>
@@ -2995,13 +3673,14 @@
               <w:sz w:val="24"/>
               <w:szCs w:val="24"/>
             </w:rPr>
-            <w:id w:val="-1028708194"/>
+            <w:id w:val="-1343926715"/>
             <w14:checkbox>
               <w14:checked w14:val="0"/>
               <w14:checkedState w14:val="2612" w14:font="MS Gothic"/>
               <w14:uncheckedState w14:val="2610" w14:font="MS Gothic"/>
             </w14:checkbox>
           </w:sdtPr>
+          <w:sdtEndPr/>
           <w:sdtContent>
             <w:tc>
               <w:tcPr>
@@ -3013,7 +3692,7 @@
                   <w:jc w:val="center"/>
                   <w:cnfStyle w:val="000000000000" w:firstRow="0" w:lastRow="0" w:firstColumn="0" w:lastColumn="0" w:oddVBand="0" w:evenVBand="0" w:oddHBand="0" w:evenHBand="0" w:firstRowFirstColumn="0" w:firstRowLastColumn="0" w:lastRowFirstColumn="0" w:lastRowLastColumn="0"/>
                   <w:rPr>
-                    <w:rFonts w:ascii="MS Gothic" w:eastAsia="MS Gothic" w:hAnsi="MS Gothic" w:cs="Times New Roman" w:hint="eastAsia"/>
+                    <w:rFonts w:ascii="MS Gothic" w:eastAsia="MS Gothic" w:hAnsi="MS Gothic" w:cs="Times New Roman"/>
                     <w:sz w:val="24"/>
                     <w:szCs w:val="24"/>
                   </w:rPr>
@@ -3056,15 +3735,7 @@
                 <w:sz w:val="24"/>
                 <w:szCs w:val="24"/>
               </w:rPr>
-              <w:t xml:space="preserve">Player </w:t>
-            </w:r>
-            <w:r>
-              <w:rPr>
-                <w:rFonts w:ascii="Times New Roman" w:eastAsia="Times New Roman" w:hAnsi="Times New Roman" w:cs="Times New Roman"/>
-                <w:sz w:val="24"/>
-                <w:szCs w:val="24"/>
-              </w:rPr>
-              <w:t>names on setup screen</w:t>
+              <w:t>Cards drawn for selected unit</w:t>
             </w:r>
           </w:p>
         </w:tc>
@@ -3107,13 +3778,14 @@
               <w:sz w:val="24"/>
               <w:szCs w:val="24"/>
             </w:rPr>
-            <w:id w:val="1234886640"/>
+            <w:id w:val="-1522469545"/>
             <w14:checkbox>
               <w14:checked w14:val="0"/>
               <w14:checkedState w14:val="2612" w14:font="MS Gothic"/>
               <w14:uncheckedState w14:val="2610" w14:font="MS Gothic"/>
             </w14:checkbox>
           </w:sdtPr>
+          <w:sdtEndPr/>
           <w:sdtContent>
             <w:tc>
               <w:tcPr>
@@ -3125,7 +3797,7 @@
                   <w:jc w:val="center"/>
                   <w:cnfStyle w:val="000000100000" w:firstRow="0" w:lastRow="0" w:firstColumn="0" w:lastColumn="0" w:oddVBand="0" w:evenVBand="0" w:oddHBand="1" w:evenHBand="0" w:firstRowFirstColumn="0" w:firstRowLastColumn="0" w:lastRowFirstColumn="0" w:lastRowLastColumn="0"/>
                   <w:rPr>
-                    <w:rFonts w:ascii="MS Gothic" w:eastAsia="MS Gothic" w:hAnsi="MS Gothic" w:cs="Times New Roman" w:hint="eastAsia"/>
+                    <w:rFonts w:ascii="MS Gothic" w:eastAsia="MS Gothic" w:hAnsi="MS Gothic" w:cs="Times New Roman"/>
                     <w:sz w:val="24"/>
                     <w:szCs w:val="24"/>
                   </w:rPr>
@@ -3167,7 +3839,7 @@
                 <w:sz w:val="24"/>
                 <w:szCs w:val="24"/>
               </w:rPr>
-              <w:t>Game object</w:t>
+              <w:t>Unit expends cards on actions</w:t>
             </w:r>
           </w:p>
         </w:tc>
@@ -3201,16 +3873,6 @@
                 <w:szCs w:val="24"/>
               </w:rPr>
             </w:pPr>
-            <w:r>
-              <w:rPr>
-                <w:rFonts w:ascii="Times New Roman" w:eastAsia="Times New Roman" w:hAnsi="Times New Roman" w:cs="Times New Roman"/>
-                <w:sz w:val="24"/>
-                <w:szCs w:val="24"/>
-              </w:rPr>
-              <w:t>Battlefield, player 1 &amp; 2, player 1&amp;2 decks, player 1 &amp;2 discard pile, player 1&amp; 2 squads</w:t>
-            </w:r>
-            <w:bookmarkStart w:id="7" w:name="_GoBack"/>
-            <w:bookmarkEnd w:id="7"/>
           </w:p>
         </w:tc>
         <w:sdt>
@@ -3220,13 +3882,14 @@
               <w:sz w:val="24"/>
               <w:szCs w:val="24"/>
             </w:rPr>
-            <w:id w:val="-124621863"/>
+            <w:id w:val="-1052928349"/>
             <w14:checkbox>
               <w14:checked w14:val="0"/>
               <w14:checkedState w14:val="2612" w14:font="MS Gothic"/>
               <w14:uncheckedState w14:val="2610" w14:font="MS Gothic"/>
             </w14:checkbox>
           </w:sdtPr>
+          <w:sdtEndPr/>
           <w:sdtContent>
             <w:tc>
               <w:tcPr>
@@ -3238,7 +3901,7 @@
                   <w:jc w:val="center"/>
                   <w:cnfStyle w:val="000000000000" w:firstRow="0" w:lastRow="0" w:firstColumn="0" w:lastColumn="0" w:oddVBand="0" w:evenVBand="0" w:oddHBand="0" w:evenHBand="0" w:firstRowFirstColumn="0" w:firstRowLastColumn="0" w:lastRowFirstColumn="0" w:lastRowLastColumn="0"/>
                   <w:rPr>
-                    <w:rFonts w:ascii="MS Gothic" w:eastAsia="MS Gothic" w:hAnsi="MS Gothic" w:cs="Times New Roman" w:hint="eastAsia"/>
+                    <w:rFonts w:ascii="MS Gothic" w:eastAsia="MS Gothic" w:hAnsi="MS Gothic" w:cs="Times New Roman"/>
                     <w:sz w:val="24"/>
                     <w:szCs w:val="24"/>
                   </w:rPr>
@@ -3281,7 +3944,7 @@
                 <w:sz w:val="24"/>
                 <w:szCs w:val="24"/>
               </w:rPr>
-              <w:t>Randomize who goes first</w:t>
+              <w:t>Turn switches to next player</w:t>
             </w:r>
           </w:p>
         </w:tc>
@@ -3324,13 +3987,14 @@
               <w:sz w:val="24"/>
               <w:szCs w:val="24"/>
             </w:rPr>
-            <w:id w:val="2146762087"/>
+            <w:id w:val="1743532901"/>
             <w14:checkbox>
               <w14:checked w14:val="0"/>
               <w14:checkedState w14:val="2612" w14:font="MS Gothic"/>
               <w14:uncheckedState w14:val="2610" w14:font="MS Gothic"/>
             </w14:checkbox>
           </w:sdtPr>
+          <w:sdtEndPr/>
           <w:sdtContent>
             <w:tc>
               <w:tcPr>
@@ -3342,7 +4006,7 @@
                   <w:jc w:val="center"/>
                   <w:cnfStyle w:val="000000100000" w:firstRow="0" w:lastRow="0" w:firstColumn="0" w:lastColumn="0" w:oddVBand="0" w:evenVBand="0" w:oddHBand="1" w:evenHBand="0" w:firstRowFirstColumn="0" w:firstRowLastColumn="0" w:lastRowFirstColumn="0" w:lastRowLastColumn="0"/>
                   <w:rPr>
-                    <w:rFonts w:ascii="MS Gothic" w:eastAsia="MS Gothic" w:hAnsi="MS Gothic" w:cs="Times New Roman" w:hint="eastAsia"/>
+                    <w:rFonts w:ascii="MS Gothic" w:eastAsia="MS Gothic" w:hAnsi="MS Gothic" w:cs="Times New Roman"/>
                     <w:sz w:val="24"/>
                     <w:szCs w:val="24"/>
                   </w:rPr>
@@ -3384,7 +4048,7 @@
                 <w:sz w:val="24"/>
                 <w:szCs w:val="24"/>
               </w:rPr>
-              <w:t>Unit placement</w:t>
+              <w:t>Game over when last unit is removed from a single player</w:t>
             </w:r>
           </w:p>
         </w:tc>
@@ -3412,525 +4076,6 @@
             <w:pPr>
               <w:spacing w:before="100" w:beforeAutospacing="1" w:after="100" w:afterAutospacing="1"/>
               <w:cnfStyle w:val="000000000000" w:firstRow="0" w:lastRow="0" w:firstColumn="0" w:lastColumn="0" w:oddVBand="0" w:evenVBand="0" w:oddHBand="0" w:evenHBand="0" w:firstRowFirstColumn="0" w:firstRowLastColumn="0" w:lastRowFirstColumn="0" w:lastRowLastColumn="0"/>
-              <w:rPr>
-                <w:rFonts w:ascii="Times New Roman" w:eastAsia="Times New Roman" w:hAnsi="Times New Roman" w:cs="Times New Roman"/>
-                <w:sz w:val="24"/>
-                <w:szCs w:val="24"/>
-              </w:rPr>
-            </w:pPr>
-          </w:p>
-        </w:tc>
-        <w:sdt>
-          <w:sdtPr>
-            <w:rPr>
-              <w:rFonts w:ascii="MS Gothic" w:eastAsia="MS Gothic" w:hAnsi="MS Gothic" w:cs="Times New Roman" w:hint="eastAsia"/>
-              <w:sz w:val="24"/>
-              <w:szCs w:val="24"/>
-            </w:rPr>
-            <w:id w:val="1571538463"/>
-            <w14:checkbox>
-              <w14:checked w14:val="0"/>
-              <w14:checkedState w14:val="2612" w14:font="MS Gothic"/>
-              <w14:uncheckedState w14:val="2610" w14:font="MS Gothic"/>
-            </w14:checkbox>
-          </w:sdtPr>
-          <w:sdtContent>
-            <w:tc>
-              <w:tcPr>
-                <w:tcW w:w="1646" w:type="dxa"/>
-              </w:tcPr>
-              <w:p>
-                <w:pPr>
-                  <w:spacing w:before="100" w:beforeAutospacing="1" w:after="100" w:afterAutospacing="1"/>
-                  <w:jc w:val="center"/>
-                  <w:cnfStyle w:val="000000000000" w:firstRow="0" w:lastRow="0" w:firstColumn="0" w:lastColumn="0" w:oddVBand="0" w:evenVBand="0" w:oddHBand="0" w:evenHBand="0" w:firstRowFirstColumn="0" w:firstRowLastColumn="0" w:lastRowFirstColumn="0" w:lastRowLastColumn="0"/>
-                  <w:rPr>
-                    <w:rFonts w:ascii="MS Gothic" w:eastAsia="MS Gothic" w:hAnsi="MS Gothic" w:cs="Times New Roman" w:hint="eastAsia"/>
-                    <w:sz w:val="24"/>
-                    <w:szCs w:val="24"/>
-                  </w:rPr>
-                </w:pPr>
-                <w:r>
-                  <w:rPr>
-                    <w:rFonts w:ascii="MS Gothic" w:eastAsia="MS Gothic" w:hAnsi="MS Gothic" w:cs="Times New Roman" w:hint="eastAsia"/>
-                    <w:sz w:val="24"/>
-                    <w:szCs w:val="24"/>
-                  </w:rPr>
-                  <w:t>☐</w:t>
-                </w:r>
-              </w:p>
-            </w:tc>
-          </w:sdtContent>
-        </w:sdt>
-      </w:tr>
-      <w:tr>
-        <w:trPr>
-          <w:cnfStyle w:val="000000100000" w:firstRow="0" w:lastRow="0" w:firstColumn="0" w:lastColumn="0" w:oddVBand="0" w:evenVBand="0" w:oddHBand="1" w:evenHBand="0" w:firstRowFirstColumn="0" w:firstRowLastColumn="0" w:lastRowFirstColumn="0" w:lastRowLastColumn="0"/>
-          <w:cantSplit/>
-        </w:trPr>
-        <w:tc>
-          <w:tcPr>
-            <w:cnfStyle w:val="001000000000" w:firstRow="0" w:lastRow="0" w:firstColumn="1" w:lastColumn="0" w:oddVBand="0" w:evenVBand="0" w:oddHBand="0" w:evenHBand="0" w:firstRowFirstColumn="0" w:firstRowLastColumn="0" w:lastRowFirstColumn="0" w:lastRowLastColumn="0"/>
-            <w:tcW w:w="3549" w:type="dxa"/>
-          </w:tcPr>
-          <w:p>
-            <w:pPr>
-              <w:spacing w:before="100" w:beforeAutospacing="1" w:after="100" w:afterAutospacing="1"/>
-              <w:rPr>
-                <w:rFonts w:ascii="Times New Roman" w:eastAsia="Times New Roman" w:hAnsi="Times New Roman" w:cs="Times New Roman"/>
-                <w:sz w:val="24"/>
-                <w:szCs w:val="24"/>
-              </w:rPr>
-            </w:pPr>
-            <w:r>
-              <w:rPr>
-                <w:rFonts w:ascii="Times New Roman" w:eastAsia="Times New Roman" w:hAnsi="Times New Roman" w:cs="Times New Roman"/>
-                <w:sz w:val="24"/>
-                <w:szCs w:val="24"/>
-              </w:rPr>
-              <w:lastRenderedPageBreak/>
-              <w:t>Player chooses unit to activate</w:t>
-            </w:r>
-          </w:p>
-        </w:tc>
-        <w:tc>
-          <w:tcPr>
-            <w:tcW w:w="989" w:type="dxa"/>
-          </w:tcPr>
-          <w:p>
-            <w:pPr>
-              <w:spacing w:before="100" w:beforeAutospacing="1" w:after="100" w:afterAutospacing="1"/>
-              <w:cnfStyle w:val="000000100000" w:firstRow="0" w:lastRow="0" w:firstColumn="0" w:lastColumn="0" w:oddVBand="0" w:evenVBand="0" w:oddHBand="1" w:evenHBand="0" w:firstRowFirstColumn="0" w:firstRowLastColumn="0" w:lastRowFirstColumn="0" w:lastRowLastColumn="0"/>
-              <w:rPr>
-                <w:rFonts w:ascii="Times New Roman" w:eastAsia="Times New Roman" w:hAnsi="Times New Roman" w:cs="Times New Roman"/>
-                <w:sz w:val="24"/>
-                <w:szCs w:val="24"/>
-              </w:rPr>
-            </w:pPr>
-          </w:p>
-        </w:tc>
-        <w:tc>
-          <w:tcPr>
-            <w:tcW w:w="3580" w:type="dxa"/>
-          </w:tcPr>
-          <w:p>
-            <w:pPr>
-              <w:spacing w:before="100" w:beforeAutospacing="1" w:after="100" w:afterAutospacing="1"/>
-              <w:cnfStyle w:val="000000100000" w:firstRow="0" w:lastRow="0" w:firstColumn="0" w:lastColumn="0" w:oddVBand="0" w:evenVBand="0" w:oddHBand="1" w:evenHBand="0" w:firstRowFirstColumn="0" w:firstRowLastColumn="0" w:lastRowFirstColumn="0" w:lastRowLastColumn="0"/>
-              <w:rPr>
-                <w:rFonts w:ascii="Times New Roman" w:eastAsia="Times New Roman" w:hAnsi="Times New Roman" w:cs="Times New Roman"/>
-                <w:sz w:val="24"/>
-                <w:szCs w:val="24"/>
-              </w:rPr>
-            </w:pPr>
-          </w:p>
-        </w:tc>
-        <w:sdt>
-          <w:sdtPr>
-            <w:rPr>
-              <w:rFonts w:ascii="MS Gothic" w:eastAsia="MS Gothic" w:hAnsi="MS Gothic" w:cs="Times New Roman" w:hint="eastAsia"/>
-              <w:sz w:val="24"/>
-              <w:szCs w:val="24"/>
-            </w:rPr>
-            <w:id w:val="-1343926715"/>
-            <w14:checkbox>
-              <w14:checked w14:val="0"/>
-              <w14:checkedState w14:val="2612" w14:font="MS Gothic"/>
-              <w14:uncheckedState w14:val="2610" w14:font="MS Gothic"/>
-            </w14:checkbox>
-          </w:sdtPr>
-          <w:sdtContent>
-            <w:tc>
-              <w:tcPr>
-                <w:tcW w:w="1646" w:type="dxa"/>
-              </w:tcPr>
-              <w:p>
-                <w:pPr>
-                  <w:spacing w:before="100" w:beforeAutospacing="1" w:after="100" w:afterAutospacing="1"/>
-                  <w:jc w:val="center"/>
-                  <w:cnfStyle w:val="000000100000" w:firstRow="0" w:lastRow="0" w:firstColumn="0" w:lastColumn="0" w:oddVBand="0" w:evenVBand="0" w:oddHBand="1" w:evenHBand="0" w:firstRowFirstColumn="0" w:firstRowLastColumn="0" w:lastRowFirstColumn="0" w:lastRowLastColumn="0"/>
-                  <w:rPr>
-                    <w:rFonts w:ascii="MS Gothic" w:eastAsia="MS Gothic" w:hAnsi="MS Gothic" w:cs="Times New Roman" w:hint="eastAsia"/>
-                    <w:sz w:val="24"/>
-                    <w:szCs w:val="24"/>
-                  </w:rPr>
-                </w:pPr>
-                <w:r>
-                  <w:rPr>
-                    <w:rFonts w:ascii="MS Gothic" w:eastAsia="MS Gothic" w:hAnsi="MS Gothic" w:cs="Times New Roman" w:hint="eastAsia"/>
-                    <w:sz w:val="24"/>
-                    <w:szCs w:val="24"/>
-                  </w:rPr>
-                  <w:t>☐</w:t>
-                </w:r>
-              </w:p>
-            </w:tc>
-          </w:sdtContent>
-        </w:sdt>
-      </w:tr>
-      <w:tr>
-        <w:trPr>
-          <w:cantSplit/>
-        </w:trPr>
-        <w:tc>
-          <w:tcPr>
-            <w:cnfStyle w:val="001000000000" w:firstRow="0" w:lastRow="0" w:firstColumn="1" w:lastColumn="0" w:oddVBand="0" w:evenVBand="0" w:oddHBand="0" w:evenHBand="0" w:firstRowFirstColumn="0" w:firstRowLastColumn="0" w:lastRowFirstColumn="0" w:lastRowLastColumn="0"/>
-            <w:tcW w:w="3549" w:type="dxa"/>
-          </w:tcPr>
-          <w:p>
-            <w:pPr>
-              <w:spacing w:before="100" w:beforeAutospacing="1" w:after="100" w:afterAutospacing="1"/>
-              <w:rPr>
-                <w:rFonts w:ascii="Times New Roman" w:eastAsia="Times New Roman" w:hAnsi="Times New Roman" w:cs="Times New Roman"/>
-                <w:sz w:val="24"/>
-                <w:szCs w:val="24"/>
-              </w:rPr>
-            </w:pPr>
-            <w:r>
-              <w:rPr>
-                <w:rFonts w:ascii="Times New Roman" w:eastAsia="Times New Roman" w:hAnsi="Times New Roman" w:cs="Times New Roman"/>
-                <w:sz w:val="24"/>
-                <w:szCs w:val="24"/>
-              </w:rPr>
-              <w:t>Cards drawn for selected unit</w:t>
-            </w:r>
-          </w:p>
-        </w:tc>
-        <w:tc>
-          <w:tcPr>
-            <w:tcW w:w="989" w:type="dxa"/>
-          </w:tcPr>
-          <w:p>
-            <w:pPr>
-              <w:spacing w:before="100" w:beforeAutospacing="1" w:after="100" w:afterAutospacing="1"/>
-              <w:cnfStyle w:val="000000000000" w:firstRow="0" w:lastRow="0" w:firstColumn="0" w:lastColumn="0" w:oddVBand="0" w:evenVBand="0" w:oddHBand="0" w:evenHBand="0" w:firstRowFirstColumn="0" w:firstRowLastColumn="0" w:lastRowFirstColumn="0" w:lastRowLastColumn="0"/>
-              <w:rPr>
-                <w:rFonts w:ascii="Times New Roman" w:eastAsia="Times New Roman" w:hAnsi="Times New Roman" w:cs="Times New Roman"/>
-                <w:sz w:val="24"/>
-                <w:szCs w:val="24"/>
-              </w:rPr>
-            </w:pPr>
-          </w:p>
-        </w:tc>
-        <w:tc>
-          <w:tcPr>
-            <w:tcW w:w="3580" w:type="dxa"/>
-          </w:tcPr>
-          <w:p>
-            <w:pPr>
-              <w:spacing w:before="100" w:beforeAutospacing="1" w:after="100" w:afterAutospacing="1"/>
-              <w:cnfStyle w:val="000000000000" w:firstRow="0" w:lastRow="0" w:firstColumn="0" w:lastColumn="0" w:oddVBand="0" w:evenVBand="0" w:oddHBand="0" w:evenHBand="0" w:firstRowFirstColumn="0" w:firstRowLastColumn="0" w:lastRowFirstColumn="0" w:lastRowLastColumn="0"/>
-              <w:rPr>
-                <w:rFonts w:ascii="Times New Roman" w:eastAsia="Times New Roman" w:hAnsi="Times New Roman" w:cs="Times New Roman"/>
-                <w:sz w:val="24"/>
-                <w:szCs w:val="24"/>
-              </w:rPr>
-            </w:pPr>
-          </w:p>
-        </w:tc>
-        <w:sdt>
-          <w:sdtPr>
-            <w:rPr>
-              <w:rFonts w:ascii="MS Gothic" w:eastAsia="MS Gothic" w:hAnsi="MS Gothic" w:cs="Times New Roman" w:hint="eastAsia"/>
-              <w:sz w:val="24"/>
-              <w:szCs w:val="24"/>
-            </w:rPr>
-            <w:id w:val="-1522469545"/>
-            <w14:checkbox>
-              <w14:checked w14:val="0"/>
-              <w14:checkedState w14:val="2612" w14:font="MS Gothic"/>
-              <w14:uncheckedState w14:val="2610" w14:font="MS Gothic"/>
-            </w14:checkbox>
-          </w:sdtPr>
-          <w:sdtContent>
-            <w:tc>
-              <w:tcPr>
-                <w:tcW w:w="1646" w:type="dxa"/>
-              </w:tcPr>
-              <w:p>
-                <w:pPr>
-                  <w:spacing w:before="100" w:beforeAutospacing="1" w:after="100" w:afterAutospacing="1"/>
-                  <w:jc w:val="center"/>
-                  <w:cnfStyle w:val="000000000000" w:firstRow="0" w:lastRow="0" w:firstColumn="0" w:lastColumn="0" w:oddVBand="0" w:evenVBand="0" w:oddHBand="0" w:evenHBand="0" w:firstRowFirstColumn="0" w:firstRowLastColumn="0" w:lastRowFirstColumn="0" w:lastRowLastColumn="0"/>
-                  <w:rPr>
-                    <w:rFonts w:ascii="MS Gothic" w:eastAsia="MS Gothic" w:hAnsi="MS Gothic" w:cs="Times New Roman" w:hint="eastAsia"/>
-                    <w:sz w:val="24"/>
-                    <w:szCs w:val="24"/>
-                  </w:rPr>
-                </w:pPr>
-                <w:r>
-                  <w:rPr>
-                    <w:rFonts w:ascii="MS Gothic" w:eastAsia="MS Gothic" w:hAnsi="MS Gothic" w:cs="Times New Roman" w:hint="eastAsia"/>
-                    <w:sz w:val="24"/>
-                    <w:szCs w:val="24"/>
-                  </w:rPr>
-                  <w:t>☐</w:t>
-                </w:r>
-              </w:p>
-            </w:tc>
-          </w:sdtContent>
-        </w:sdt>
-      </w:tr>
-      <w:tr>
-        <w:trPr>
-          <w:cnfStyle w:val="000000100000" w:firstRow="0" w:lastRow="0" w:firstColumn="0" w:lastColumn="0" w:oddVBand="0" w:evenVBand="0" w:oddHBand="1" w:evenHBand="0" w:firstRowFirstColumn="0" w:firstRowLastColumn="0" w:lastRowFirstColumn="0" w:lastRowLastColumn="0"/>
-          <w:cantSplit/>
-        </w:trPr>
-        <w:tc>
-          <w:tcPr>
-            <w:cnfStyle w:val="001000000000" w:firstRow="0" w:lastRow="0" w:firstColumn="1" w:lastColumn="0" w:oddVBand="0" w:evenVBand="0" w:oddHBand="0" w:evenHBand="0" w:firstRowFirstColumn="0" w:firstRowLastColumn="0" w:lastRowFirstColumn="0" w:lastRowLastColumn="0"/>
-            <w:tcW w:w="3549" w:type="dxa"/>
-          </w:tcPr>
-          <w:p>
-            <w:pPr>
-              <w:spacing w:before="100" w:beforeAutospacing="1" w:after="100" w:afterAutospacing="1"/>
-              <w:rPr>
-                <w:rFonts w:ascii="Times New Roman" w:eastAsia="Times New Roman" w:hAnsi="Times New Roman" w:cs="Times New Roman"/>
-                <w:sz w:val="24"/>
-                <w:szCs w:val="24"/>
-              </w:rPr>
-            </w:pPr>
-            <w:r>
-              <w:rPr>
-                <w:rFonts w:ascii="Times New Roman" w:eastAsia="Times New Roman" w:hAnsi="Times New Roman" w:cs="Times New Roman"/>
-                <w:sz w:val="24"/>
-                <w:szCs w:val="24"/>
-              </w:rPr>
-              <w:t>Unit expends cards on actions</w:t>
-            </w:r>
-          </w:p>
-        </w:tc>
-        <w:tc>
-          <w:tcPr>
-            <w:tcW w:w="989" w:type="dxa"/>
-          </w:tcPr>
-          <w:p>
-            <w:pPr>
-              <w:spacing w:before="100" w:beforeAutospacing="1" w:after="100" w:afterAutospacing="1"/>
-              <w:cnfStyle w:val="000000100000" w:firstRow="0" w:lastRow="0" w:firstColumn="0" w:lastColumn="0" w:oddVBand="0" w:evenVBand="0" w:oddHBand="1" w:evenHBand="0" w:firstRowFirstColumn="0" w:firstRowLastColumn="0" w:lastRowFirstColumn="0" w:lastRowLastColumn="0"/>
-              <w:rPr>
-                <w:rFonts w:ascii="Times New Roman" w:eastAsia="Times New Roman" w:hAnsi="Times New Roman" w:cs="Times New Roman"/>
-                <w:sz w:val="24"/>
-                <w:szCs w:val="24"/>
-              </w:rPr>
-            </w:pPr>
-          </w:p>
-        </w:tc>
-        <w:tc>
-          <w:tcPr>
-            <w:tcW w:w="3580" w:type="dxa"/>
-          </w:tcPr>
-          <w:p>
-            <w:pPr>
-              <w:spacing w:before="100" w:beforeAutospacing="1" w:after="100" w:afterAutospacing="1"/>
-              <w:cnfStyle w:val="000000100000" w:firstRow="0" w:lastRow="0" w:firstColumn="0" w:lastColumn="0" w:oddVBand="0" w:evenVBand="0" w:oddHBand="1" w:evenHBand="0" w:firstRowFirstColumn="0" w:firstRowLastColumn="0" w:lastRowFirstColumn="0" w:lastRowLastColumn="0"/>
-              <w:rPr>
-                <w:rFonts w:ascii="Times New Roman" w:eastAsia="Times New Roman" w:hAnsi="Times New Roman" w:cs="Times New Roman"/>
-                <w:sz w:val="24"/>
-                <w:szCs w:val="24"/>
-              </w:rPr>
-            </w:pPr>
-          </w:p>
-        </w:tc>
-        <w:sdt>
-          <w:sdtPr>
-            <w:rPr>
-              <w:rFonts w:ascii="MS Gothic" w:eastAsia="MS Gothic" w:hAnsi="MS Gothic" w:cs="Times New Roman" w:hint="eastAsia"/>
-              <w:sz w:val="24"/>
-              <w:szCs w:val="24"/>
-            </w:rPr>
-            <w:id w:val="-1052928349"/>
-            <w14:checkbox>
-              <w14:checked w14:val="0"/>
-              <w14:checkedState w14:val="2612" w14:font="MS Gothic"/>
-              <w14:uncheckedState w14:val="2610" w14:font="MS Gothic"/>
-            </w14:checkbox>
-          </w:sdtPr>
-          <w:sdtContent>
-            <w:tc>
-              <w:tcPr>
-                <w:tcW w:w="1646" w:type="dxa"/>
-              </w:tcPr>
-              <w:p>
-                <w:pPr>
-                  <w:spacing w:before="100" w:beforeAutospacing="1" w:after="100" w:afterAutospacing="1"/>
-                  <w:jc w:val="center"/>
-                  <w:cnfStyle w:val="000000100000" w:firstRow="0" w:lastRow="0" w:firstColumn="0" w:lastColumn="0" w:oddVBand="0" w:evenVBand="0" w:oddHBand="1" w:evenHBand="0" w:firstRowFirstColumn="0" w:firstRowLastColumn="0" w:lastRowFirstColumn="0" w:lastRowLastColumn="0"/>
-                  <w:rPr>
-                    <w:rFonts w:ascii="MS Gothic" w:eastAsia="MS Gothic" w:hAnsi="MS Gothic" w:cs="Times New Roman" w:hint="eastAsia"/>
-                    <w:sz w:val="24"/>
-                    <w:szCs w:val="24"/>
-                  </w:rPr>
-                </w:pPr>
-                <w:r>
-                  <w:rPr>
-                    <w:rFonts w:ascii="MS Gothic" w:eastAsia="MS Gothic" w:hAnsi="MS Gothic" w:cs="Times New Roman" w:hint="eastAsia"/>
-                    <w:sz w:val="24"/>
-                    <w:szCs w:val="24"/>
-                  </w:rPr>
-                  <w:t>☐</w:t>
-                </w:r>
-              </w:p>
-            </w:tc>
-          </w:sdtContent>
-        </w:sdt>
-      </w:tr>
-      <w:tr>
-        <w:trPr>
-          <w:cantSplit/>
-        </w:trPr>
-        <w:tc>
-          <w:tcPr>
-            <w:cnfStyle w:val="001000000000" w:firstRow="0" w:lastRow="0" w:firstColumn="1" w:lastColumn="0" w:oddVBand="0" w:evenVBand="0" w:oddHBand="0" w:evenHBand="0" w:firstRowFirstColumn="0" w:firstRowLastColumn="0" w:lastRowFirstColumn="0" w:lastRowLastColumn="0"/>
-            <w:tcW w:w="3549" w:type="dxa"/>
-          </w:tcPr>
-          <w:p>
-            <w:pPr>
-              <w:spacing w:before="100" w:beforeAutospacing="1" w:after="100" w:afterAutospacing="1"/>
-              <w:rPr>
-                <w:rFonts w:ascii="Times New Roman" w:eastAsia="Times New Roman" w:hAnsi="Times New Roman" w:cs="Times New Roman"/>
-                <w:sz w:val="24"/>
-                <w:szCs w:val="24"/>
-              </w:rPr>
-            </w:pPr>
-            <w:r>
-              <w:rPr>
-                <w:rFonts w:ascii="Times New Roman" w:eastAsia="Times New Roman" w:hAnsi="Times New Roman" w:cs="Times New Roman"/>
-                <w:sz w:val="24"/>
-                <w:szCs w:val="24"/>
-              </w:rPr>
-              <w:t>Turn switches to next player</w:t>
-            </w:r>
-          </w:p>
-        </w:tc>
-        <w:tc>
-          <w:tcPr>
-            <w:tcW w:w="989" w:type="dxa"/>
-          </w:tcPr>
-          <w:p>
-            <w:pPr>
-              <w:spacing w:before="100" w:beforeAutospacing="1" w:after="100" w:afterAutospacing="1"/>
-              <w:cnfStyle w:val="000000000000" w:firstRow="0" w:lastRow="0" w:firstColumn="0" w:lastColumn="0" w:oddVBand="0" w:evenVBand="0" w:oddHBand="0" w:evenHBand="0" w:firstRowFirstColumn="0" w:firstRowLastColumn="0" w:lastRowFirstColumn="0" w:lastRowLastColumn="0"/>
-              <w:rPr>
-                <w:rFonts w:ascii="Times New Roman" w:eastAsia="Times New Roman" w:hAnsi="Times New Roman" w:cs="Times New Roman"/>
-                <w:sz w:val="24"/>
-                <w:szCs w:val="24"/>
-              </w:rPr>
-            </w:pPr>
-          </w:p>
-        </w:tc>
-        <w:tc>
-          <w:tcPr>
-            <w:tcW w:w="3580" w:type="dxa"/>
-          </w:tcPr>
-          <w:p>
-            <w:pPr>
-              <w:spacing w:before="100" w:beforeAutospacing="1" w:after="100" w:afterAutospacing="1"/>
-              <w:cnfStyle w:val="000000000000" w:firstRow="0" w:lastRow="0" w:firstColumn="0" w:lastColumn="0" w:oddVBand="0" w:evenVBand="0" w:oddHBand="0" w:evenHBand="0" w:firstRowFirstColumn="0" w:firstRowLastColumn="0" w:lastRowFirstColumn="0" w:lastRowLastColumn="0"/>
-              <w:rPr>
-                <w:rFonts w:ascii="Times New Roman" w:eastAsia="Times New Roman" w:hAnsi="Times New Roman" w:cs="Times New Roman"/>
-                <w:sz w:val="24"/>
-                <w:szCs w:val="24"/>
-              </w:rPr>
-            </w:pPr>
-          </w:p>
-        </w:tc>
-        <w:sdt>
-          <w:sdtPr>
-            <w:rPr>
-              <w:rFonts w:ascii="MS Gothic" w:eastAsia="MS Gothic" w:hAnsi="MS Gothic" w:cs="Times New Roman" w:hint="eastAsia"/>
-              <w:sz w:val="24"/>
-              <w:szCs w:val="24"/>
-            </w:rPr>
-            <w:id w:val="1743532901"/>
-            <w14:checkbox>
-              <w14:checked w14:val="0"/>
-              <w14:checkedState w14:val="2612" w14:font="MS Gothic"/>
-              <w14:uncheckedState w14:val="2610" w14:font="MS Gothic"/>
-            </w14:checkbox>
-          </w:sdtPr>
-          <w:sdtContent>
-            <w:tc>
-              <w:tcPr>
-                <w:tcW w:w="1646" w:type="dxa"/>
-              </w:tcPr>
-              <w:p>
-                <w:pPr>
-                  <w:spacing w:before="100" w:beforeAutospacing="1" w:after="100" w:afterAutospacing="1"/>
-                  <w:jc w:val="center"/>
-                  <w:cnfStyle w:val="000000000000" w:firstRow="0" w:lastRow="0" w:firstColumn="0" w:lastColumn="0" w:oddVBand="0" w:evenVBand="0" w:oddHBand="0" w:evenHBand="0" w:firstRowFirstColumn="0" w:firstRowLastColumn="0" w:lastRowFirstColumn="0" w:lastRowLastColumn="0"/>
-                  <w:rPr>
-                    <w:rFonts w:ascii="MS Gothic" w:eastAsia="MS Gothic" w:hAnsi="MS Gothic" w:cs="Times New Roman" w:hint="eastAsia"/>
-                    <w:sz w:val="24"/>
-                    <w:szCs w:val="24"/>
-                  </w:rPr>
-                </w:pPr>
-                <w:r>
-                  <w:rPr>
-                    <w:rFonts w:ascii="MS Gothic" w:eastAsia="MS Gothic" w:hAnsi="MS Gothic" w:cs="Times New Roman" w:hint="eastAsia"/>
-                    <w:sz w:val="24"/>
-                    <w:szCs w:val="24"/>
-                  </w:rPr>
-                  <w:t>☐</w:t>
-                </w:r>
-              </w:p>
-            </w:tc>
-          </w:sdtContent>
-        </w:sdt>
-      </w:tr>
-      <w:tr>
-        <w:trPr>
-          <w:cnfStyle w:val="000000100000" w:firstRow="0" w:lastRow="0" w:firstColumn="0" w:lastColumn="0" w:oddVBand="0" w:evenVBand="0" w:oddHBand="1" w:evenHBand="0" w:firstRowFirstColumn="0" w:firstRowLastColumn="0" w:lastRowFirstColumn="0" w:lastRowLastColumn="0"/>
-          <w:cantSplit/>
-        </w:trPr>
-        <w:tc>
-          <w:tcPr>
-            <w:cnfStyle w:val="001000000000" w:firstRow="0" w:lastRow="0" w:firstColumn="1" w:lastColumn="0" w:oddVBand="0" w:evenVBand="0" w:oddHBand="0" w:evenHBand="0" w:firstRowFirstColumn="0" w:firstRowLastColumn="0" w:lastRowFirstColumn="0" w:lastRowLastColumn="0"/>
-            <w:tcW w:w="3549" w:type="dxa"/>
-          </w:tcPr>
-          <w:p>
-            <w:pPr>
-              <w:spacing w:before="100" w:beforeAutospacing="1" w:after="100" w:afterAutospacing="1"/>
-              <w:rPr>
-                <w:rFonts w:ascii="Times New Roman" w:eastAsia="Times New Roman" w:hAnsi="Times New Roman" w:cs="Times New Roman"/>
-                <w:sz w:val="24"/>
-                <w:szCs w:val="24"/>
-              </w:rPr>
-            </w:pPr>
-            <w:r>
-              <w:rPr>
-                <w:rFonts w:ascii="Times New Roman" w:eastAsia="Times New Roman" w:hAnsi="Times New Roman" w:cs="Times New Roman"/>
-                <w:sz w:val="24"/>
-                <w:szCs w:val="24"/>
-              </w:rPr>
-              <w:t>Game over when last unit is removed from a single player</w:t>
-            </w:r>
-          </w:p>
-        </w:tc>
-        <w:tc>
-          <w:tcPr>
-            <w:tcW w:w="989" w:type="dxa"/>
-          </w:tcPr>
-          <w:p>
-            <w:pPr>
-              <w:spacing w:before="100" w:beforeAutospacing="1" w:after="100" w:afterAutospacing="1"/>
-              <w:cnfStyle w:val="000000100000" w:firstRow="0" w:lastRow="0" w:firstColumn="0" w:lastColumn="0" w:oddVBand="0" w:evenVBand="0" w:oddHBand="1" w:evenHBand="0" w:firstRowFirstColumn="0" w:firstRowLastColumn="0" w:lastRowFirstColumn="0" w:lastRowLastColumn="0"/>
-              <w:rPr>
-                <w:rFonts w:ascii="Times New Roman" w:eastAsia="Times New Roman" w:hAnsi="Times New Roman" w:cs="Times New Roman"/>
-                <w:sz w:val="24"/>
-                <w:szCs w:val="24"/>
-              </w:rPr>
-            </w:pPr>
-          </w:p>
-        </w:tc>
-        <w:tc>
-          <w:tcPr>
-            <w:tcW w:w="3580" w:type="dxa"/>
-          </w:tcPr>
-          <w:p>
-            <w:pPr>
-              <w:spacing w:before="100" w:beforeAutospacing="1" w:after="100" w:afterAutospacing="1"/>
-              <w:cnfStyle w:val="000000100000" w:firstRow="0" w:lastRow="0" w:firstColumn="0" w:lastColumn="0" w:oddVBand="0" w:evenVBand="0" w:oddHBand="1" w:evenHBand="0" w:firstRowFirstColumn="0" w:firstRowLastColumn="0" w:lastRowFirstColumn="0" w:lastRowLastColumn="0"/>
               <w:rPr>
                 <w:rFonts w:ascii="Times New Roman" w:eastAsia="Times New Roman" w:hAnsi="Times New Roman" w:cs="Times New Roman"/>
                 <w:sz w:val="24"/>
@@ -3953,6 +4098,7 @@
               <w14:uncheckedState w14:val="2610" w14:font="MS Gothic"/>
             </w14:checkbox>
           </w:sdtPr>
+          <w:sdtEndPr/>
           <w:sdtContent>
             <w:tc>
               <w:tcPr>
@@ -3962,9 +4108,9 @@
                 <w:pPr>
                   <w:spacing w:before="100" w:beforeAutospacing="1" w:after="100" w:afterAutospacing="1"/>
                   <w:jc w:val="center"/>
-                  <w:cnfStyle w:val="000000100000" w:firstRow="0" w:lastRow="0" w:firstColumn="0" w:lastColumn="0" w:oddVBand="0" w:evenVBand="0" w:oddHBand="1" w:evenHBand="0" w:firstRowFirstColumn="0" w:firstRowLastColumn="0" w:lastRowFirstColumn="0" w:lastRowLastColumn="0"/>
+                  <w:cnfStyle w:val="000000000000" w:firstRow="0" w:lastRow="0" w:firstColumn="0" w:lastColumn="0" w:oddVBand="0" w:evenVBand="0" w:oddHBand="0" w:evenHBand="0" w:firstRowFirstColumn="0" w:firstRowLastColumn="0" w:lastRowFirstColumn="0" w:lastRowLastColumn="0"/>
                   <w:rPr>
-                    <w:rFonts w:ascii="MS Gothic" w:eastAsia="MS Gothic" w:hAnsi="MS Gothic" w:cs="Times New Roman" w:hint="eastAsia"/>
+                    <w:rFonts w:ascii="MS Gothic" w:eastAsia="MS Gothic" w:hAnsi="MS Gothic" w:cs="Times New Roman"/>
                     <w:sz w:val="24"/>
                     <w:szCs w:val="24"/>
                   </w:rPr>
@@ -4254,7 +4400,7 @@
         <w:rFonts w:asciiTheme="majorHAnsi" w:eastAsiaTheme="majorEastAsia" w:hAnsiTheme="majorHAnsi" w:cstheme="majorBidi"/>
         <w:noProof/>
       </w:rPr>
-      <w:t>3</w:t>
+      <w:t>4</w:t>
     </w:r>
     <w:r>
       <w:rPr>
@@ -6645,7 +6791,7 @@
 </file>
 
 <file path=customXml/itemProps1.xml><?xml version="1.0" encoding="utf-8"?>
-<ds:datastoreItem xmlns:ds="http://schemas.openxmlformats.org/officeDocument/2006/customXml" ds:itemID="{D96F2CB0-FDA8-4DAD-84FC-127998DBE62B}">
+<ds:datastoreItem xmlns:ds="http://schemas.openxmlformats.org/officeDocument/2006/customXml" ds:itemID="{EFBA460A-BA23-42E3-A08C-1AAA6B544CB7}">
   <ds:schemaRefs>
     <ds:schemaRef ds:uri="http://schemas.openxmlformats.org/officeDocument/2006/bibliography"/>
   </ds:schemaRefs>

</xml_diff>